<commit_message>
Cadastro de Funcionario e Livro - Concluido
</commit_message>
<xml_diff>
--- a/doc/MER.docx
+++ b/doc/MER.docx
@@ -2457,7 +2457,3210 @@
           <w:shd w:val="clear" w:fill="EEEEEE"/>
           <w:lang w:val="en-US" w:eastAsia="zh-CN" w:bidi="ar"/>
         </w:rPr>
-        <w:t>`logi</w:t>
+        <w:t>`login`</w:t>
+      </w:r>
+      <w:r>
+        <w:rPr>
+          <w:rFonts w:hint="default" w:ascii="monospace" w:hAnsi="monospace" w:eastAsia="monospace" w:cs="monospace"/>
+          <w:i w:val="0"/>
+          <w:caps w:val="0"/>
+          <w:color w:val="222222"/>
+          <w:spacing w:val="0"/>
+          <w:kern w:val="0"/>
+          <w:sz w:val="24"/>
+          <w:szCs w:val="24"/>
+          <w:shd w:val="clear" w:fill="EEEEEE"/>
+          <w:lang w:val="en-US" w:eastAsia="zh-CN" w:bidi="ar"/>
+        </w:rPr>
+        <w:t>(</w:t>
+      </w:r>
+      <w:r>
+        <w:rPr>
+          <w:rFonts w:hint="default" w:ascii="monospace" w:hAnsi="monospace" w:eastAsia="monospace" w:cs="monospace"/>
+          <w:i w:val="0"/>
+          <w:caps w:val="0"/>
+          <w:color w:val="0055AA"/>
+          <w:spacing w:val="0"/>
+          <w:kern w:val="0"/>
+          <w:sz w:val="24"/>
+          <w:szCs w:val="24"/>
+          <w:shd w:val="clear" w:fill="EEEEEE"/>
+          <w:lang w:val="en-US" w:eastAsia="zh-CN" w:bidi="ar"/>
+        </w:rPr>
+        <w:t>`login`</w:t>
+      </w:r>
+      <w:r>
+        <w:rPr>
+          <w:rFonts w:hint="default" w:ascii="monospace" w:hAnsi="monospace" w:eastAsia="monospace" w:cs="monospace"/>
+          <w:i w:val="0"/>
+          <w:caps w:val="0"/>
+          <w:color w:val="222222"/>
+          <w:spacing w:val="0"/>
+          <w:kern w:val="0"/>
+          <w:sz w:val="24"/>
+          <w:szCs w:val="24"/>
+          <w:shd w:val="clear" w:fill="EEEEEE"/>
+          <w:lang w:val="en-US" w:eastAsia="zh-CN" w:bidi="ar"/>
+        </w:rPr>
+        <w:t>)) </w:t>
+      </w:r>
+      <w:r>
+        <w:rPr>
+          <w:rFonts w:hint="default" w:ascii="monospace" w:hAnsi="monospace" w:eastAsia="monospace" w:cs="monospace"/>
+          <w:i w:val="0"/>
+          <w:caps w:val="0"/>
+          <w:color w:val="770088"/>
+          <w:spacing w:val="0"/>
+          <w:kern w:val="0"/>
+          <w:sz w:val="24"/>
+          <w:szCs w:val="24"/>
+          <w:shd w:val="clear" w:fill="EEEEEE"/>
+          <w:lang w:val="en-US" w:eastAsia="zh-CN" w:bidi="ar"/>
+        </w:rPr>
+        <w:t>ENGINE</w:t>
+      </w:r>
+      <w:r>
+        <w:rPr>
+          <w:rFonts w:hint="default" w:ascii="monospace" w:hAnsi="monospace" w:eastAsia="monospace" w:cs="monospace"/>
+          <w:i w:val="0"/>
+          <w:caps w:val="0"/>
+          <w:color w:val="222222"/>
+          <w:spacing w:val="0"/>
+          <w:kern w:val="0"/>
+          <w:sz w:val="24"/>
+          <w:szCs w:val="24"/>
+          <w:shd w:val="clear" w:fill="EEEEEE"/>
+          <w:lang w:val="en-US" w:eastAsia="zh-CN" w:bidi="ar"/>
+        </w:rPr>
+        <w:t> = </w:t>
+      </w:r>
+      <w:r>
+        <w:rPr>
+          <w:rFonts w:hint="default" w:ascii="monospace" w:hAnsi="monospace" w:eastAsia="monospace" w:cs="monospace"/>
+          <w:i w:val="0"/>
+          <w:caps w:val="0"/>
+          <w:color w:val="770088"/>
+          <w:spacing w:val="0"/>
+          <w:kern w:val="0"/>
+          <w:sz w:val="24"/>
+          <w:szCs w:val="24"/>
+          <w:shd w:val="clear" w:fill="EEEEEE"/>
+          <w:lang w:val="en-US" w:eastAsia="zh-CN" w:bidi="ar"/>
+        </w:rPr>
+        <w:t>InnoDB</w:t>
+      </w:r>
+      <w:r>
+        <w:rPr>
+          <w:rFonts w:hint="default" w:ascii="monospace" w:hAnsi="monospace" w:eastAsia="monospace" w:cs="monospace"/>
+          <w:i w:val="0"/>
+          <w:caps w:val="0"/>
+          <w:color w:val="222222"/>
+          <w:spacing w:val="0"/>
+          <w:kern w:val="0"/>
+          <w:sz w:val="24"/>
+          <w:szCs w:val="24"/>
+          <w:shd w:val="clear" w:fill="EEEEEE"/>
+          <w:lang w:val="en-US" w:eastAsia="zh-CN" w:bidi="ar"/>
+        </w:rPr>
+        <w:t>;</w:t>
+      </w:r>
+    </w:p>
+    <w:p>
+      <w:pPr>
+        <w:rPr>
+          <w:sz w:val="24"/>
+          <w:szCs w:val="24"/>
+        </w:rPr>
+      </w:pPr>
+    </w:p>
+    <w:p>
+      <w:pPr>
+        <w:keepNext w:val="0"/>
+        <w:keepLines w:val="0"/>
+        <w:widowControl/>
+        <w:suppressLineNumbers w:val="0"/>
+        <w:jc w:val="left"/>
+        <w:rPr>
+          <w:rFonts w:hint="default" w:ascii="monospace" w:hAnsi="monospace" w:eastAsia="monospace" w:cs="monospace"/>
+          <w:i w:val="0"/>
+          <w:caps w:val="0"/>
+          <w:color w:val="222222"/>
+          <w:spacing w:val="0"/>
+          <w:kern w:val="0"/>
+          <w:sz w:val="24"/>
+          <w:szCs w:val="24"/>
+          <w:shd w:val="clear" w:fill="EEEEEE"/>
+          <w:lang w:val="en-US" w:eastAsia="zh-CN" w:bidi="ar"/>
+        </w:rPr>
+      </w:pPr>
+      <w:r>
+        <w:rPr>
+          <w:rFonts w:ascii="monospace" w:hAnsi="monospace" w:eastAsia="monospace" w:cs="monospace"/>
+          <w:i w:val="0"/>
+          <w:caps w:val="0"/>
+          <w:color w:val="235A81"/>
+          <w:spacing w:val="0"/>
+          <w:kern w:val="0"/>
+          <w:sz w:val="24"/>
+          <w:szCs w:val="24"/>
+          <w:u w:val="none"/>
+          <w:shd w:val="clear" w:fill="EEEEEE"/>
+          <w:lang w:val="en-US" w:eastAsia="zh-CN" w:bidi="ar"/>
+        </w:rPr>
+        <w:fldChar w:fldCharType="begin"/>
+      </w:r>
+      <w:r>
+        <w:rPr>
+          <w:rFonts w:ascii="monospace" w:hAnsi="monospace" w:eastAsia="monospace" w:cs="monospace"/>
+          <w:i w:val="0"/>
+          <w:caps w:val="0"/>
+          <w:color w:val="235A81"/>
+          <w:spacing w:val="0"/>
+          <w:kern w:val="0"/>
+          <w:sz w:val="24"/>
+          <w:szCs w:val="24"/>
+          <w:u w:val="none"/>
+          <w:shd w:val="clear" w:fill="EEEEEE"/>
+          <w:lang w:val="en-US" w:eastAsia="zh-CN" w:bidi="ar"/>
+        </w:rPr>
+        <w:instrText xml:space="preserve"> HYPERLINK "http://localhost/phpmyadmin/url.php?url=https://dev.mysql.com/doc/refman/5.5/en/create-table.html" \t "/home/mael/Documentos\\x/mysql_doc" </w:instrText>
+      </w:r>
+      <w:r>
+        <w:rPr>
+          <w:rFonts w:ascii="monospace" w:hAnsi="monospace" w:eastAsia="monospace" w:cs="monospace"/>
+          <w:i w:val="0"/>
+          <w:caps w:val="0"/>
+          <w:color w:val="235A81"/>
+          <w:spacing w:val="0"/>
+          <w:kern w:val="0"/>
+          <w:sz w:val="24"/>
+          <w:szCs w:val="24"/>
+          <w:u w:val="none"/>
+          <w:shd w:val="clear" w:fill="EEEEEE"/>
+          <w:lang w:val="en-US" w:eastAsia="zh-CN" w:bidi="ar"/>
+        </w:rPr>
+        <w:fldChar w:fldCharType="separate"/>
+      </w:r>
+      <w:r>
+        <w:rPr>
+          <w:rStyle w:val="3"/>
+          <w:rFonts w:hint="default" w:ascii="monospace" w:hAnsi="monospace" w:eastAsia="monospace" w:cs="monospace"/>
+          <w:i w:val="0"/>
+          <w:caps w:val="0"/>
+          <w:color w:val="235A81"/>
+          <w:spacing w:val="0"/>
+          <w:sz w:val="24"/>
+          <w:szCs w:val="24"/>
+          <w:u w:val="none"/>
+          <w:shd w:val="clear" w:fill="EEEEEE"/>
+        </w:rPr>
+        <w:t>CREATE</w:t>
+      </w:r>
+      <w:r>
+        <w:rPr>
+          <w:rFonts w:hint="default" w:ascii="monospace" w:hAnsi="monospace" w:eastAsia="monospace" w:cs="monospace"/>
+          <w:i w:val="0"/>
+          <w:caps w:val="0"/>
+          <w:color w:val="235A81"/>
+          <w:spacing w:val="0"/>
+          <w:kern w:val="0"/>
+          <w:sz w:val="24"/>
+          <w:szCs w:val="24"/>
+          <w:u w:val="none"/>
+          <w:shd w:val="clear" w:fill="EEEEEE"/>
+          <w:lang w:val="en-US" w:eastAsia="zh-CN" w:bidi="ar"/>
+        </w:rPr>
+        <w:fldChar w:fldCharType="end"/>
+      </w:r>
+      <w:r>
+        <w:rPr>
+          <w:rFonts w:hint="default" w:ascii="monospace" w:hAnsi="monospace" w:eastAsia="monospace" w:cs="monospace"/>
+          <w:i w:val="0"/>
+          <w:caps w:val="0"/>
+          <w:color w:val="222222"/>
+          <w:spacing w:val="0"/>
+          <w:kern w:val="0"/>
+          <w:sz w:val="24"/>
+          <w:szCs w:val="24"/>
+          <w:shd w:val="clear" w:fill="EEEEEE"/>
+          <w:lang w:val="en-US" w:eastAsia="zh-CN" w:bidi="ar"/>
+        </w:rPr>
+        <w:t> </w:t>
+      </w:r>
+      <w:r>
+        <w:rPr>
+          <w:rFonts w:hint="default" w:ascii="monospace" w:hAnsi="monospace" w:eastAsia="monospace" w:cs="monospace"/>
+          <w:i w:val="0"/>
+          <w:caps w:val="0"/>
+          <w:color w:val="235A81"/>
+          <w:spacing w:val="0"/>
+          <w:kern w:val="0"/>
+          <w:sz w:val="24"/>
+          <w:szCs w:val="24"/>
+          <w:u w:val="none"/>
+          <w:shd w:val="clear" w:fill="EEEEEE"/>
+          <w:lang w:val="en-US" w:eastAsia="zh-CN" w:bidi="ar"/>
+        </w:rPr>
+        <w:fldChar w:fldCharType="begin"/>
+      </w:r>
+      <w:r>
+        <w:rPr>
+          <w:rFonts w:hint="default" w:ascii="monospace" w:hAnsi="monospace" w:eastAsia="monospace" w:cs="monospace"/>
+          <w:i w:val="0"/>
+          <w:caps w:val="0"/>
+          <w:color w:val="235A81"/>
+          <w:spacing w:val="0"/>
+          <w:kern w:val="0"/>
+          <w:sz w:val="24"/>
+          <w:szCs w:val="24"/>
+          <w:u w:val="none"/>
+          <w:shd w:val="clear" w:fill="EEEEEE"/>
+          <w:lang w:val="en-US" w:eastAsia="zh-CN" w:bidi="ar"/>
+        </w:rPr>
+        <w:instrText xml:space="preserve"> HYPERLINK "http://localhost/phpmyadmin/url.php?url=https://dev.mysql.com/doc/refman/5.5/en/create-table.html" \t "/home/mael/Documentos\\x/mysql_doc" </w:instrText>
+      </w:r>
+      <w:r>
+        <w:rPr>
+          <w:rFonts w:hint="default" w:ascii="monospace" w:hAnsi="monospace" w:eastAsia="monospace" w:cs="monospace"/>
+          <w:i w:val="0"/>
+          <w:caps w:val="0"/>
+          <w:color w:val="235A81"/>
+          <w:spacing w:val="0"/>
+          <w:kern w:val="0"/>
+          <w:sz w:val="24"/>
+          <w:szCs w:val="24"/>
+          <w:u w:val="none"/>
+          <w:shd w:val="clear" w:fill="EEEEEE"/>
+          <w:lang w:val="en-US" w:eastAsia="zh-CN" w:bidi="ar"/>
+        </w:rPr>
+        <w:fldChar w:fldCharType="separate"/>
+      </w:r>
+      <w:r>
+        <w:rPr>
+          <w:rStyle w:val="3"/>
+          <w:rFonts w:hint="default" w:ascii="monospace" w:hAnsi="monospace" w:eastAsia="monospace" w:cs="monospace"/>
+          <w:i w:val="0"/>
+          <w:caps w:val="0"/>
+          <w:color w:val="235A81"/>
+          <w:spacing w:val="0"/>
+          <w:sz w:val="24"/>
+          <w:szCs w:val="24"/>
+          <w:u w:val="none"/>
+          <w:shd w:val="clear" w:fill="EEEEEE"/>
+        </w:rPr>
+        <w:t>TABLE</w:t>
+      </w:r>
+      <w:r>
+        <w:rPr>
+          <w:rFonts w:hint="default" w:ascii="monospace" w:hAnsi="monospace" w:eastAsia="monospace" w:cs="monospace"/>
+          <w:i w:val="0"/>
+          <w:caps w:val="0"/>
+          <w:color w:val="235A81"/>
+          <w:spacing w:val="0"/>
+          <w:kern w:val="0"/>
+          <w:sz w:val="24"/>
+          <w:szCs w:val="24"/>
+          <w:u w:val="none"/>
+          <w:shd w:val="clear" w:fill="EEEEEE"/>
+          <w:lang w:val="en-US" w:eastAsia="zh-CN" w:bidi="ar"/>
+        </w:rPr>
+        <w:fldChar w:fldCharType="end"/>
+      </w:r>
+      <w:r>
+        <w:rPr>
+          <w:rFonts w:hint="default" w:ascii="monospace" w:hAnsi="monospace" w:eastAsia="monospace" w:cs="monospace"/>
+          <w:i w:val="0"/>
+          <w:caps w:val="0"/>
+          <w:color w:val="222222"/>
+          <w:spacing w:val="0"/>
+          <w:kern w:val="0"/>
+          <w:sz w:val="24"/>
+          <w:szCs w:val="24"/>
+          <w:shd w:val="clear" w:fill="EEEEEE"/>
+          <w:lang w:val="en-US" w:eastAsia="zh-CN" w:bidi="ar"/>
+        </w:rPr>
+        <w:t> </w:t>
+      </w:r>
+      <w:r>
+        <w:rPr>
+          <w:rFonts w:hint="default" w:ascii="monospace" w:hAnsi="monospace" w:eastAsia="monospace" w:cs="monospace"/>
+          <w:i w:val="0"/>
+          <w:caps w:val="0"/>
+          <w:color w:val="0055AA"/>
+          <w:spacing w:val="0"/>
+          <w:kern w:val="0"/>
+          <w:sz w:val="24"/>
+          <w:szCs w:val="24"/>
+          <w:shd w:val="clear" w:fill="EEEEEE"/>
+          <w:lang w:val="en-US" w:eastAsia="zh-CN" w:bidi="ar"/>
+        </w:rPr>
+        <w:t>`Biblioteca`</w:t>
+      </w:r>
+      <w:r>
+        <w:rPr>
+          <w:rFonts w:hint="default" w:ascii="monospace" w:hAnsi="monospace" w:eastAsia="monospace" w:cs="monospace"/>
+          <w:i w:val="0"/>
+          <w:caps w:val="0"/>
+          <w:color w:val="222222"/>
+          <w:spacing w:val="0"/>
+          <w:kern w:val="0"/>
+          <w:sz w:val="24"/>
+          <w:szCs w:val="24"/>
+          <w:shd w:val="clear" w:fill="EEEEEE"/>
+          <w:lang w:val="en-US" w:eastAsia="zh-CN" w:bidi="ar"/>
+        </w:rPr>
+        <w:t>.</w:t>
+      </w:r>
+      <w:r>
+        <w:rPr>
+          <w:rFonts w:hint="default" w:ascii="monospace" w:hAnsi="monospace" w:eastAsia="monospace" w:cs="monospace"/>
+          <w:i w:val="0"/>
+          <w:caps w:val="0"/>
+          <w:color w:val="0055AA"/>
+          <w:spacing w:val="0"/>
+          <w:kern w:val="0"/>
+          <w:sz w:val="24"/>
+          <w:szCs w:val="24"/>
+          <w:shd w:val="clear" w:fill="EEEEEE"/>
+          <w:lang w:val="en-US" w:eastAsia="zh-CN" w:bidi="ar"/>
+        </w:rPr>
+        <w:t>`Funcionario`</w:t>
+      </w:r>
+      <w:r>
+        <w:rPr>
+          <w:rFonts w:hint="default" w:ascii="monospace" w:hAnsi="monospace" w:eastAsia="monospace" w:cs="monospace"/>
+          <w:i w:val="0"/>
+          <w:caps w:val="0"/>
+          <w:color w:val="222222"/>
+          <w:spacing w:val="0"/>
+          <w:kern w:val="0"/>
+          <w:sz w:val="24"/>
+          <w:szCs w:val="24"/>
+          <w:shd w:val="clear" w:fill="EEEEEE"/>
+          <w:lang w:val="en-US" w:eastAsia="zh-CN" w:bidi="ar"/>
+        </w:rPr>
+        <w:t> ( </w:t>
+      </w:r>
+      <w:r>
+        <w:rPr>
+          <w:rFonts w:hint="default" w:ascii="monospace" w:hAnsi="monospace" w:eastAsia="monospace" w:cs="monospace"/>
+          <w:i w:val="0"/>
+          <w:caps w:val="0"/>
+          <w:color w:val="0055AA"/>
+          <w:spacing w:val="0"/>
+          <w:kern w:val="0"/>
+          <w:sz w:val="24"/>
+          <w:szCs w:val="24"/>
+          <w:shd w:val="clear" w:fill="EEEEEE"/>
+          <w:lang w:val="en-US" w:eastAsia="zh-CN" w:bidi="ar"/>
+        </w:rPr>
+        <w:t>`id`</w:t>
+      </w:r>
+      <w:r>
+        <w:rPr>
+          <w:rFonts w:hint="default" w:ascii="monospace" w:hAnsi="monospace" w:eastAsia="monospace" w:cs="monospace"/>
+          <w:i w:val="0"/>
+          <w:caps w:val="0"/>
+          <w:color w:val="222222"/>
+          <w:spacing w:val="0"/>
+          <w:kern w:val="0"/>
+          <w:sz w:val="24"/>
+          <w:szCs w:val="24"/>
+          <w:shd w:val="clear" w:fill="EEEEEE"/>
+          <w:lang w:val="en-US" w:eastAsia="zh-CN" w:bidi="ar"/>
+        </w:rPr>
+        <w:t> SERIAL </w:t>
+      </w:r>
+      <w:r>
+        <w:rPr>
+          <w:rFonts w:hint="default" w:ascii="monospace" w:hAnsi="monospace" w:eastAsia="monospace" w:cs="monospace"/>
+          <w:i w:val="0"/>
+          <w:caps w:val="0"/>
+          <w:color w:val="235A81"/>
+          <w:spacing w:val="0"/>
+          <w:kern w:val="0"/>
+          <w:sz w:val="24"/>
+          <w:szCs w:val="24"/>
+          <w:u w:val="none"/>
+          <w:shd w:val="clear" w:fill="EEEEEE"/>
+          <w:lang w:val="en-US" w:eastAsia="zh-CN" w:bidi="ar"/>
+        </w:rPr>
+        <w:fldChar w:fldCharType="begin"/>
+      </w:r>
+      <w:r>
+        <w:rPr>
+          <w:rFonts w:hint="default" w:ascii="monospace" w:hAnsi="monospace" w:eastAsia="monospace" w:cs="monospace"/>
+          <w:i w:val="0"/>
+          <w:caps w:val="0"/>
+          <w:color w:val="235A81"/>
+          <w:spacing w:val="0"/>
+          <w:kern w:val="0"/>
+          <w:sz w:val="24"/>
+          <w:szCs w:val="24"/>
+          <w:u w:val="none"/>
+          <w:shd w:val="clear" w:fill="EEEEEE"/>
+          <w:lang w:val="en-US" w:eastAsia="zh-CN" w:bidi="ar"/>
+        </w:rPr>
+        <w:instrText xml:space="preserve"> HYPERLINK "http://localhost/phpmyadmin/url.php?url=https://dev.mysql.com/doc/refman/5.5/en/logical-operators.html" \l "operator_not" \t "/home/mael/Documentos\\x/mysql_doc" </w:instrText>
+      </w:r>
+      <w:r>
+        <w:rPr>
+          <w:rFonts w:hint="default" w:ascii="monospace" w:hAnsi="monospace" w:eastAsia="monospace" w:cs="monospace"/>
+          <w:i w:val="0"/>
+          <w:caps w:val="0"/>
+          <w:color w:val="235A81"/>
+          <w:spacing w:val="0"/>
+          <w:kern w:val="0"/>
+          <w:sz w:val="24"/>
+          <w:szCs w:val="24"/>
+          <w:u w:val="none"/>
+          <w:shd w:val="clear" w:fill="EEEEEE"/>
+          <w:lang w:val="en-US" w:eastAsia="zh-CN" w:bidi="ar"/>
+        </w:rPr>
+        <w:fldChar w:fldCharType="separate"/>
+      </w:r>
+      <w:r>
+        <w:rPr>
+          <w:rStyle w:val="3"/>
+          <w:rFonts w:hint="default" w:ascii="monospace" w:hAnsi="monospace" w:eastAsia="monospace" w:cs="monospace"/>
+          <w:i w:val="0"/>
+          <w:caps w:val="0"/>
+          <w:color w:val="235A81"/>
+          <w:spacing w:val="0"/>
+          <w:sz w:val="24"/>
+          <w:szCs w:val="24"/>
+          <w:u w:val="none"/>
+          <w:shd w:val="clear" w:fill="EEEEEE"/>
+        </w:rPr>
+        <w:t>NOT</w:t>
+      </w:r>
+      <w:r>
+        <w:rPr>
+          <w:rFonts w:hint="default" w:ascii="monospace" w:hAnsi="monospace" w:eastAsia="monospace" w:cs="monospace"/>
+          <w:i w:val="0"/>
+          <w:caps w:val="0"/>
+          <w:color w:val="235A81"/>
+          <w:spacing w:val="0"/>
+          <w:kern w:val="0"/>
+          <w:sz w:val="24"/>
+          <w:szCs w:val="24"/>
+          <w:u w:val="none"/>
+          <w:shd w:val="clear" w:fill="EEEEEE"/>
+          <w:lang w:val="en-US" w:eastAsia="zh-CN" w:bidi="ar"/>
+        </w:rPr>
+        <w:fldChar w:fldCharType="end"/>
+      </w:r>
+      <w:r>
+        <w:rPr>
+          <w:rFonts w:hint="default" w:ascii="monospace" w:hAnsi="monospace" w:eastAsia="monospace" w:cs="monospace"/>
+          <w:i w:val="0"/>
+          <w:caps w:val="0"/>
+          <w:color w:val="222222"/>
+          <w:spacing w:val="0"/>
+          <w:kern w:val="0"/>
+          <w:sz w:val="24"/>
+          <w:szCs w:val="24"/>
+          <w:shd w:val="clear" w:fill="EEEEEE"/>
+          <w:lang w:val="en-US" w:eastAsia="zh-CN" w:bidi="ar"/>
+        </w:rPr>
+        <w:t> </w:t>
+      </w:r>
+      <w:r>
+        <w:rPr>
+          <w:rFonts w:hint="default" w:ascii="monospace" w:hAnsi="monospace" w:eastAsia="monospace" w:cs="monospace"/>
+          <w:i w:val="0"/>
+          <w:caps w:val="0"/>
+          <w:color w:val="221199"/>
+          <w:spacing w:val="0"/>
+          <w:kern w:val="0"/>
+          <w:sz w:val="24"/>
+          <w:szCs w:val="24"/>
+          <w:shd w:val="clear" w:fill="EEEEEE"/>
+          <w:lang w:val="en-US" w:eastAsia="zh-CN" w:bidi="ar"/>
+        </w:rPr>
+        <w:t>NULL</w:t>
+      </w:r>
+      <w:r>
+        <w:rPr>
+          <w:rFonts w:hint="default" w:ascii="monospace" w:hAnsi="monospace" w:eastAsia="monospace" w:cs="monospace"/>
+          <w:i w:val="0"/>
+          <w:caps w:val="0"/>
+          <w:color w:val="222222"/>
+          <w:spacing w:val="0"/>
+          <w:kern w:val="0"/>
+          <w:sz w:val="24"/>
+          <w:szCs w:val="24"/>
+          <w:shd w:val="clear" w:fill="EEEEEE"/>
+          <w:lang w:val="en-US" w:eastAsia="zh-CN" w:bidi="ar"/>
+        </w:rPr>
+        <w:t> , </w:t>
+      </w:r>
+      <w:r>
+        <w:rPr>
+          <w:rFonts w:hint="default" w:ascii="monospace" w:hAnsi="monospace" w:eastAsia="monospace" w:cs="monospace"/>
+          <w:i w:val="0"/>
+          <w:caps w:val="0"/>
+          <w:color w:val="0055AA"/>
+          <w:spacing w:val="0"/>
+          <w:kern w:val="0"/>
+          <w:sz w:val="24"/>
+          <w:szCs w:val="24"/>
+          <w:shd w:val="clear" w:fill="EEEEEE"/>
+          <w:lang w:val="en-US" w:eastAsia="zh-CN" w:bidi="ar"/>
+        </w:rPr>
+        <w:t>`nome`</w:t>
+      </w:r>
+      <w:r>
+        <w:rPr>
+          <w:rFonts w:hint="default" w:ascii="monospace" w:hAnsi="monospace" w:eastAsia="monospace" w:cs="monospace"/>
+          <w:i w:val="0"/>
+          <w:caps w:val="0"/>
+          <w:color w:val="235A81"/>
+          <w:spacing w:val="0"/>
+          <w:kern w:val="0"/>
+          <w:sz w:val="24"/>
+          <w:szCs w:val="24"/>
+          <w:u w:val="none"/>
+          <w:shd w:val="clear" w:fill="EEEEEE"/>
+          <w:lang w:val="en-US" w:eastAsia="zh-CN" w:bidi="ar"/>
+        </w:rPr>
+        <w:fldChar w:fldCharType="begin"/>
+      </w:r>
+      <w:r>
+        <w:rPr>
+          <w:rFonts w:hint="default" w:ascii="monospace" w:hAnsi="monospace" w:eastAsia="monospace" w:cs="monospace"/>
+          <w:i w:val="0"/>
+          <w:caps w:val="0"/>
+          <w:color w:val="235A81"/>
+          <w:spacing w:val="0"/>
+          <w:kern w:val="0"/>
+          <w:sz w:val="24"/>
+          <w:szCs w:val="24"/>
+          <w:u w:val="none"/>
+          <w:shd w:val="clear" w:fill="EEEEEE"/>
+          <w:lang w:val="en-US" w:eastAsia="zh-CN" w:bidi="ar"/>
+        </w:rPr>
+        <w:instrText xml:space="preserve"> HYPERLINK "http://localhost/phpmyadmin/url.php?url=https://dev.mysql.com/doc/refman/5.5/en/string-types.html" \t "/home/mael/Documentos\\x/mysql_doc" </w:instrText>
+      </w:r>
+      <w:r>
+        <w:rPr>
+          <w:rFonts w:hint="default" w:ascii="monospace" w:hAnsi="monospace" w:eastAsia="monospace" w:cs="monospace"/>
+          <w:i w:val="0"/>
+          <w:caps w:val="0"/>
+          <w:color w:val="235A81"/>
+          <w:spacing w:val="0"/>
+          <w:kern w:val="0"/>
+          <w:sz w:val="24"/>
+          <w:szCs w:val="24"/>
+          <w:u w:val="none"/>
+          <w:shd w:val="clear" w:fill="EEEEEE"/>
+          <w:lang w:val="en-US" w:eastAsia="zh-CN" w:bidi="ar"/>
+        </w:rPr>
+        <w:fldChar w:fldCharType="separate"/>
+      </w:r>
+      <w:r>
+        <w:rPr>
+          <w:rStyle w:val="3"/>
+          <w:rFonts w:hint="default" w:ascii="monospace" w:hAnsi="monospace" w:eastAsia="monospace" w:cs="monospace"/>
+          <w:i w:val="0"/>
+          <w:caps w:val="0"/>
+          <w:color w:val="235A81"/>
+          <w:spacing w:val="0"/>
+          <w:sz w:val="24"/>
+          <w:szCs w:val="24"/>
+          <w:u w:val="none"/>
+          <w:shd w:val="clear" w:fill="EEEEEE"/>
+        </w:rPr>
+        <w:t>VARCHAR</w:t>
+      </w:r>
+      <w:r>
+        <w:rPr>
+          <w:rFonts w:hint="default" w:ascii="monospace" w:hAnsi="monospace" w:eastAsia="monospace" w:cs="monospace"/>
+          <w:i w:val="0"/>
+          <w:caps w:val="0"/>
+          <w:color w:val="235A81"/>
+          <w:spacing w:val="0"/>
+          <w:kern w:val="0"/>
+          <w:sz w:val="24"/>
+          <w:szCs w:val="24"/>
+          <w:u w:val="none"/>
+          <w:shd w:val="clear" w:fill="EEEEEE"/>
+          <w:lang w:val="en-US" w:eastAsia="zh-CN" w:bidi="ar"/>
+        </w:rPr>
+        <w:fldChar w:fldCharType="end"/>
+      </w:r>
+      <w:r>
+        <w:rPr>
+          <w:rFonts w:hint="default" w:ascii="monospace" w:hAnsi="monospace" w:eastAsia="monospace" w:cs="monospace"/>
+          <w:i w:val="0"/>
+          <w:caps w:val="0"/>
+          <w:color w:val="222222"/>
+          <w:spacing w:val="0"/>
+          <w:kern w:val="0"/>
+          <w:sz w:val="24"/>
+          <w:szCs w:val="24"/>
+          <w:shd w:val="clear" w:fill="EEEEEE"/>
+          <w:lang w:val="en-US" w:eastAsia="zh-CN" w:bidi="ar"/>
+        </w:rPr>
+        <w:t>(</w:t>
+      </w:r>
+      <w:r>
+        <w:rPr>
+          <w:rFonts w:hint="default" w:ascii="monospace" w:hAnsi="monospace" w:eastAsia="monospace" w:cs="monospace"/>
+          <w:i w:val="0"/>
+          <w:caps w:val="0"/>
+          <w:color w:val="116644"/>
+          <w:spacing w:val="0"/>
+          <w:kern w:val="0"/>
+          <w:sz w:val="24"/>
+          <w:szCs w:val="24"/>
+          <w:shd w:val="clear" w:fill="EEEEEE"/>
+          <w:lang w:val="en-US" w:eastAsia="zh-CN" w:bidi="ar"/>
+        </w:rPr>
+        <w:t>50</w:t>
+      </w:r>
+      <w:r>
+        <w:rPr>
+          <w:rFonts w:hint="default" w:ascii="monospace" w:hAnsi="monospace" w:eastAsia="monospace" w:cs="monospace"/>
+          <w:i w:val="0"/>
+          <w:caps w:val="0"/>
+          <w:color w:val="222222"/>
+          <w:spacing w:val="0"/>
+          <w:kern w:val="0"/>
+          <w:sz w:val="24"/>
+          <w:szCs w:val="24"/>
+          <w:shd w:val="clear" w:fill="EEEEEE"/>
+          <w:lang w:val="en-US" w:eastAsia="zh-CN" w:bidi="ar"/>
+        </w:rPr>
+        <w:t>) </w:t>
+      </w:r>
+      <w:r>
+        <w:rPr>
+          <w:rFonts w:hint="default" w:ascii="monospace" w:hAnsi="monospace" w:eastAsia="monospace" w:cs="monospace"/>
+          <w:i w:val="0"/>
+          <w:caps w:val="0"/>
+          <w:color w:val="235A81"/>
+          <w:spacing w:val="0"/>
+          <w:kern w:val="0"/>
+          <w:sz w:val="24"/>
+          <w:szCs w:val="24"/>
+          <w:u w:val="none"/>
+          <w:shd w:val="clear" w:fill="EEEEEE"/>
+          <w:lang w:val="en-US" w:eastAsia="zh-CN" w:bidi="ar"/>
+        </w:rPr>
+        <w:fldChar w:fldCharType="begin"/>
+      </w:r>
+      <w:r>
+        <w:rPr>
+          <w:rFonts w:hint="default" w:ascii="monospace" w:hAnsi="monospace" w:eastAsia="monospace" w:cs="monospace"/>
+          <w:i w:val="0"/>
+          <w:caps w:val="0"/>
+          <w:color w:val="235A81"/>
+          <w:spacing w:val="0"/>
+          <w:kern w:val="0"/>
+          <w:sz w:val="24"/>
+          <w:szCs w:val="24"/>
+          <w:u w:val="none"/>
+          <w:shd w:val="clear" w:fill="EEEEEE"/>
+          <w:lang w:val="en-US" w:eastAsia="zh-CN" w:bidi="ar"/>
+        </w:rPr>
+        <w:instrText xml:space="preserve"> HYPERLINK "http://localhost/phpmyadmin/url.php?url=https://dev.mysql.com/doc/refman/5.5/en/logical-operators.html" \l "operator_not" \t "/home/mael/Documentos\\x/mysql_doc" </w:instrText>
+      </w:r>
+      <w:r>
+        <w:rPr>
+          <w:rFonts w:hint="default" w:ascii="monospace" w:hAnsi="monospace" w:eastAsia="monospace" w:cs="monospace"/>
+          <w:i w:val="0"/>
+          <w:caps w:val="0"/>
+          <w:color w:val="235A81"/>
+          <w:spacing w:val="0"/>
+          <w:kern w:val="0"/>
+          <w:sz w:val="24"/>
+          <w:szCs w:val="24"/>
+          <w:u w:val="none"/>
+          <w:shd w:val="clear" w:fill="EEEEEE"/>
+          <w:lang w:val="en-US" w:eastAsia="zh-CN" w:bidi="ar"/>
+        </w:rPr>
+        <w:fldChar w:fldCharType="separate"/>
+      </w:r>
+      <w:r>
+        <w:rPr>
+          <w:rStyle w:val="3"/>
+          <w:rFonts w:hint="default" w:ascii="monospace" w:hAnsi="monospace" w:eastAsia="monospace" w:cs="monospace"/>
+          <w:i w:val="0"/>
+          <w:caps w:val="0"/>
+          <w:color w:val="235A81"/>
+          <w:spacing w:val="0"/>
+          <w:sz w:val="24"/>
+          <w:szCs w:val="24"/>
+          <w:u w:val="none"/>
+          <w:shd w:val="clear" w:fill="EEEEEE"/>
+        </w:rPr>
+        <w:t>NOT</w:t>
+      </w:r>
+      <w:r>
+        <w:rPr>
+          <w:rFonts w:hint="default" w:ascii="monospace" w:hAnsi="monospace" w:eastAsia="monospace" w:cs="monospace"/>
+          <w:i w:val="0"/>
+          <w:caps w:val="0"/>
+          <w:color w:val="235A81"/>
+          <w:spacing w:val="0"/>
+          <w:kern w:val="0"/>
+          <w:sz w:val="24"/>
+          <w:szCs w:val="24"/>
+          <w:u w:val="none"/>
+          <w:shd w:val="clear" w:fill="EEEEEE"/>
+          <w:lang w:val="en-US" w:eastAsia="zh-CN" w:bidi="ar"/>
+        </w:rPr>
+        <w:fldChar w:fldCharType="end"/>
+      </w:r>
+      <w:r>
+        <w:rPr>
+          <w:rFonts w:hint="default" w:ascii="monospace" w:hAnsi="monospace" w:eastAsia="monospace" w:cs="monospace"/>
+          <w:i w:val="0"/>
+          <w:caps w:val="0"/>
+          <w:color w:val="222222"/>
+          <w:spacing w:val="0"/>
+          <w:kern w:val="0"/>
+          <w:sz w:val="24"/>
+          <w:szCs w:val="24"/>
+          <w:shd w:val="clear" w:fill="EEEEEE"/>
+          <w:lang w:val="en-US" w:eastAsia="zh-CN" w:bidi="ar"/>
+        </w:rPr>
+        <w:t> </w:t>
+      </w:r>
+      <w:r>
+        <w:rPr>
+          <w:rFonts w:hint="default" w:ascii="monospace" w:hAnsi="monospace" w:eastAsia="monospace" w:cs="monospace"/>
+          <w:i w:val="0"/>
+          <w:caps w:val="0"/>
+          <w:color w:val="221199"/>
+          <w:spacing w:val="0"/>
+          <w:kern w:val="0"/>
+          <w:sz w:val="24"/>
+          <w:szCs w:val="24"/>
+          <w:shd w:val="clear" w:fill="EEEEEE"/>
+          <w:lang w:val="en-US" w:eastAsia="zh-CN" w:bidi="ar"/>
+        </w:rPr>
+        <w:t>NULL</w:t>
+      </w:r>
+      <w:r>
+        <w:rPr>
+          <w:rFonts w:hint="default" w:ascii="monospace" w:hAnsi="monospace" w:eastAsia="monospace" w:cs="monospace"/>
+          <w:i w:val="0"/>
+          <w:caps w:val="0"/>
+          <w:color w:val="222222"/>
+          <w:spacing w:val="0"/>
+          <w:kern w:val="0"/>
+          <w:sz w:val="24"/>
+          <w:szCs w:val="24"/>
+          <w:shd w:val="clear" w:fill="EEEEEE"/>
+          <w:lang w:val="en-US" w:eastAsia="zh-CN" w:bidi="ar"/>
+        </w:rPr>
+        <w:t> , </w:t>
+      </w:r>
+      <w:r>
+        <w:rPr>
+          <w:rFonts w:hint="default" w:ascii="monospace" w:hAnsi="monospace" w:eastAsia="monospace" w:cs="monospace"/>
+          <w:i w:val="0"/>
+          <w:caps w:val="0"/>
+          <w:color w:val="0055AA"/>
+          <w:spacing w:val="0"/>
+          <w:kern w:val="0"/>
+          <w:sz w:val="24"/>
+          <w:szCs w:val="24"/>
+          <w:shd w:val="clear" w:fill="EEEEEE"/>
+          <w:lang w:val="en-US" w:eastAsia="zh-CN" w:bidi="ar"/>
+        </w:rPr>
+        <w:t>`cargo`</w:t>
+      </w:r>
+      <w:r>
+        <w:rPr>
+          <w:rFonts w:hint="default" w:ascii="monospace" w:hAnsi="monospace" w:eastAsia="monospace" w:cs="monospace"/>
+          <w:i w:val="0"/>
+          <w:caps w:val="0"/>
+          <w:color w:val="222222"/>
+          <w:spacing w:val="0"/>
+          <w:kern w:val="0"/>
+          <w:sz w:val="24"/>
+          <w:szCs w:val="24"/>
+          <w:shd w:val="clear" w:fill="EEEEEE"/>
+          <w:lang w:val="en-US" w:eastAsia="zh-CN" w:bidi="ar"/>
+        </w:rPr>
+        <w:t> </w:t>
+      </w:r>
+      <w:r>
+        <w:rPr>
+          <w:rFonts w:hint="default" w:ascii="monospace" w:hAnsi="monospace" w:eastAsia="monospace" w:cs="monospace"/>
+          <w:i w:val="0"/>
+          <w:caps w:val="0"/>
+          <w:color w:val="235A81"/>
+          <w:spacing w:val="0"/>
+          <w:kern w:val="0"/>
+          <w:sz w:val="24"/>
+          <w:szCs w:val="24"/>
+          <w:u w:val="none"/>
+          <w:shd w:val="clear" w:fill="EEEEEE"/>
+          <w:lang w:val="en-US" w:eastAsia="zh-CN" w:bidi="ar"/>
+        </w:rPr>
+        <w:fldChar w:fldCharType="begin"/>
+      </w:r>
+      <w:r>
+        <w:rPr>
+          <w:rFonts w:hint="default" w:ascii="monospace" w:hAnsi="monospace" w:eastAsia="monospace" w:cs="monospace"/>
+          <w:i w:val="0"/>
+          <w:caps w:val="0"/>
+          <w:color w:val="235A81"/>
+          <w:spacing w:val="0"/>
+          <w:kern w:val="0"/>
+          <w:sz w:val="24"/>
+          <w:szCs w:val="24"/>
+          <w:u w:val="none"/>
+          <w:shd w:val="clear" w:fill="EEEEEE"/>
+          <w:lang w:val="en-US" w:eastAsia="zh-CN" w:bidi="ar"/>
+        </w:rPr>
+        <w:instrText xml:space="preserve"> HYPERLINK "http://localhost/phpmyadmin/url.php?url=https://dev.mysql.com/doc/refman/5.5/en/string-types.html" \t "/home/mael/Documentos\\x/mysql_doc" </w:instrText>
+      </w:r>
+      <w:r>
+        <w:rPr>
+          <w:rFonts w:hint="default" w:ascii="monospace" w:hAnsi="monospace" w:eastAsia="monospace" w:cs="monospace"/>
+          <w:i w:val="0"/>
+          <w:caps w:val="0"/>
+          <w:color w:val="235A81"/>
+          <w:spacing w:val="0"/>
+          <w:kern w:val="0"/>
+          <w:sz w:val="24"/>
+          <w:szCs w:val="24"/>
+          <w:u w:val="none"/>
+          <w:shd w:val="clear" w:fill="EEEEEE"/>
+          <w:lang w:val="en-US" w:eastAsia="zh-CN" w:bidi="ar"/>
+        </w:rPr>
+        <w:fldChar w:fldCharType="separate"/>
+      </w:r>
+      <w:r>
+        <w:rPr>
+          <w:rStyle w:val="3"/>
+          <w:rFonts w:hint="default" w:ascii="monospace" w:hAnsi="monospace" w:eastAsia="monospace" w:cs="monospace"/>
+          <w:i w:val="0"/>
+          <w:caps w:val="0"/>
+          <w:color w:val="235A81"/>
+          <w:spacing w:val="0"/>
+          <w:sz w:val="24"/>
+          <w:szCs w:val="24"/>
+          <w:u w:val="none"/>
+          <w:shd w:val="clear" w:fill="EEEEEE"/>
+        </w:rPr>
+        <w:t>VARCHAR</w:t>
+      </w:r>
+      <w:r>
+        <w:rPr>
+          <w:rFonts w:hint="default" w:ascii="monospace" w:hAnsi="monospace" w:eastAsia="monospace" w:cs="monospace"/>
+          <w:i w:val="0"/>
+          <w:caps w:val="0"/>
+          <w:color w:val="235A81"/>
+          <w:spacing w:val="0"/>
+          <w:kern w:val="0"/>
+          <w:sz w:val="24"/>
+          <w:szCs w:val="24"/>
+          <w:u w:val="none"/>
+          <w:shd w:val="clear" w:fill="EEEEEE"/>
+          <w:lang w:val="en-US" w:eastAsia="zh-CN" w:bidi="ar"/>
+        </w:rPr>
+        <w:fldChar w:fldCharType="end"/>
+      </w:r>
+      <w:r>
+        <w:rPr>
+          <w:rFonts w:hint="default" w:ascii="monospace" w:hAnsi="monospace" w:eastAsia="monospace" w:cs="monospace"/>
+          <w:i w:val="0"/>
+          <w:caps w:val="0"/>
+          <w:color w:val="222222"/>
+          <w:spacing w:val="0"/>
+          <w:kern w:val="0"/>
+          <w:sz w:val="24"/>
+          <w:szCs w:val="24"/>
+          <w:shd w:val="clear" w:fill="EEEEEE"/>
+          <w:lang w:val="en-US" w:eastAsia="zh-CN" w:bidi="ar"/>
+        </w:rPr>
+        <w:t>(</w:t>
+      </w:r>
+      <w:r>
+        <w:rPr>
+          <w:rFonts w:hint="default" w:ascii="monospace" w:hAnsi="monospace" w:eastAsia="monospace" w:cs="monospace"/>
+          <w:i w:val="0"/>
+          <w:caps w:val="0"/>
+          <w:color w:val="116644"/>
+          <w:spacing w:val="0"/>
+          <w:kern w:val="0"/>
+          <w:sz w:val="24"/>
+          <w:szCs w:val="24"/>
+          <w:shd w:val="clear" w:fill="EEEEEE"/>
+          <w:lang w:val="en-US" w:eastAsia="zh-CN" w:bidi="ar"/>
+        </w:rPr>
+        <w:t>50</w:t>
+      </w:r>
+      <w:r>
+        <w:rPr>
+          <w:rFonts w:hint="default" w:ascii="monospace" w:hAnsi="monospace" w:eastAsia="monospace" w:cs="monospace"/>
+          <w:i w:val="0"/>
+          <w:caps w:val="0"/>
+          <w:color w:val="222222"/>
+          <w:spacing w:val="0"/>
+          <w:kern w:val="0"/>
+          <w:sz w:val="24"/>
+          <w:szCs w:val="24"/>
+          <w:shd w:val="clear" w:fill="EEEEEE"/>
+          <w:lang w:val="en-US" w:eastAsia="zh-CN" w:bidi="ar"/>
+        </w:rPr>
+        <w:t>) </w:t>
+      </w:r>
+      <w:r>
+        <w:rPr>
+          <w:rFonts w:hint="default" w:ascii="monospace" w:hAnsi="monospace" w:eastAsia="monospace" w:cs="monospace"/>
+          <w:i w:val="0"/>
+          <w:caps w:val="0"/>
+          <w:color w:val="235A81"/>
+          <w:spacing w:val="0"/>
+          <w:kern w:val="0"/>
+          <w:sz w:val="24"/>
+          <w:szCs w:val="24"/>
+          <w:u w:val="none"/>
+          <w:shd w:val="clear" w:fill="EEEEEE"/>
+          <w:lang w:val="en-US" w:eastAsia="zh-CN" w:bidi="ar"/>
+        </w:rPr>
+        <w:fldChar w:fldCharType="begin"/>
+      </w:r>
+      <w:r>
+        <w:rPr>
+          <w:rFonts w:hint="default" w:ascii="monospace" w:hAnsi="monospace" w:eastAsia="monospace" w:cs="monospace"/>
+          <w:i w:val="0"/>
+          <w:caps w:val="0"/>
+          <w:color w:val="235A81"/>
+          <w:spacing w:val="0"/>
+          <w:kern w:val="0"/>
+          <w:sz w:val="24"/>
+          <w:szCs w:val="24"/>
+          <w:u w:val="none"/>
+          <w:shd w:val="clear" w:fill="EEEEEE"/>
+          <w:lang w:val="en-US" w:eastAsia="zh-CN" w:bidi="ar"/>
+        </w:rPr>
+        <w:instrText xml:space="preserve"> HYPERLINK "http://localhost/phpmyadmin/url.php?url=https://dev.mysql.com/doc/refman/5.5/en/logical-operators.html" \l "operator_not" \t "/home/mael/Documentos\\x/mysql_doc" </w:instrText>
+      </w:r>
+      <w:r>
+        <w:rPr>
+          <w:rFonts w:hint="default" w:ascii="monospace" w:hAnsi="monospace" w:eastAsia="monospace" w:cs="monospace"/>
+          <w:i w:val="0"/>
+          <w:caps w:val="0"/>
+          <w:color w:val="235A81"/>
+          <w:spacing w:val="0"/>
+          <w:kern w:val="0"/>
+          <w:sz w:val="24"/>
+          <w:szCs w:val="24"/>
+          <w:u w:val="none"/>
+          <w:shd w:val="clear" w:fill="EEEEEE"/>
+          <w:lang w:val="en-US" w:eastAsia="zh-CN" w:bidi="ar"/>
+        </w:rPr>
+        <w:fldChar w:fldCharType="separate"/>
+      </w:r>
+      <w:r>
+        <w:rPr>
+          <w:rStyle w:val="3"/>
+          <w:rFonts w:hint="default" w:ascii="monospace" w:hAnsi="monospace" w:eastAsia="monospace" w:cs="monospace"/>
+          <w:i w:val="0"/>
+          <w:caps w:val="0"/>
+          <w:color w:val="235A81"/>
+          <w:spacing w:val="0"/>
+          <w:sz w:val="24"/>
+          <w:szCs w:val="24"/>
+          <w:u w:val="none"/>
+          <w:shd w:val="clear" w:fill="EEEEEE"/>
+        </w:rPr>
+        <w:t>NOT</w:t>
+      </w:r>
+      <w:r>
+        <w:rPr>
+          <w:rFonts w:hint="default" w:ascii="monospace" w:hAnsi="monospace" w:eastAsia="monospace" w:cs="monospace"/>
+          <w:i w:val="0"/>
+          <w:caps w:val="0"/>
+          <w:color w:val="235A81"/>
+          <w:spacing w:val="0"/>
+          <w:kern w:val="0"/>
+          <w:sz w:val="24"/>
+          <w:szCs w:val="24"/>
+          <w:u w:val="none"/>
+          <w:shd w:val="clear" w:fill="EEEEEE"/>
+          <w:lang w:val="en-US" w:eastAsia="zh-CN" w:bidi="ar"/>
+        </w:rPr>
+        <w:fldChar w:fldCharType="end"/>
+      </w:r>
+      <w:r>
+        <w:rPr>
+          <w:rFonts w:hint="default" w:ascii="monospace" w:hAnsi="monospace" w:eastAsia="monospace" w:cs="monospace"/>
+          <w:i w:val="0"/>
+          <w:caps w:val="0"/>
+          <w:color w:val="222222"/>
+          <w:spacing w:val="0"/>
+          <w:kern w:val="0"/>
+          <w:sz w:val="24"/>
+          <w:szCs w:val="24"/>
+          <w:shd w:val="clear" w:fill="EEEEEE"/>
+          <w:lang w:val="en-US" w:eastAsia="zh-CN" w:bidi="ar"/>
+        </w:rPr>
+        <w:t> </w:t>
+      </w:r>
+      <w:r>
+        <w:rPr>
+          <w:rFonts w:hint="default" w:ascii="monospace" w:hAnsi="monospace" w:eastAsia="monospace" w:cs="monospace"/>
+          <w:i w:val="0"/>
+          <w:caps w:val="0"/>
+          <w:color w:val="221199"/>
+          <w:spacing w:val="0"/>
+          <w:kern w:val="0"/>
+          <w:sz w:val="24"/>
+          <w:szCs w:val="24"/>
+          <w:shd w:val="clear" w:fill="EEEEEE"/>
+          <w:lang w:val="en-US" w:eastAsia="zh-CN" w:bidi="ar"/>
+        </w:rPr>
+        <w:t>NULL</w:t>
+      </w:r>
+      <w:r>
+        <w:rPr>
+          <w:rFonts w:hint="default" w:ascii="monospace" w:hAnsi="monospace" w:eastAsia="monospace" w:cs="monospace"/>
+          <w:i w:val="0"/>
+          <w:caps w:val="0"/>
+          <w:color w:val="222222"/>
+          <w:spacing w:val="0"/>
+          <w:kern w:val="0"/>
+          <w:sz w:val="24"/>
+          <w:szCs w:val="24"/>
+          <w:shd w:val="clear" w:fill="EEEEEE"/>
+          <w:lang w:val="en-US" w:eastAsia="zh-CN" w:bidi="ar"/>
+        </w:rPr>
+        <w:t> , </w:t>
+      </w:r>
+      <w:r>
+        <w:rPr>
+          <w:rFonts w:hint="default" w:ascii="monospace" w:hAnsi="monospace" w:eastAsia="monospace" w:cs="monospace"/>
+          <w:i w:val="0"/>
+          <w:caps w:val="0"/>
+          <w:color w:val="0055AA"/>
+          <w:spacing w:val="0"/>
+          <w:kern w:val="0"/>
+          <w:sz w:val="24"/>
+          <w:szCs w:val="24"/>
+          <w:shd w:val="clear" w:fill="EEEEEE"/>
+          <w:lang w:val="en-US" w:eastAsia="zh-CN" w:bidi="ar"/>
+        </w:rPr>
+        <w:t>`email`</w:t>
+      </w:r>
+      <w:r>
+        <w:rPr>
+          <w:rFonts w:hint="default" w:ascii="monospace" w:hAnsi="monospace" w:eastAsia="monospace" w:cs="monospace"/>
+          <w:i w:val="0"/>
+          <w:caps w:val="0"/>
+          <w:color w:val="222222"/>
+          <w:spacing w:val="0"/>
+          <w:kern w:val="0"/>
+          <w:sz w:val="24"/>
+          <w:szCs w:val="24"/>
+          <w:shd w:val="clear" w:fill="EEEEEE"/>
+          <w:lang w:val="en-US" w:eastAsia="zh-CN" w:bidi="ar"/>
+        </w:rPr>
+        <w:t> </w:t>
+      </w:r>
+      <w:r>
+        <w:rPr>
+          <w:rFonts w:hint="default" w:ascii="monospace" w:hAnsi="monospace" w:eastAsia="monospace" w:cs="monospace"/>
+          <w:i w:val="0"/>
+          <w:caps w:val="0"/>
+          <w:color w:val="235A81"/>
+          <w:spacing w:val="0"/>
+          <w:kern w:val="0"/>
+          <w:sz w:val="24"/>
+          <w:szCs w:val="24"/>
+          <w:u w:val="none"/>
+          <w:shd w:val="clear" w:fill="EEEEEE"/>
+          <w:lang w:val="en-US" w:eastAsia="zh-CN" w:bidi="ar"/>
+        </w:rPr>
+        <w:fldChar w:fldCharType="begin"/>
+      </w:r>
+      <w:r>
+        <w:rPr>
+          <w:rFonts w:hint="default" w:ascii="monospace" w:hAnsi="monospace" w:eastAsia="monospace" w:cs="monospace"/>
+          <w:i w:val="0"/>
+          <w:caps w:val="0"/>
+          <w:color w:val="235A81"/>
+          <w:spacing w:val="0"/>
+          <w:kern w:val="0"/>
+          <w:sz w:val="24"/>
+          <w:szCs w:val="24"/>
+          <w:u w:val="none"/>
+          <w:shd w:val="clear" w:fill="EEEEEE"/>
+          <w:lang w:val="en-US" w:eastAsia="zh-CN" w:bidi="ar"/>
+        </w:rPr>
+        <w:instrText xml:space="preserve"> HYPERLINK "http://localhost/phpmyadmin/url.php?url=https://dev.mysql.com/doc/refman/5.5/en/string-types.html" \t "/home/mael/Documentos\\x/mysql_doc" </w:instrText>
+      </w:r>
+      <w:r>
+        <w:rPr>
+          <w:rFonts w:hint="default" w:ascii="monospace" w:hAnsi="monospace" w:eastAsia="monospace" w:cs="monospace"/>
+          <w:i w:val="0"/>
+          <w:caps w:val="0"/>
+          <w:color w:val="235A81"/>
+          <w:spacing w:val="0"/>
+          <w:kern w:val="0"/>
+          <w:sz w:val="24"/>
+          <w:szCs w:val="24"/>
+          <w:u w:val="none"/>
+          <w:shd w:val="clear" w:fill="EEEEEE"/>
+          <w:lang w:val="en-US" w:eastAsia="zh-CN" w:bidi="ar"/>
+        </w:rPr>
+        <w:fldChar w:fldCharType="separate"/>
+      </w:r>
+      <w:r>
+        <w:rPr>
+          <w:rStyle w:val="3"/>
+          <w:rFonts w:hint="default" w:ascii="monospace" w:hAnsi="monospace" w:eastAsia="monospace" w:cs="monospace"/>
+          <w:i w:val="0"/>
+          <w:caps w:val="0"/>
+          <w:color w:val="235A81"/>
+          <w:spacing w:val="0"/>
+          <w:sz w:val="24"/>
+          <w:szCs w:val="24"/>
+          <w:u w:val="none"/>
+          <w:shd w:val="clear" w:fill="EEEEEE"/>
+        </w:rPr>
+        <w:t>VARCHAR</w:t>
+      </w:r>
+      <w:r>
+        <w:rPr>
+          <w:rFonts w:hint="default" w:ascii="monospace" w:hAnsi="monospace" w:eastAsia="monospace" w:cs="monospace"/>
+          <w:i w:val="0"/>
+          <w:caps w:val="0"/>
+          <w:color w:val="235A81"/>
+          <w:spacing w:val="0"/>
+          <w:kern w:val="0"/>
+          <w:sz w:val="24"/>
+          <w:szCs w:val="24"/>
+          <w:u w:val="none"/>
+          <w:shd w:val="clear" w:fill="EEEEEE"/>
+          <w:lang w:val="en-US" w:eastAsia="zh-CN" w:bidi="ar"/>
+        </w:rPr>
+        <w:fldChar w:fldCharType="end"/>
+      </w:r>
+      <w:r>
+        <w:rPr>
+          <w:rFonts w:hint="default" w:ascii="monospace" w:hAnsi="monospace" w:eastAsia="monospace" w:cs="monospace"/>
+          <w:i w:val="0"/>
+          <w:caps w:val="0"/>
+          <w:color w:val="222222"/>
+          <w:spacing w:val="0"/>
+          <w:kern w:val="0"/>
+          <w:sz w:val="24"/>
+          <w:szCs w:val="24"/>
+          <w:shd w:val="clear" w:fill="EEEEEE"/>
+          <w:lang w:val="en-US" w:eastAsia="zh-CN" w:bidi="ar"/>
+        </w:rPr>
+        <w:t>(</w:t>
+      </w:r>
+      <w:r>
+        <w:rPr>
+          <w:rFonts w:hint="default" w:ascii="monospace" w:hAnsi="monospace" w:eastAsia="monospace" w:cs="monospace"/>
+          <w:i w:val="0"/>
+          <w:caps w:val="0"/>
+          <w:color w:val="116644"/>
+          <w:spacing w:val="0"/>
+          <w:kern w:val="0"/>
+          <w:sz w:val="24"/>
+          <w:szCs w:val="24"/>
+          <w:shd w:val="clear" w:fill="EEEEEE"/>
+          <w:lang w:val="en-US" w:eastAsia="zh-CN" w:bidi="ar"/>
+        </w:rPr>
+        <w:t>50</w:t>
+      </w:r>
+      <w:r>
+        <w:rPr>
+          <w:rFonts w:hint="default" w:ascii="monospace" w:hAnsi="monospace" w:eastAsia="monospace" w:cs="monospace"/>
+          <w:i w:val="0"/>
+          <w:caps w:val="0"/>
+          <w:color w:val="222222"/>
+          <w:spacing w:val="0"/>
+          <w:kern w:val="0"/>
+          <w:sz w:val="24"/>
+          <w:szCs w:val="24"/>
+          <w:shd w:val="clear" w:fill="EEEEEE"/>
+          <w:lang w:val="en-US" w:eastAsia="zh-CN" w:bidi="ar"/>
+        </w:rPr>
+        <w:t>)</w:t>
+      </w:r>
+      <w:r>
+        <w:rPr>
+          <w:rFonts w:hint="default" w:ascii="monospace" w:hAnsi="monospace" w:eastAsia="monospace" w:cs="monospace"/>
+          <w:i w:val="0"/>
+          <w:caps w:val="0"/>
+          <w:color w:val="235A81"/>
+          <w:spacing w:val="0"/>
+          <w:kern w:val="0"/>
+          <w:sz w:val="24"/>
+          <w:szCs w:val="24"/>
+          <w:u w:val="none"/>
+          <w:shd w:val="clear" w:fill="EEEEEE"/>
+          <w:lang w:val="en-US" w:eastAsia="zh-CN" w:bidi="ar"/>
+        </w:rPr>
+        <w:fldChar w:fldCharType="begin"/>
+      </w:r>
+      <w:r>
+        <w:rPr>
+          <w:rFonts w:hint="default" w:ascii="monospace" w:hAnsi="monospace" w:eastAsia="monospace" w:cs="monospace"/>
+          <w:i w:val="0"/>
+          <w:caps w:val="0"/>
+          <w:color w:val="235A81"/>
+          <w:spacing w:val="0"/>
+          <w:kern w:val="0"/>
+          <w:sz w:val="24"/>
+          <w:szCs w:val="24"/>
+          <w:u w:val="none"/>
+          <w:shd w:val="clear" w:fill="EEEEEE"/>
+          <w:lang w:val="en-US" w:eastAsia="zh-CN" w:bidi="ar"/>
+        </w:rPr>
+        <w:instrText xml:space="preserve"> HYPERLINK "http://localhost/phpmyadmin/url.php?url=https://dev.mysql.com/doc/refman/5.5/en/logical-operators.html" \l "operator_not" \t "/home/mael/Documentos\\x/mysql_doc" </w:instrText>
+      </w:r>
+      <w:r>
+        <w:rPr>
+          <w:rFonts w:hint="default" w:ascii="monospace" w:hAnsi="monospace" w:eastAsia="monospace" w:cs="monospace"/>
+          <w:i w:val="0"/>
+          <w:caps w:val="0"/>
+          <w:color w:val="235A81"/>
+          <w:spacing w:val="0"/>
+          <w:kern w:val="0"/>
+          <w:sz w:val="24"/>
+          <w:szCs w:val="24"/>
+          <w:u w:val="none"/>
+          <w:shd w:val="clear" w:fill="EEEEEE"/>
+          <w:lang w:val="en-US" w:eastAsia="zh-CN" w:bidi="ar"/>
+        </w:rPr>
+        <w:fldChar w:fldCharType="separate"/>
+      </w:r>
+      <w:r>
+        <w:rPr>
+          <w:rStyle w:val="3"/>
+          <w:rFonts w:hint="default" w:ascii="monospace" w:hAnsi="monospace" w:eastAsia="monospace" w:cs="monospace"/>
+          <w:i w:val="0"/>
+          <w:caps w:val="0"/>
+          <w:color w:val="235A81"/>
+          <w:spacing w:val="0"/>
+          <w:sz w:val="24"/>
+          <w:szCs w:val="24"/>
+          <w:u w:val="none"/>
+          <w:shd w:val="clear" w:fill="EEEEEE"/>
+        </w:rPr>
+        <w:t>NOT</w:t>
+      </w:r>
+      <w:r>
+        <w:rPr>
+          <w:rFonts w:hint="default" w:ascii="monospace" w:hAnsi="monospace" w:eastAsia="monospace" w:cs="monospace"/>
+          <w:i w:val="0"/>
+          <w:caps w:val="0"/>
+          <w:color w:val="235A81"/>
+          <w:spacing w:val="0"/>
+          <w:kern w:val="0"/>
+          <w:sz w:val="24"/>
+          <w:szCs w:val="24"/>
+          <w:u w:val="none"/>
+          <w:shd w:val="clear" w:fill="EEEEEE"/>
+          <w:lang w:val="en-US" w:eastAsia="zh-CN" w:bidi="ar"/>
+        </w:rPr>
+        <w:fldChar w:fldCharType="end"/>
+      </w:r>
+      <w:r>
+        <w:rPr>
+          <w:rFonts w:hint="default" w:ascii="monospace" w:hAnsi="monospace" w:eastAsia="monospace" w:cs="monospace"/>
+          <w:i w:val="0"/>
+          <w:caps w:val="0"/>
+          <w:color w:val="222222"/>
+          <w:spacing w:val="0"/>
+          <w:kern w:val="0"/>
+          <w:sz w:val="24"/>
+          <w:szCs w:val="24"/>
+          <w:shd w:val="clear" w:fill="EEEEEE"/>
+          <w:lang w:val="en-US" w:eastAsia="zh-CN" w:bidi="ar"/>
+        </w:rPr>
+        <w:t> </w:t>
+      </w:r>
+      <w:r>
+        <w:rPr>
+          <w:rFonts w:hint="default" w:ascii="monospace" w:hAnsi="monospace" w:eastAsia="monospace" w:cs="monospace"/>
+          <w:i w:val="0"/>
+          <w:caps w:val="0"/>
+          <w:color w:val="221199"/>
+          <w:spacing w:val="0"/>
+          <w:kern w:val="0"/>
+          <w:sz w:val="24"/>
+          <w:szCs w:val="24"/>
+          <w:shd w:val="clear" w:fill="EEEEEE"/>
+          <w:lang w:val="en-US" w:eastAsia="zh-CN" w:bidi="ar"/>
+        </w:rPr>
+        <w:t>NULL</w:t>
+      </w:r>
+      <w:r>
+        <w:rPr>
+          <w:rFonts w:hint="default" w:ascii="monospace" w:hAnsi="monospace" w:eastAsia="monospace" w:cs="monospace"/>
+          <w:i w:val="0"/>
+          <w:caps w:val="0"/>
+          <w:color w:val="222222"/>
+          <w:spacing w:val="0"/>
+          <w:kern w:val="0"/>
+          <w:sz w:val="24"/>
+          <w:szCs w:val="24"/>
+          <w:shd w:val="clear" w:fill="EEEEEE"/>
+          <w:lang w:val="en-US" w:eastAsia="zh-CN" w:bidi="ar"/>
+        </w:rPr>
+        <w:t> , </w:t>
+      </w:r>
+      <w:r>
+        <w:rPr>
+          <w:rFonts w:hint="default" w:ascii="monospace" w:hAnsi="monospace" w:eastAsia="monospace" w:cs="monospace"/>
+          <w:i w:val="0"/>
+          <w:caps w:val="0"/>
+          <w:color w:val="0055AA"/>
+          <w:spacing w:val="0"/>
+          <w:kern w:val="0"/>
+          <w:sz w:val="24"/>
+          <w:szCs w:val="24"/>
+          <w:shd w:val="clear" w:fill="EEEEEE"/>
+          <w:lang w:val="en-US" w:eastAsia="zh-CN" w:bidi="ar"/>
+        </w:rPr>
+        <w:t>`login`</w:t>
+      </w:r>
+      <w:r>
+        <w:rPr>
+          <w:rFonts w:hint="default" w:ascii="monospace" w:hAnsi="monospace" w:eastAsia="monospace" w:cs="monospace"/>
+          <w:i w:val="0"/>
+          <w:caps w:val="0"/>
+          <w:color w:val="222222"/>
+          <w:spacing w:val="0"/>
+          <w:kern w:val="0"/>
+          <w:sz w:val="24"/>
+          <w:szCs w:val="24"/>
+          <w:shd w:val="clear" w:fill="EEEEEE"/>
+          <w:lang w:val="en-US" w:eastAsia="zh-CN" w:bidi="ar"/>
+        </w:rPr>
+        <w:t> </w:t>
+      </w:r>
+      <w:r>
+        <w:rPr>
+          <w:rFonts w:hint="default" w:ascii="monospace" w:hAnsi="monospace" w:eastAsia="monospace" w:cs="monospace"/>
+          <w:i w:val="0"/>
+          <w:caps w:val="0"/>
+          <w:color w:val="235A81"/>
+          <w:spacing w:val="0"/>
+          <w:kern w:val="0"/>
+          <w:sz w:val="24"/>
+          <w:szCs w:val="24"/>
+          <w:u w:val="none"/>
+          <w:shd w:val="clear" w:fill="EEEEEE"/>
+          <w:lang w:val="en-US" w:eastAsia="zh-CN" w:bidi="ar"/>
+        </w:rPr>
+        <w:fldChar w:fldCharType="begin"/>
+      </w:r>
+      <w:r>
+        <w:rPr>
+          <w:rFonts w:hint="default" w:ascii="monospace" w:hAnsi="monospace" w:eastAsia="monospace" w:cs="monospace"/>
+          <w:i w:val="0"/>
+          <w:caps w:val="0"/>
+          <w:color w:val="235A81"/>
+          <w:spacing w:val="0"/>
+          <w:kern w:val="0"/>
+          <w:sz w:val="24"/>
+          <w:szCs w:val="24"/>
+          <w:u w:val="none"/>
+          <w:shd w:val="clear" w:fill="EEEEEE"/>
+          <w:lang w:val="en-US" w:eastAsia="zh-CN" w:bidi="ar"/>
+        </w:rPr>
+        <w:instrText xml:space="preserve"> HYPERLINK "http://localhost/phpmyadmin/url.php?url=https://dev.mysql.com/doc/refman/5.5/en/string-types.html" \t "/home/mael/Documentos\\x/mysql_doc" </w:instrText>
+      </w:r>
+      <w:r>
+        <w:rPr>
+          <w:rFonts w:hint="default" w:ascii="monospace" w:hAnsi="monospace" w:eastAsia="monospace" w:cs="monospace"/>
+          <w:i w:val="0"/>
+          <w:caps w:val="0"/>
+          <w:color w:val="235A81"/>
+          <w:spacing w:val="0"/>
+          <w:kern w:val="0"/>
+          <w:sz w:val="24"/>
+          <w:szCs w:val="24"/>
+          <w:u w:val="none"/>
+          <w:shd w:val="clear" w:fill="EEEEEE"/>
+          <w:lang w:val="en-US" w:eastAsia="zh-CN" w:bidi="ar"/>
+        </w:rPr>
+        <w:fldChar w:fldCharType="separate"/>
+      </w:r>
+      <w:r>
+        <w:rPr>
+          <w:rStyle w:val="3"/>
+          <w:rFonts w:hint="default" w:ascii="monospace" w:hAnsi="monospace" w:eastAsia="monospace" w:cs="monospace"/>
+          <w:i w:val="0"/>
+          <w:caps w:val="0"/>
+          <w:color w:val="235A81"/>
+          <w:spacing w:val="0"/>
+          <w:sz w:val="24"/>
+          <w:szCs w:val="24"/>
+          <w:u w:val="none"/>
+          <w:shd w:val="clear" w:fill="EEEEEE"/>
+        </w:rPr>
+        <w:t>VARCHAR</w:t>
+      </w:r>
+      <w:r>
+        <w:rPr>
+          <w:rFonts w:hint="default" w:ascii="monospace" w:hAnsi="monospace" w:eastAsia="monospace" w:cs="monospace"/>
+          <w:i w:val="0"/>
+          <w:caps w:val="0"/>
+          <w:color w:val="235A81"/>
+          <w:spacing w:val="0"/>
+          <w:kern w:val="0"/>
+          <w:sz w:val="24"/>
+          <w:szCs w:val="24"/>
+          <w:u w:val="none"/>
+          <w:shd w:val="clear" w:fill="EEEEEE"/>
+          <w:lang w:val="en-US" w:eastAsia="zh-CN" w:bidi="ar"/>
+        </w:rPr>
+        <w:fldChar w:fldCharType="end"/>
+      </w:r>
+      <w:r>
+        <w:rPr>
+          <w:rFonts w:hint="default" w:ascii="monospace" w:hAnsi="monospace" w:eastAsia="monospace" w:cs="monospace"/>
+          <w:i w:val="0"/>
+          <w:caps w:val="0"/>
+          <w:color w:val="222222"/>
+          <w:spacing w:val="0"/>
+          <w:kern w:val="0"/>
+          <w:sz w:val="24"/>
+          <w:szCs w:val="24"/>
+          <w:shd w:val="clear" w:fill="EEEEEE"/>
+          <w:lang w:val="en-US" w:eastAsia="zh-CN" w:bidi="ar"/>
+        </w:rPr>
+        <w:t>(</w:t>
+      </w:r>
+      <w:r>
+        <w:rPr>
+          <w:rFonts w:hint="default" w:ascii="monospace" w:hAnsi="monospace" w:eastAsia="monospace" w:cs="monospace"/>
+          <w:i w:val="0"/>
+          <w:caps w:val="0"/>
+          <w:color w:val="116644"/>
+          <w:spacing w:val="0"/>
+          <w:kern w:val="0"/>
+          <w:sz w:val="24"/>
+          <w:szCs w:val="24"/>
+          <w:shd w:val="clear" w:fill="EEEEEE"/>
+          <w:lang w:val="en-US" w:eastAsia="zh-CN" w:bidi="ar"/>
+        </w:rPr>
+        <w:t>50</w:t>
+      </w:r>
+      <w:r>
+        <w:rPr>
+          <w:rFonts w:hint="default" w:ascii="monospace" w:hAnsi="monospace" w:eastAsia="monospace" w:cs="monospace"/>
+          <w:i w:val="0"/>
+          <w:caps w:val="0"/>
+          <w:color w:val="222222"/>
+          <w:spacing w:val="0"/>
+          <w:kern w:val="0"/>
+          <w:sz w:val="24"/>
+          <w:szCs w:val="24"/>
+          <w:shd w:val="clear" w:fill="EEEEEE"/>
+          <w:lang w:val="en-US" w:eastAsia="zh-CN" w:bidi="ar"/>
+        </w:rPr>
+        <w:t>) </w:t>
+      </w:r>
+      <w:r>
+        <w:rPr>
+          <w:rFonts w:hint="default" w:ascii="monospace" w:hAnsi="monospace" w:eastAsia="monospace" w:cs="monospace"/>
+          <w:i w:val="0"/>
+          <w:caps w:val="0"/>
+          <w:color w:val="235A81"/>
+          <w:spacing w:val="0"/>
+          <w:kern w:val="0"/>
+          <w:sz w:val="24"/>
+          <w:szCs w:val="24"/>
+          <w:u w:val="none"/>
+          <w:shd w:val="clear" w:fill="EEEEEE"/>
+          <w:lang w:val="en-US" w:eastAsia="zh-CN" w:bidi="ar"/>
+        </w:rPr>
+        <w:fldChar w:fldCharType="begin"/>
+      </w:r>
+      <w:r>
+        <w:rPr>
+          <w:rFonts w:hint="default" w:ascii="monospace" w:hAnsi="monospace" w:eastAsia="monospace" w:cs="monospace"/>
+          <w:i w:val="0"/>
+          <w:caps w:val="0"/>
+          <w:color w:val="235A81"/>
+          <w:spacing w:val="0"/>
+          <w:kern w:val="0"/>
+          <w:sz w:val="24"/>
+          <w:szCs w:val="24"/>
+          <w:u w:val="none"/>
+          <w:shd w:val="clear" w:fill="EEEEEE"/>
+          <w:lang w:val="en-US" w:eastAsia="zh-CN" w:bidi="ar"/>
+        </w:rPr>
+        <w:instrText xml:space="preserve"> HYPERLINK "http://localhost/phpmyadmin/url.php?url=https://dev.mysql.com/doc/refman/5.5/en/logical-operators.html" \l "operator_not" \t "/home/mael/Documentos\\x/mysql_doc" </w:instrText>
+      </w:r>
+      <w:r>
+        <w:rPr>
+          <w:rFonts w:hint="default" w:ascii="monospace" w:hAnsi="monospace" w:eastAsia="monospace" w:cs="monospace"/>
+          <w:i w:val="0"/>
+          <w:caps w:val="0"/>
+          <w:color w:val="235A81"/>
+          <w:spacing w:val="0"/>
+          <w:kern w:val="0"/>
+          <w:sz w:val="24"/>
+          <w:szCs w:val="24"/>
+          <w:u w:val="none"/>
+          <w:shd w:val="clear" w:fill="EEEEEE"/>
+          <w:lang w:val="en-US" w:eastAsia="zh-CN" w:bidi="ar"/>
+        </w:rPr>
+        <w:fldChar w:fldCharType="separate"/>
+      </w:r>
+      <w:r>
+        <w:rPr>
+          <w:rStyle w:val="3"/>
+          <w:rFonts w:hint="default" w:ascii="monospace" w:hAnsi="monospace" w:eastAsia="monospace" w:cs="monospace"/>
+          <w:i w:val="0"/>
+          <w:caps w:val="0"/>
+          <w:color w:val="235A81"/>
+          <w:spacing w:val="0"/>
+          <w:sz w:val="24"/>
+          <w:szCs w:val="24"/>
+          <w:u w:val="none"/>
+          <w:shd w:val="clear" w:fill="EEEEEE"/>
+        </w:rPr>
+        <w:t>NOT</w:t>
+      </w:r>
+      <w:r>
+        <w:rPr>
+          <w:rFonts w:hint="default" w:ascii="monospace" w:hAnsi="monospace" w:eastAsia="monospace" w:cs="monospace"/>
+          <w:i w:val="0"/>
+          <w:caps w:val="0"/>
+          <w:color w:val="235A81"/>
+          <w:spacing w:val="0"/>
+          <w:kern w:val="0"/>
+          <w:sz w:val="24"/>
+          <w:szCs w:val="24"/>
+          <w:u w:val="none"/>
+          <w:shd w:val="clear" w:fill="EEEEEE"/>
+          <w:lang w:val="en-US" w:eastAsia="zh-CN" w:bidi="ar"/>
+        </w:rPr>
+        <w:fldChar w:fldCharType="end"/>
+      </w:r>
+      <w:r>
+        <w:rPr>
+          <w:rFonts w:hint="default" w:ascii="monospace" w:hAnsi="monospace" w:eastAsia="monospace" w:cs="monospace"/>
+          <w:i w:val="0"/>
+          <w:caps w:val="0"/>
+          <w:color w:val="222222"/>
+          <w:spacing w:val="0"/>
+          <w:kern w:val="0"/>
+          <w:sz w:val="24"/>
+          <w:szCs w:val="24"/>
+          <w:shd w:val="clear" w:fill="EEEEEE"/>
+          <w:lang w:val="en-US" w:eastAsia="zh-CN" w:bidi="ar"/>
+        </w:rPr>
+        <w:t> </w:t>
+      </w:r>
+      <w:r>
+        <w:rPr>
+          <w:rFonts w:hint="default" w:ascii="monospace" w:hAnsi="monospace" w:eastAsia="monospace" w:cs="monospace"/>
+          <w:i w:val="0"/>
+          <w:caps w:val="0"/>
+          <w:color w:val="221199"/>
+          <w:spacing w:val="0"/>
+          <w:kern w:val="0"/>
+          <w:sz w:val="24"/>
+          <w:szCs w:val="24"/>
+          <w:shd w:val="clear" w:fill="EEEEEE"/>
+          <w:lang w:val="en-US" w:eastAsia="zh-CN" w:bidi="ar"/>
+        </w:rPr>
+        <w:t>NULL</w:t>
+      </w:r>
+      <w:r>
+        <w:rPr>
+          <w:rFonts w:hint="default" w:ascii="monospace" w:hAnsi="monospace" w:eastAsia="monospace" w:cs="monospace"/>
+          <w:i w:val="0"/>
+          <w:caps w:val="0"/>
+          <w:color w:val="222222"/>
+          <w:spacing w:val="0"/>
+          <w:kern w:val="0"/>
+          <w:sz w:val="24"/>
+          <w:szCs w:val="24"/>
+          <w:shd w:val="clear" w:fill="EEEEEE"/>
+          <w:lang w:val="en-US" w:eastAsia="zh-CN" w:bidi="ar"/>
+        </w:rPr>
+        <w:t> , </w:t>
+      </w:r>
+      <w:r>
+        <w:rPr>
+          <w:rFonts w:hint="default" w:ascii="monospace" w:hAnsi="monospace" w:eastAsia="monospace" w:cs="monospace"/>
+          <w:i w:val="0"/>
+          <w:caps w:val="0"/>
+          <w:color w:val="0055AA"/>
+          <w:spacing w:val="0"/>
+          <w:kern w:val="0"/>
+          <w:sz w:val="24"/>
+          <w:szCs w:val="24"/>
+          <w:shd w:val="clear" w:fill="EEEEEE"/>
+          <w:lang w:val="en-US" w:eastAsia="zh-CN" w:bidi="ar"/>
+        </w:rPr>
+        <w:t>`senha`</w:t>
+      </w:r>
+      <w:r>
+        <w:rPr>
+          <w:rFonts w:hint="default" w:ascii="monospace" w:hAnsi="monospace" w:eastAsia="monospace" w:cs="monospace"/>
+          <w:i w:val="0"/>
+          <w:caps w:val="0"/>
+          <w:color w:val="222222"/>
+          <w:spacing w:val="0"/>
+          <w:kern w:val="0"/>
+          <w:sz w:val="24"/>
+          <w:szCs w:val="24"/>
+          <w:shd w:val="clear" w:fill="EEEEEE"/>
+          <w:lang w:val="en-US" w:eastAsia="zh-CN" w:bidi="ar"/>
+        </w:rPr>
+        <w:t> </w:t>
+      </w:r>
+      <w:r>
+        <w:rPr>
+          <w:rFonts w:hint="default" w:ascii="monospace" w:hAnsi="monospace" w:eastAsia="monospace" w:cs="monospace"/>
+          <w:i w:val="0"/>
+          <w:caps w:val="0"/>
+          <w:color w:val="235A81"/>
+          <w:spacing w:val="0"/>
+          <w:kern w:val="0"/>
+          <w:sz w:val="24"/>
+          <w:szCs w:val="24"/>
+          <w:u w:val="none"/>
+          <w:shd w:val="clear" w:fill="EEEEEE"/>
+          <w:lang w:val="en-US" w:eastAsia="zh-CN" w:bidi="ar"/>
+        </w:rPr>
+        <w:fldChar w:fldCharType="begin"/>
+      </w:r>
+      <w:r>
+        <w:rPr>
+          <w:rFonts w:hint="default" w:ascii="monospace" w:hAnsi="monospace" w:eastAsia="monospace" w:cs="monospace"/>
+          <w:i w:val="0"/>
+          <w:caps w:val="0"/>
+          <w:color w:val="235A81"/>
+          <w:spacing w:val="0"/>
+          <w:kern w:val="0"/>
+          <w:sz w:val="24"/>
+          <w:szCs w:val="24"/>
+          <w:u w:val="none"/>
+          <w:shd w:val="clear" w:fill="EEEEEE"/>
+          <w:lang w:val="en-US" w:eastAsia="zh-CN" w:bidi="ar"/>
+        </w:rPr>
+        <w:instrText xml:space="preserve"> HYPERLINK "http://localhost/phpmyadmin/url.php?url=https://dev.mysql.com/doc/refman/5.5/en/string-types.html" \t "/home/mael/Documentos\\x/mysql_doc" </w:instrText>
+      </w:r>
+      <w:r>
+        <w:rPr>
+          <w:rFonts w:hint="default" w:ascii="monospace" w:hAnsi="monospace" w:eastAsia="monospace" w:cs="monospace"/>
+          <w:i w:val="0"/>
+          <w:caps w:val="0"/>
+          <w:color w:val="235A81"/>
+          <w:spacing w:val="0"/>
+          <w:kern w:val="0"/>
+          <w:sz w:val="24"/>
+          <w:szCs w:val="24"/>
+          <w:u w:val="none"/>
+          <w:shd w:val="clear" w:fill="EEEEEE"/>
+          <w:lang w:val="en-US" w:eastAsia="zh-CN" w:bidi="ar"/>
+        </w:rPr>
+        <w:fldChar w:fldCharType="separate"/>
+      </w:r>
+      <w:r>
+        <w:rPr>
+          <w:rStyle w:val="3"/>
+          <w:rFonts w:hint="default" w:ascii="monospace" w:hAnsi="monospace" w:eastAsia="monospace" w:cs="monospace"/>
+          <w:i w:val="0"/>
+          <w:caps w:val="0"/>
+          <w:color w:val="235A81"/>
+          <w:spacing w:val="0"/>
+          <w:sz w:val="24"/>
+          <w:szCs w:val="24"/>
+          <w:u w:val="none"/>
+          <w:shd w:val="clear" w:fill="EEEEEE"/>
+        </w:rPr>
+        <w:t>VARCHAR</w:t>
+      </w:r>
+      <w:r>
+        <w:rPr>
+          <w:rFonts w:hint="default" w:ascii="monospace" w:hAnsi="monospace" w:eastAsia="monospace" w:cs="monospace"/>
+          <w:i w:val="0"/>
+          <w:caps w:val="0"/>
+          <w:color w:val="235A81"/>
+          <w:spacing w:val="0"/>
+          <w:kern w:val="0"/>
+          <w:sz w:val="24"/>
+          <w:szCs w:val="24"/>
+          <w:u w:val="none"/>
+          <w:shd w:val="clear" w:fill="EEEEEE"/>
+          <w:lang w:val="en-US" w:eastAsia="zh-CN" w:bidi="ar"/>
+        </w:rPr>
+        <w:fldChar w:fldCharType="end"/>
+      </w:r>
+      <w:r>
+        <w:rPr>
+          <w:rFonts w:hint="default" w:ascii="monospace" w:hAnsi="monospace" w:eastAsia="monospace" w:cs="monospace"/>
+          <w:i w:val="0"/>
+          <w:caps w:val="0"/>
+          <w:color w:val="222222"/>
+          <w:spacing w:val="0"/>
+          <w:kern w:val="0"/>
+          <w:sz w:val="24"/>
+          <w:szCs w:val="24"/>
+          <w:shd w:val="clear" w:fill="EEEEEE"/>
+          <w:lang w:val="en-US" w:eastAsia="zh-CN" w:bidi="ar"/>
+        </w:rPr>
+        <w:t>(</w:t>
+      </w:r>
+      <w:r>
+        <w:rPr>
+          <w:rFonts w:hint="default" w:ascii="monospace" w:hAnsi="monospace" w:eastAsia="monospace" w:cs="monospace"/>
+          <w:i w:val="0"/>
+          <w:caps w:val="0"/>
+          <w:color w:val="116644"/>
+          <w:spacing w:val="0"/>
+          <w:kern w:val="0"/>
+          <w:sz w:val="24"/>
+          <w:szCs w:val="24"/>
+          <w:shd w:val="clear" w:fill="EEEEEE"/>
+          <w:lang w:val="en-US" w:eastAsia="zh-CN" w:bidi="ar"/>
+        </w:rPr>
+        <w:t>50</w:t>
+      </w:r>
+      <w:r>
+        <w:rPr>
+          <w:rFonts w:hint="default" w:ascii="monospace" w:hAnsi="monospace" w:eastAsia="monospace" w:cs="monospace"/>
+          <w:i w:val="0"/>
+          <w:caps w:val="0"/>
+          <w:color w:val="222222"/>
+          <w:spacing w:val="0"/>
+          <w:kern w:val="0"/>
+          <w:sz w:val="24"/>
+          <w:szCs w:val="24"/>
+          <w:shd w:val="clear" w:fill="EEEEEE"/>
+          <w:lang w:val="en-US" w:eastAsia="zh-CN" w:bidi="ar"/>
+        </w:rPr>
+        <w:t>) </w:t>
+      </w:r>
+      <w:r>
+        <w:rPr>
+          <w:rFonts w:hint="default" w:ascii="monospace" w:hAnsi="monospace" w:eastAsia="monospace" w:cs="monospace"/>
+          <w:i w:val="0"/>
+          <w:caps w:val="0"/>
+          <w:color w:val="235A81"/>
+          <w:spacing w:val="0"/>
+          <w:kern w:val="0"/>
+          <w:sz w:val="24"/>
+          <w:szCs w:val="24"/>
+          <w:u w:val="none"/>
+          <w:shd w:val="clear" w:fill="EEEEEE"/>
+          <w:lang w:val="en-US" w:eastAsia="zh-CN" w:bidi="ar"/>
+        </w:rPr>
+        <w:fldChar w:fldCharType="begin"/>
+      </w:r>
+      <w:r>
+        <w:rPr>
+          <w:rFonts w:hint="default" w:ascii="monospace" w:hAnsi="monospace" w:eastAsia="monospace" w:cs="monospace"/>
+          <w:i w:val="0"/>
+          <w:caps w:val="0"/>
+          <w:color w:val="235A81"/>
+          <w:spacing w:val="0"/>
+          <w:kern w:val="0"/>
+          <w:sz w:val="24"/>
+          <w:szCs w:val="24"/>
+          <w:u w:val="none"/>
+          <w:shd w:val="clear" w:fill="EEEEEE"/>
+          <w:lang w:val="en-US" w:eastAsia="zh-CN" w:bidi="ar"/>
+        </w:rPr>
+        <w:instrText xml:space="preserve"> HYPERLINK "http://localhost/phpmyadmin/url.php?url=https://dev.mysql.com/doc/refman/5.5/en/logical-operators.html" \l "operator_not" \t "/home/mael/Documentos\\x/mysql_doc" </w:instrText>
+      </w:r>
+      <w:r>
+        <w:rPr>
+          <w:rFonts w:hint="default" w:ascii="monospace" w:hAnsi="monospace" w:eastAsia="monospace" w:cs="monospace"/>
+          <w:i w:val="0"/>
+          <w:caps w:val="0"/>
+          <w:color w:val="235A81"/>
+          <w:spacing w:val="0"/>
+          <w:kern w:val="0"/>
+          <w:sz w:val="24"/>
+          <w:szCs w:val="24"/>
+          <w:u w:val="none"/>
+          <w:shd w:val="clear" w:fill="EEEEEE"/>
+          <w:lang w:val="en-US" w:eastAsia="zh-CN" w:bidi="ar"/>
+        </w:rPr>
+        <w:fldChar w:fldCharType="separate"/>
+      </w:r>
+      <w:r>
+        <w:rPr>
+          <w:rStyle w:val="3"/>
+          <w:rFonts w:hint="default" w:ascii="monospace" w:hAnsi="monospace" w:eastAsia="monospace" w:cs="monospace"/>
+          <w:i w:val="0"/>
+          <w:caps w:val="0"/>
+          <w:color w:val="235A81"/>
+          <w:spacing w:val="0"/>
+          <w:sz w:val="24"/>
+          <w:szCs w:val="24"/>
+          <w:u w:val="none"/>
+          <w:shd w:val="clear" w:fill="EEEEEE"/>
+        </w:rPr>
+        <w:t>NOT</w:t>
+      </w:r>
+      <w:r>
+        <w:rPr>
+          <w:rFonts w:hint="default" w:ascii="monospace" w:hAnsi="monospace" w:eastAsia="monospace" w:cs="monospace"/>
+          <w:i w:val="0"/>
+          <w:caps w:val="0"/>
+          <w:color w:val="235A81"/>
+          <w:spacing w:val="0"/>
+          <w:kern w:val="0"/>
+          <w:sz w:val="24"/>
+          <w:szCs w:val="24"/>
+          <w:u w:val="none"/>
+          <w:shd w:val="clear" w:fill="EEEEEE"/>
+          <w:lang w:val="en-US" w:eastAsia="zh-CN" w:bidi="ar"/>
+        </w:rPr>
+        <w:fldChar w:fldCharType="end"/>
+      </w:r>
+      <w:r>
+        <w:rPr>
+          <w:rFonts w:hint="default" w:ascii="monospace" w:hAnsi="monospace" w:eastAsia="monospace" w:cs="monospace"/>
+          <w:i w:val="0"/>
+          <w:caps w:val="0"/>
+          <w:color w:val="222222"/>
+          <w:spacing w:val="0"/>
+          <w:kern w:val="0"/>
+          <w:sz w:val="24"/>
+          <w:szCs w:val="24"/>
+          <w:shd w:val="clear" w:fill="EEEEEE"/>
+          <w:lang w:val="en-US" w:eastAsia="zh-CN" w:bidi="ar"/>
+        </w:rPr>
+        <w:t> </w:t>
+      </w:r>
+      <w:r>
+        <w:rPr>
+          <w:rFonts w:hint="default" w:ascii="monospace" w:hAnsi="monospace" w:eastAsia="monospace" w:cs="monospace"/>
+          <w:i w:val="0"/>
+          <w:caps w:val="0"/>
+          <w:color w:val="221199"/>
+          <w:spacing w:val="0"/>
+          <w:kern w:val="0"/>
+          <w:sz w:val="24"/>
+          <w:szCs w:val="24"/>
+          <w:shd w:val="clear" w:fill="EEEEEE"/>
+          <w:lang w:val="en-US" w:eastAsia="zh-CN" w:bidi="ar"/>
+        </w:rPr>
+        <w:t>NULL</w:t>
+      </w:r>
+      <w:r>
+        <w:rPr>
+          <w:rFonts w:hint="default" w:ascii="monospace" w:hAnsi="monospace" w:eastAsia="monospace" w:cs="monospace"/>
+          <w:i w:val="0"/>
+          <w:caps w:val="0"/>
+          <w:color w:val="222222"/>
+          <w:spacing w:val="0"/>
+          <w:kern w:val="0"/>
+          <w:sz w:val="24"/>
+          <w:szCs w:val="24"/>
+          <w:shd w:val="clear" w:fill="EEEEEE"/>
+          <w:lang w:val="en-US" w:eastAsia="zh-CN" w:bidi="ar"/>
+        </w:rPr>
+        <w:t> ,</w:t>
+      </w:r>
+      <w:r>
+        <w:rPr>
+          <w:rFonts w:hint="default" w:ascii="monospace" w:hAnsi="monospace" w:eastAsia="monospace" w:cs="monospace"/>
+          <w:i w:val="0"/>
+          <w:caps w:val="0"/>
+          <w:color w:val="770088"/>
+          <w:spacing w:val="0"/>
+          <w:kern w:val="0"/>
+          <w:sz w:val="24"/>
+          <w:szCs w:val="24"/>
+          <w:shd w:val="clear" w:fill="EEEEEE"/>
+          <w:lang w:val="en-US" w:eastAsia="zh-CN" w:bidi="ar"/>
+        </w:rPr>
+        <w:t>PRIMARY</w:t>
+      </w:r>
+      <w:r>
+        <w:rPr>
+          <w:rFonts w:hint="default" w:ascii="monospace" w:hAnsi="monospace" w:eastAsia="monospace" w:cs="monospace"/>
+          <w:i w:val="0"/>
+          <w:caps w:val="0"/>
+          <w:color w:val="222222"/>
+          <w:spacing w:val="0"/>
+          <w:kern w:val="0"/>
+          <w:sz w:val="24"/>
+          <w:szCs w:val="24"/>
+          <w:shd w:val="clear" w:fill="EEEEEE"/>
+          <w:lang w:val="en-US" w:eastAsia="zh-CN" w:bidi="ar"/>
+        </w:rPr>
+        <w:t> </w:t>
+      </w:r>
+      <w:r>
+        <w:rPr>
+          <w:rFonts w:hint="default" w:ascii="monospace" w:hAnsi="monospace" w:eastAsia="monospace" w:cs="monospace"/>
+          <w:i w:val="0"/>
+          <w:caps w:val="0"/>
+          <w:color w:val="770088"/>
+          <w:spacing w:val="0"/>
+          <w:kern w:val="0"/>
+          <w:sz w:val="24"/>
+          <w:szCs w:val="24"/>
+          <w:shd w:val="clear" w:fill="EEEEEE"/>
+          <w:lang w:val="en-US" w:eastAsia="zh-CN" w:bidi="ar"/>
+        </w:rPr>
+        <w:t>KEY</w:t>
+      </w:r>
+      <w:r>
+        <w:rPr>
+          <w:rFonts w:hint="default" w:ascii="monospace" w:hAnsi="monospace" w:eastAsia="monospace" w:cs="monospace"/>
+          <w:i w:val="0"/>
+          <w:caps w:val="0"/>
+          <w:color w:val="222222"/>
+          <w:spacing w:val="0"/>
+          <w:kern w:val="0"/>
+          <w:sz w:val="24"/>
+          <w:szCs w:val="24"/>
+          <w:shd w:val="clear" w:fill="EEEEEE"/>
+          <w:lang w:val="en-US" w:eastAsia="zh-CN" w:bidi="ar"/>
+        </w:rPr>
+        <w:t> (</w:t>
+      </w:r>
+      <w:r>
+        <w:rPr>
+          <w:rFonts w:hint="default" w:ascii="monospace" w:hAnsi="monospace" w:eastAsia="monospace" w:cs="monospace"/>
+          <w:i w:val="0"/>
+          <w:caps w:val="0"/>
+          <w:color w:val="0055AA"/>
+          <w:spacing w:val="0"/>
+          <w:kern w:val="0"/>
+          <w:sz w:val="24"/>
+          <w:szCs w:val="24"/>
+          <w:shd w:val="clear" w:fill="EEEEEE"/>
+          <w:lang w:val="en-US" w:eastAsia="zh-CN" w:bidi="ar"/>
+        </w:rPr>
+        <w:t>`id`</w:t>
+      </w:r>
+      <w:r>
+        <w:rPr>
+          <w:rFonts w:hint="default" w:ascii="monospace" w:hAnsi="monospace" w:eastAsia="monospace" w:cs="monospace"/>
+          <w:i w:val="0"/>
+          <w:caps w:val="0"/>
+          <w:color w:val="222222"/>
+          <w:spacing w:val="0"/>
+          <w:kern w:val="0"/>
+          <w:sz w:val="24"/>
+          <w:szCs w:val="24"/>
+          <w:shd w:val="clear" w:fill="EEEEEE"/>
+          <w:lang w:val="en-US" w:eastAsia="zh-CN" w:bidi="ar"/>
+        </w:rPr>
+        <w:t>), </w:t>
+      </w:r>
+      <w:r>
+        <w:rPr>
+          <w:rFonts w:hint="default" w:ascii="monospace" w:hAnsi="monospace" w:eastAsia="monospace" w:cs="monospace"/>
+          <w:i w:val="0"/>
+          <w:caps w:val="0"/>
+          <w:color w:val="770088"/>
+          <w:spacing w:val="0"/>
+          <w:kern w:val="0"/>
+          <w:sz w:val="24"/>
+          <w:szCs w:val="24"/>
+          <w:shd w:val="clear" w:fill="EEEEEE"/>
+          <w:lang w:val="en-US" w:eastAsia="zh-CN" w:bidi="ar"/>
+        </w:rPr>
+        <w:t>UNIQUE</w:t>
+      </w:r>
+      <w:r>
+        <w:rPr>
+          <w:rFonts w:hint="default" w:ascii="monospace" w:hAnsi="monospace" w:eastAsia="monospace" w:cs="monospace"/>
+          <w:i w:val="0"/>
+          <w:caps w:val="0"/>
+          <w:color w:val="222222"/>
+          <w:spacing w:val="0"/>
+          <w:kern w:val="0"/>
+          <w:sz w:val="24"/>
+          <w:szCs w:val="24"/>
+          <w:shd w:val="clear" w:fill="EEEEEE"/>
+          <w:lang w:val="en-US" w:eastAsia="zh-CN" w:bidi="ar"/>
+        </w:rPr>
+        <w:t> </w:t>
+      </w:r>
+      <w:r>
+        <w:rPr>
+          <w:rFonts w:hint="default" w:ascii="monospace" w:hAnsi="monospace" w:eastAsia="monospace" w:cs="monospace"/>
+          <w:i w:val="0"/>
+          <w:caps w:val="0"/>
+          <w:color w:val="0055AA"/>
+          <w:spacing w:val="0"/>
+          <w:kern w:val="0"/>
+          <w:sz w:val="24"/>
+          <w:szCs w:val="24"/>
+          <w:shd w:val="clear" w:fill="EEEEEE"/>
+          <w:lang w:val="en-US" w:eastAsia="zh-CN" w:bidi="ar"/>
+        </w:rPr>
+        <w:t>`login`</w:t>
+      </w:r>
+      <w:r>
+        <w:rPr>
+          <w:rFonts w:hint="default" w:ascii="monospace" w:hAnsi="monospace" w:eastAsia="monospace" w:cs="monospace"/>
+          <w:i w:val="0"/>
+          <w:caps w:val="0"/>
+          <w:color w:val="222222"/>
+          <w:spacing w:val="0"/>
+          <w:kern w:val="0"/>
+          <w:sz w:val="24"/>
+          <w:szCs w:val="24"/>
+          <w:shd w:val="clear" w:fill="EEEEEE"/>
+          <w:lang w:val="en-US" w:eastAsia="zh-CN" w:bidi="ar"/>
+        </w:rPr>
+        <w:t> (</w:t>
+      </w:r>
+      <w:r>
+        <w:rPr>
+          <w:rFonts w:hint="default" w:ascii="monospace" w:hAnsi="monospace" w:eastAsia="monospace" w:cs="monospace"/>
+          <w:i w:val="0"/>
+          <w:caps w:val="0"/>
+          <w:color w:val="0055AA"/>
+          <w:spacing w:val="0"/>
+          <w:kern w:val="0"/>
+          <w:sz w:val="24"/>
+          <w:szCs w:val="24"/>
+          <w:shd w:val="clear" w:fill="EEEEEE"/>
+          <w:lang w:val="en-US" w:eastAsia="zh-CN" w:bidi="ar"/>
+        </w:rPr>
+        <w:t>`login`</w:t>
+      </w:r>
+      <w:r>
+        <w:rPr>
+          <w:rFonts w:hint="default" w:ascii="monospace" w:hAnsi="monospace" w:eastAsia="monospace" w:cs="monospace"/>
+          <w:i w:val="0"/>
+          <w:caps w:val="0"/>
+          <w:color w:val="222222"/>
+          <w:spacing w:val="0"/>
+          <w:kern w:val="0"/>
+          <w:sz w:val="24"/>
+          <w:szCs w:val="24"/>
+          <w:shd w:val="clear" w:fill="EEEEEE"/>
+          <w:lang w:val="en-US" w:eastAsia="zh-CN" w:bidi="ar"/>
+        </w:rPr>
+        <w:t>), </w:t>
+      </w:r>
+      <w:r>
+        <w:rPr>
+          <w:rFonts w:hint="default" w:ascii="monospace" w:hAnsi="monospace" w:eastAsia="monospace" w:cs="monospace"/>
+          <w:i w:val="0"/>
+          <w:caps w:val="0"/>
+          <w:color w:val="770088"/>
+          <w:spacing w:val="0"/>
+          <w:kern w:val="0"/>
+          <w:sz w:val="24"/>
+          <w:szCs w:val="24"/>
+          <w:shd w:val="clear" w:fill="EEEEEE"/>
+          <w:lang w:val="en-US" w:eastAsia="zh-CN" w:bidi="ar"/>
+        </w:rPr>
+        <w:t>UNIQUE</w:t>
+      </w:r>
+      <w:r>
+        <w:rPr>
+          <w:rFonts w:hint="default" w:ascii="monospace" w:hAnsi="monospace" w:eastAsia="monospace" w:cs="monospace"/>
+          <w:i w:val="0"/>
+          <w:caps w:val="0"/>
+          <w:color w:val="222222"/>
+          <w:spacing w:val="0"/>
+          <w:kern w:val="0"/>
+          <w:sz w:val="24"/>
+          <w:szCs w:val="24"/>
+          <w:shd w:val="clear" w:fill="EEEEEE"/>
+          <w:lang w:val="en-US" w:eastAsia="zh-CN" w:bidi="ar"/>
+        </w:rPr>
+        <w:t> </w:t>
+      </w:r>
+      <w:r>
+        <w:rPr>
+          <w:rFonts w:hint="default" w:ascii="monospace" w:hAnsi="monospace" w:eastAsia="monospace" w:cs="monospace"/>
+          <w:i w:val="0"/>
+          <w:caps w:val="0"/>
+          <w:color w:val="0055AA"/>
+          <w:spacing w:val="0"/>
+          <w:kern w:val="0"/>
+          <w:sz w:val="24"/>
+          <w:szCs w:val="24"/>
+          <w:shd w:val="clear" w:fill="EEEEEE"/>
+          <w:lang w:val="en-US" w:eastAsia="zh-CN" w:bidi="ar"/>
+        </w:rPr>
+        <w:t>`email`</w:t>
+      </w:r>
+      <w:r>
+        <w:rPr>
+          <w:rFonts w:hint="default" w:ascii="monospace" w:hAnsi="monospace" w:eastAsia="monospace" w:cs="monospace"/>
+          <w:i w:val="0"/>
+          <w:caps w:val="0"/>
+          <w:color w:val="222222"/>
+          <w:spacing w:val="0"/>
+          <w:kern w:val="0"/>
+          <w:sz w:val="24"/>
+          <w:szCs w:val="24"/>
+          <w:shd w:val="clear" w:fill="EEEEEE"/>
+          <w:lang w:val="en-US" w:eastAsia="zh-CN" w:bidi="ar"/>
+        </w:rPr>
+        <w:t> (</w:t>
+      </w:r>
+      <w:r>
+        <w:rPr>
+          <w:rFonts w:hint="default" w:ascii="monospace" w:hAnsi="monospace" w:eastAsia="monospace" w:cs="monospace"/>
+          <w:i w:val="0"/>
+          <w:caps w:val="0"/>
+          <w:color w:val="0055AA"/>
+          <w:spacing w:val="0"/>
+          <w:kern w:val="0"/>
+          <w:sz w:val="24"/>
+          <w:szCs w:val="24"/>
+          <w:shd w:val="clear" w:fill="EEEEEE"/>
+          <w:lang w:val="en-US" w:eastAsia="zh-CN" w:bidi="ar"/>
+        </w:rPr>
+        <w:t>`email`</w:t>
+      </w:r>
+      <w:r>
+        <w:rPr>
+          <w:rFonts w:hint="default" w:ascii="monospace" w:hAnsi="monospace" w:eastAsia="monospace" w:cs="monospace"/>
+          <w:i w:val="0"/>
+          <w:caps w:val="0"/>
+          <w:color w:val="222222"/>
+          <w:spacing w:val="0"/>
+          <w:kern w:val="0"/>
+          <w:sz w:val="24"/>
+          <w:szCs w:val="24"/>
+          <w:shd w:val="clear" w:fill="EEEEEE"/>
+          <w:lang w:val="en-US" w:eastAsia="zh-CN" w:bidi="ar"/>
+        </w:rPr>
+        <w:t>))</w:t>
+      </w:r>
+      <w:r>
+        <w:rPr>
+          <w:rFonts w:hint="default" w:ascii="monospace" w:hAnsi="monospace" w:eastAsia="monospace" w:cs="monospace"/>
+          <w:i w:val="0"/>
+          <w:caps w:val="0"/>
+          <w:color w:val="770088"/>
+          <w:spacing w:val="0"/>
+          <w:kern w:val="0"/>
+          <w:sz w:val="24"/>
+          <w:szCs w:val="24"/>
+          <w:shd w:val="clear" w:fill="EEEEEE"/>
+          <w:lang w:val="en-US" w:eastAsia="zh-CN" w:bidi="ar"/>
+        </w:rPr>
+        <w:t>ENGINE</w:t>
+      </w:r>
+      <w:r>
+        <w:rPr>
+          <w:rFonts w:hint="default" w:ascii="monospace" w:hAnsi="monospace" w:eastAsia="monospace" w:cs="monospace"/>
+          <w:i w:val="0"/>
+          <w:caps w:val="0"/>
+          <w:color w:val="222222"/>
+          <w:spacing w:val="0"/>
+          <w:kern w:val="0"/>
+          <w:sz w:val="24"/>
+          <w:szCs w:val="24"/>
+          <w:shd w:val="clear" w:fill="EEEEEE"/>
+          <w:lang w:val="en-US" w:eastAsia="zh-CN" w:bidi="ar"/>
+        </w:rPr>
+        <w:t> = </w:t>
+      </w:r>
+      <w:r>
+        <w:rPr>
+          <w:rFonts w:hint="default" w:ascii="monospace" w:hAnsi="monospace" w:eastAsia="monospace" w:cs="monospace"/>
+          <w:i w:val="0"/>
+          <w:caps w:val="0"/>
+          <w:color w:val="770088"/>
+          <w:spacing w:val="0"/>
+          <w:kern w:val="0"/>
+          <w:sz w:val="24"/>
+          <w:szCs w:val="24"/>
+          <w:shd w:val="clear" w:fill="EEEEEE"/>
+          <w:lang w:val="en-US" w:eastAsia="zh-CN" w:bidi="ar"/>
+        </w:rPr>
+        <w:t>InnoDB</w:t>
+      </w:r>
+      <w:r>
+        <w:rPr>
+          <w:rFonts w:hint="default" w:ascii="monospace" w:hAnsi="monospace" w:eastAsia="monospace" w:cs="monospace"/>
+          <w:i w:val="0"/>
+          <w:caps w:val="0"/>
+          <w:color w:val="222222"/>
+          <w:spacing w:val="0"/>
+          <w:kern w:val="0"/>
+          <w:sz w:val="24"/>
+          <w:szCs w:val="24"/>
+          <w:shd w:val="clear" w:fill="EEEEEE"/>
+          <w:lang w:val="en-US" w:eastAsia="zh-CN" w:bidi="ar"/>
+        </w:rPr>
+        <w:t>;</w:t>
+      </w:r>
+    </w:p>
+    <w:p>
+      <w:pPr>
+        <w:keepNext w:val="0"/>
+        <w:keepLines w:val="0"/>
+        <w:widowControl/>
+        <w:suppressLineNumbers w:val="0"/>
+        <w:jc w:val="left"/>
+        <w:rPr>
+          <w:rFonts w:hint="default" w:ascii="monospace" w:hAnsi="monospace" w:eastAsia="monospace" w:cs="monospace"/>
+          <w:i w:val="0"/>
+          <w:caps w:val="0"/>
+          <w:color w:val="222222"/>
+          <w:spacing w:val="0"/>
+          <w:kern w:val="0"/>
+          <w:sz w:val="24"/>
+          <w:szCs w:val="24"/>
+          <w:shd w:val="clear" w:fill="EEEEEE"/>
+          <w:lang w:val="en-US" w:eastAsia="zh-CN" w:bidi="ar"/>
+        </w:rPr>
+      </w:pPr>
+    </w:p>
+    <w:p>
+      <w:pPr>
+        <w:keepNext w:val="0"/>
+        <w:keepLines w:val="0"/>
+        <w:widowControl/>
+        <w:suppressLineNumbers w:val="0"/>
+        <w:jc w:val="left"/>
+        <w:rPr>
+          <w:sz w:val="24"/>
+          <w:szCs w:val="24"/>
+        </w:rPr>
+      </w:pPr>
+      <w:r>
+        <w:rPr>
+          <w:rFonts w:ascii="monospace" w:hAnsi="monospace" w:eastAsia="monospace" w:cs="monospace"/>
+          <w:i w:val="0"/>
+          <w:caps w:val="0"/>
+          <w:color w:val="235A81"/>
+          <w:spacing w:val="0"/>
+          <w:kern w:val="0"/>
+          <w:sz w:val="24"/>
+          <w:szCs w:val="24"/>
+          <w:u w:val="none"/>
+          <w:shd w:val="clear" w:fill="EEEEEE"/>
+          <w:lang w:val="en-US" w:eastAsia="zh-CN" w:bidi="ar"/>
+        </w:rPr>
+        <w:fldChar w:fldCharType="begin"/>
+      </w:r>
+      <w:r>
+        <w:rPr>
+          <w:rFonts w:ascii="monospace" w:hAnsi="monospace" w:eastAsia="monospace" w:cs="monospace"/>
+          <w:i w:val="0"/>
+          <w:caps w:val="0"/>
+          <w:color w:val="235A81"/>
+          <w:spacing w:val="0"/>
+          <w:kern w:val="0"/>
+          <w:sz w:val="24"/>
+          <w:szCs w:val="24"/>
+          <w:u w:val="none"/>
+          <w:shd w:val="clear" w:fill="EEEEEE"/>
+          <w:lang w:val="en-US" w:eastAsia="zh-CN" w:bidi="ar"/>
+        </w:rPr>
+        <w:instrText xml:space="preserve"> HYPERLINK "http://localhost/phpmyadmin/url.php?url=https://dev.mysql.com/doc/refman/5.5/en/create-table.html" \t "/home/mael/Documentos\\x/mysql_doc" </w:instrText>
+      </w:r>
+      <w:r>
+        <w:rPr>
+          <w:rFonts w:ascii="monospace" w:hAnsi="monospace" w:eastAsia="monospace" w:cs="monospace"/>
+          <w:i w:val="0"/>
+          <w:caps w:val="0"/>
+          <w:color w:val="235A81"/>
+          <w:spacing w:val="0"/>
+          <w:kern w:val="0"/>
+          <w:sz w:val="24"/>
+          <w:szCs w:val="24"/>
+          <w:u w:val="none"/>
+          <w:shd w:val="clear" w:fill="EEEEEE"/>
+          <w:lang w:val="en-US" w:eastAsia="zh-CN" w:bidi="ar"/>
+        </w:rPr>
+        <w:fldChar w:fldCharType="separate"/>
+      </w:r>
+      <w:r>
+        <w:rPr>
+          <w:rStyle w:val="3"/>
+          <w:rFonts w:hint="default" w:ascii="monospace" w:hAnsi="monospace" w:eastAsia="monospace" w:cs="monospace"/>
+          <w:i w:val="0"/>
+          <w:caps w:val="0"/>
+          <w:color w:val="235A81"/>
+          <w:spacing w:val="0"/>
+          <w:sz w:val="24"/>
+          <w:szCs w:val="24"/>
+          <w:u w:val="none"/>
+          <w:shd w:val="clear" w:fill="EEEEEE"/>
+        </w:rPr>
+        <w:t>CREATE</w:t>
+      </w:r>
+      <w:r>
+        <w:rPr>
+          <w:rFonts w:hint="default" w:ascii="monospace" w:hAnsi="monospace" w:eastAsia="monospace" w:cs="monospace"/>
+          <w:i w:val="0"/>
+          <w:caps w:val="0"/>
+          <w:color w:val="235A81"/>
+          <w:spacing w:val="0"/>
+          <w:kern w:val="0"/>
+          <w:sz w:val="24"/>
+          <w:szCs w:val="24"/>
+          <w:u w:val="none"/>
+          <w:shd w:val="clear" w:fill="EEEEEE"/>
+          <w:lang w:val="en-US" w:eastAsia="zh-CN" w:bidi="ar"/>
+        </w:rPr>
+        <w:fldChar w:fldCharType="end"/>
+      </w:r>
+      <w:r>
+        <w:rPr>
+          <w:rFonts w:hint="default" w:ascii="monospace" w:hAnsi="monospace" w:eastAsia="monospace" w:cs="monospace"/>
+          <w:i w:val="0"/>
+          <w:caps w:val="0"/>
+          <w:color w:val="222222"/>
+          <w:spacing w:val="0"/>
+          <w:kern w:val="0"/>
+          <w:sz w:val="24"/>
+          <w:szCs w:val="24"/>
+          <w:shd w:val="clear" w:fill="EEEEEE"/>
+          <w:lang w:val="en-US" w:eastAsia="zh-CN" w:bidi="ar"/>
+        </w:rPr>
+        <w:t> </w:t>
+      </w:r>
+      <w:r>
+        <w:rPr>
+          <w:rFonts w:hint="default" w:ascii="monospace" w:hAnsi="monospace" w:eastAsia="monospace" w:cs="monospace"/>
+          <w:i w:val="0"/>
+          <w:caps w:val="0"/>
+          <w:color w:val="235A81"/>
+          <w:spacing w:val="0"/>
+          <w:kern w:val="0"/>
+          <w:sz w:val="24"/>
+          <w:szCs w:val="24"/>
+          <w:u w:val="none"/>
+          <w:shd w:val="clear" w:fill="EEEEEE"/>
+          <w:lang w:val="en-US" w:eastAsia="zh-CN" w:bidi="ar"/>
+        </w:rPr>
+        <w:fldChar w:fldCharType="begin"/>
+      </w:r>
+      <w:r>
+        <w:rPr>
+          <w:rFonts w:hint="default" w:ascii="monospace" w:hAnsi="monospace" w:eastAsia="monospace" w:cs="monospace"/>
+          <w:i w:val="0"/>
+          <w:caps w:val="0"/>
+          <w:color w:val="235A81"/>
+          <w:spacing w:val="0"/>
+          <w:kern w:val="0"/>
+          <w:sz w:val="24"/>
+          <w:szCs w:val="24"/>
+          <w:u w:val="none"/>
+          <w:shd w:val="clear" w:fill="EEEEEE"/>
+          <w:lang w:val="en-US" w:eastAsia="zh-CN" w:bidi="ar"/>
+        </w:rPr>
+        <w:instrText xml:space="preserve"> HYPERLINK "http://localhost/phpmyadmin/url.php?url=https://dev.mysql.com/doc/refman/5.5/en/create-table.html" \t "/home/mael/Documentos\\x/mysql_doc" </w:instrText>
+      </w:r>
+      <w:r>
+        <w:rPr>
+          <w:rFonts w:hint="default" w:ascii="monospace" w:hAnsi="monospace" w:eastAsia="monospace" w:cs="monospace"/>
+          <w:i w:val="0"/>
+          <w:caps w:val="0"/>
+          <w:color w:val="235A81"/>
+          <w:spacing w:val="0"/>
+          <w:kern w:val="0"/>
+          <w:sz w:val="24"/>
+          <w:szCs w:val="24"/>
+          <w:u w:val="none"/>
+          <w:shd w:val="clear" w:fill="EEEEEE"/>
+          <w:lang w:val="en-US" w:eastAsia="zh-CN" w:bidi="ar"/>
+        </w:rPr>
+        <w:fldChar w:fldCharType="separate"/>
+      </w:r>
+      <w:r>
+        <w:rPr>
+          <w:rStyle w:val="3"/>
+          <w:rFonts w:hint="default" w:ascii="monospace" w:hAnsi="monospace" w:eastAsia="monospace" w:cs="monospace"/>
+          <w:i w:val="0"/>
+          <w:caps w:val="0"/>
+          <w:color w:val="235A81"/>
+          <w:spacing w:val="0"/>
+          <w:sz w:val="24"/>
+          <w:szCs w:val="24"/>
+          <w:u w:val="none"/>
+          <w:shd w:val="clear" w:fill="EEEEEE"/>
+        </w:rPr>
+        <w:t>TABLE</w:t>
+      </w:r>
+      <w:r>
+        <w:rPr>
+          <w:rFonts w:hint="default" w:ascii="monospace" w:hAnsi="monospace" w:eastAsia="monospace" w:cs="monospace"/>
+          <w:i w:val="0"/>
+          <w:caps w:val="0"/>
+          <w:color w:val="235A81"/>
+          <w:spacing w:val="0"/>
+          <w:kern w:val="0"/>
+          <w:sz w:val="24"/>
+          <w:szCs w:val="24"/>
+          <w:u w:val="none"/>
+          <w:shd w:val="clear" w:fill="EEEEEE"/>
+          <w:lang w:val="en-US" w:eastAsia="zh-CN" w:bidi="ar"/>
+        </w:rPr>
+        <w:fldChar w:fldCharType="end"/>
+      </w:r>
+      <w:r>
+        <w:rPr>
+          <w:rFonts w:hint="default" w:ascii="monospace" w:hAnsi="monospace" w:eastAsia="monospace" w:cs="monospace"/>
+          <w:i w:val="0"/>
+          <w:caps w:val="0"/>
+          <w:color w:val="222222"/>
+          <w:spacing w:val="0"/>
+          <w:kern w:val="0"/>
+          <w:sz w:val="24"/>
+          <w:szCs w:val="24"/>
+          <w:shd w:val="clear" w:fill="EEEEEE"/>
+          <w:lang w:val="en-US" w:eastAsia="zh-CN" w:bidi="ar"/>
+        </w:rPr>
+        <w:t> </w:t>
+      </w:r>
+      <w:r>
+        <w:rPr>
+          <w:rFonts w:hint="default" w:ascii="monospace" w:hAnsi="monospace" w:eastAsia="monospace" w:cs="monospace"/>
+          <w:i w:val="0"/>
+          <w:caps w:val="0"/>
+          <w:color w:val="0055AA"/>
+          <w:spacing w:val="0"/>
+          <w:kern w:val="0"/>
+          <w:sz w:val="24"/>
+          <w:szCs w:val="24"/>
+          <w:shd w:val="clear" w:fill="EEEEEE"/>
+          <w:lang w:val="en-US" w:eastAsia="zh-CN" w:bidi="ar"/>
+        </w:rPr>
+        <w:t>`Biblioteca`</w:t>
+      </w:r>
+      <w:r>
+        <w:rPr>
+          <w:rFonts w:hint="default" w:ascii="monospace" w:hAnsi="monospace" w:eastAsia="monospace" w:cs="monospace"/>
+          <w:i w:val="0"/>
+          <w:caps w:val="0"/>
+          <w:color w:val="222222"/>
+          <w:spacing w:val="0"/>
+          <w:kern w:val="0"/>
+          <w:sz w:val="24"/>
+          <w:szCs w:val="24"/>
+          <w:shd w:val="clear" w:fill="EEEEEE"/>
+          <w:lang w:val="en-US" w:eastAsia="zh-CN" w:bidi="ar"/>
+        </w:rPr>
+        <w:t>.</w:t>
+      </w:r>
+      <w:r>
+        <w:rPr>
+          <w:rFonts w:hint="default" w:ascii="monospace" w:hAnsi="monospace" w:eastAsia="monospace" w:cs="monospace"/>
+          <w:i w:val="0"/>
+          <w:caps w:val="0"/>
+          <w:color w:val="0055AA"/>
+          <w:spacing w:val="0"/>
+          <w:kern w:val="0"/>
+          <w:sz w:val="24"/>
+          <w:szCs w:val="24"/>
+          <w:shd w:val="clear" w:fill="EEEEEE"/>
+          <w:lang w:val="en-US" w:eastAsia="zh-CN" w:bidi="ar"/>
+        </w:rPr>
+        <w:t>`Livro`</w:t>
+      </w:r>
+      <w:r>
+        <w:rPr>
+          <w:rFonts w:hint="default" w:ascii="monospace" w:hAnsi="monospace" w:eastAsia="monospace" w:cs="monospace"/>
+          <w:i w:val="0"/>
+          <w:caps w:val="0"/>
+          <w:color w:val="222222"/>
+          <w:spacing w:val="0"/>
+          <w:kern w:val="0"/>
+          <w:sz w:val="24"/>
+          <w:szCs w:val="24"/>
+          <w:shd w:val="clear" w:fill="EEEEEE"/>
+          <w:lang w:val="en-US" w:eastAsia="zh-CN" w:bidi="ar"/>
+        </w:rPr>
+        <w:t> ( </w:t>
+      </w:r>
+      <w:r>
+        <w:rPr>
+          <w:rFonts w:hint="default" w:ascii="monospace" w:hAnsi="monospace" w:eastAsia="monospace" w:cs="monospace"/>
+          <w:i w:val="0"/>
+          <w:caps w:val="0"/>
+          <w:color w:val="0055AA"/>
+          <w:spacing w:val="0"/>
+          <w:kern w:val="0"/>
+          <w:sz w:val="24"/>
+          <w:szCs w:val="24"/>
+          <w:shd w:val="clear" w:fill="EEEEEE"/>
+          <w:lang w:val="en-US" w:eastAsia="zh-CN" w:bidi="ar"/>
+        </w:rPr>
+        <w:t>`id`</w:t>
+      </w:r>
+      <w:r>
+        <w:rPr>
+          <w:rFonts w:hint="default" w:ascii="monospace" w:hAnsi="monospace" w:eastAsia="monospace" w:cs="monospace"/>
+          <w:i w:val="0"/>
+          <w:caps w:val="0"/>
+          <w:color w:val="222222"/>
+          <w:spacing w:val="0"/>
+          <w:kern w:val="0"/>
+          <w:sz w:val="24"/>
+          <w:szCs w:val="24"/>
+          <w:shd w:val="clear" w:fill="EEEEEE"/>
+          <w:lang w:val="en-US" w:eastAsia="zh-CN" w:bidi="ar"/>
+        </w:rPr>
+        <w:t> SERIAL </w:t>
+      </w:r>
+      <w:r>
+        <w:rPr>
+          <w:rFonts w:hint="default" w:ascii="monospace" w:hAnsi="monospace" w:eastAsia="monospace" w:cs="monospace"/>
+          <w:i w:val="0"/>
+          <w:caps w:val="0"/>
+          <w:color w:val="235A81"/>
+          <w:spacing w:val="0"/>
+          <w:kern w:val="0"/>
+          <w:sz w:val="24"/>
+          <w:szCs w:val="24"/>
+          <w:u w:val="none"/>
+          <w:shd w:val="clear" w:fill="EEEEEE"/>
+          <w:lang w:val="en-US" w:eastAsia="zh-CN" w:bidi="ar"/>
+        </w:rPr>
+        <w:fldChar w:fldCharType="begin"/>
+      </w:r>
+      <w:r>
+        <w:rPr>
+          <w:rFonts w:hint="default" w:ascii="monospace" w:hAnsi="monospace" w:eastAsia="monospace" w:cs="monospace"/>
+          <w:i w:val="0"/>
+          <w:caps w:val="0"/>
+          <w:color w:val="235A81"/>
+          <w:spacing w:val="0"/>
+          <w:kern w:val="0"/>
+          <w:sz w:val="24"/>
+          <w:szCs w:val="24"/>
+          <w:u w:val="none"/>
+          <w:shd w:val="clear" w:fill="EEEEEE"/>
+          <w:lang w:val="en-US" w:eastAsia="zh-CN" w:bidi="ar"/>
+        </w:rPr>
+        <w:instrText xml:space="preserve"> HYPERLINK "http://localhost/phpmyadmin/url.php?url=https://dev.mysql.com/doc/refman/5.5/en/logical-operators.html" \l "operator_not" \t "/home/mael/Documentos\\x/mysql_doc" </w:instrText>
+      </w:r>
+      <w:r>
+        <w:rPr>
+          <w:rFonts w:hint="default" w:ascii="monospace" w:hAnsi="monospace" w:eastAsia="monospace" w:cs="monospace"/>
+          <w:i w:val="0"/>
+          <w:caps w:val="0"/>
+          <w:color w:val="235A81"/>
+          <w:spacing w:val="0"/>
+          <w:kern w:val="0"/>
+          <w:sz w:val="24"/>
+          <w:szCs w:val="24"/>
+          <w:u w:val="none"/>
+          <w:shd w:val="clear" w:fill="EEEEEE"/>
+          <w:lang w:val="en-US" w:eastAsia="zh-CN" w:bidi="ar"/>
+        </w:rPr>
+        <w:fldChar w:fldCharType="separate"/>
+      </w:r>
+      <w:r>
+        <w:rPr>
+          <w:rStyle w:val="3"/>
+          <w:rFonts w:hint="default" w:ascii="monospace" w:hAnsi="monospace" w:eastAsia="monospace" w:cs="monospace"/>
+          <w:i w:val="0"/>
+          <w:caps w:val="0"/>
+          <w:color w:val="235A81"/>
+          <w:spacing w:val="0"/>
+          <w:sz w:val="24"/>
+          <w:szCs w:val="24"/>
+          <w:u w:val="none"/>
+          <w:shd w:val="clear" w:fill="EEEEEE"/>
+        </w:rPr>
+        <w:t>NOT</w:t>
+      </w:r>
+      <w:r>
+        <w:rPr>
+          <w:rFonts w:hint="default" w:ascii="monospace" w:hAnsi="monospace" w:eastAsia="monospace" w:cs="monospace"/>
+          <w:i w:val="0"/>
+          <w:caps w:val="0"/>
+          <w:color w:val="235A81"/>
+          <w:spacing w:val="0"/>
+          <w:kern w:val="0"/>
+          <w:sz w:val="24"/>
+          <w:szCs w:val="24"/>
+          <w:u w:val="none"/>
+          <w:shd w:val="clear" w:fill="EEEEEE"/>
+          <w:lang w:val="en-US" w:eastAsia="zh-CN" w:bidi="ar"/>
+        </w:rPr>
+        <w:fldChar w:fldCharType="end"/>
+      </w:r>
+      <w:r>
+        <w:rPr>
+          <w:rFonts w:hint="default" w:ascii="monospace" w:hAnsi="monospace" w:eastAsia="monospace" w:cs="monospace"/>
+          <w:i w:val="0"/>
+          <w:caps w:val="0"/>
+          <w:color w:val="222222"/>
+          <w:spacing w:val="0"/>
+          <w:kern w:val="0"/>
+          <w:sz w:val="24"/>
+          <w:szCs w:val="24"/>
+          <w:shd w:val="clear" w:fill="EEEEEE"/>
+          <w:lang w:val="en-US" w:eastAsia="zh-CN" w:bidi="ar"/>
+        </w:rPr>
+        <w:t> </w:t>
+      </w:r>
+      <w:r>
+        <w:rPr>
+          <w:rFonts w:hint="default" w:ascii="monospace" w:hAnsi="monospace" w:eastAsia="monospace" w:cs="monospace"/>
+          <w:i w:val="0"/>
+          <w:caps w:val="0"/>
+          <w:color w:val="221199"/>
+          <w:spacing w:val="0"/>
+          <w:kern w:val="0"/>
+          <w:sz w:val="24"/>
+          <w:szCs w:val="24"/>
+          <w:shd w:val="clear" w:fill="EEEEEE"/>
+          <w:lang w:val="en-US" w:eastAsia="zh-CN" w:bidi="ar"/>
+        </w:rPr>
+        <w:t>NULL</w:t>
+      </w:r>
+      <w:r>
+        <w:rPr>
+          <w:rFonts w:hint="default" w:ascii="monospace" w:hAnsi="monospace" w:eastAsia="monospace" w:cs="monospace"/>
+          <w:i w:val="0"/>
+          <w:caps w:val="0"/>
+          <w:color w:val="222222"/>
+          <w:spacing w:val="0"/>
+          <w:kern w:val="0"/>
+          <w:sz w:val="24"/>
+          <w:szCs w:val="24"/>
+          <w:shd w:val="clear" w:fill="EEEEEE"/>
+          <w:lang w:val="en-US" w:eastAsia="zh-CN" w:bidi="ar"/>
+        </w:rPr>
+        <w:t> , </w:t>
+      </w:r>
+      <w:r>
+        <w:rPr>
+          <w:rFonts w:hint="default" w:ascii="monospace" w:hAnsi="monospace" w:eastAsia="monospace" w:cs="monospace"/>
+          <w:i w:val="0"/>
+          <w:caps w:val="0"/>
+          <w:color w:val="0055AA"/>
+          <w:spacing w:val="0"/>
+          <w:kern w:val="0"/>
+          <w:sz w:val="24"/>
+          <w:szCs w:val="24"/>
+          <w:shd w:val="clear" w:fill="EEEEEE"/>
+          <w:lang w:val="en-US" w:eastAsia="zh-CN" w:bidi="ar"/>
+        </w:rPr>
+        <w:t>`autor`</w:t>
+      </w:r>
+      <w:r>
+        <w:rPr>
+          <w:rFonts w:hint="default" w:ascii="monospace" w:hAnsi="monospace" w:eastAsia="monospace" w:cs="monospace"/>
+          <w:i w:val="0"/>
+          <w:caps w:val="0"/>
+          <w:color w:val="235A81"/>
+          <w:spacing w:val="0"/>
+          <w:kern w:val="0"/>
+          <w:sz w:val="24"/>
+          <w:szCs w:val="24"/>
+          <w:u w:val="none"/>
+          <w:shd w:val="clear" w:fill="EEEEEE"/>
+          <w:lang w:val="en-US" w:eastAsia="zh-CN" w:bidi="ar"/>
+        </w:rPr>
+        <w:fldChar w:fldCharType="begin"/>
+      </w:r>
+      <w:r>
+        <w:rPr>
+          <w:rFonts w:hint="default" w:ascii="monospace" w:hAnsi="monospace" w:eastAsia="monospace" w:cs="monospace"/>
+          <w:i w:val="0"/>
+          <w:caps w:val="0"/>
+          <w:color w:val="235A81"/>
+          <w:spacing w:val="0"/>
+          <w:kern w:val="0"/>
+          <w:sz w:val="24"/>
+          <w:szCs w:val="24"/>
+          <w:u w:val="none"/>
+          <w:shd w:val="clear" w:fill="EEEEEE"/>
+          <w:lang w:val="en-US" w:eastAsia="zh-CN" w:bidi="ar"/>
+        </w:rPr>
+        <w:instrText xml:space="preserve"> HYPERLINK "http://localhost/phpmyadmin/url.php?url=https://dev.mysql.com/doc/refman/5.5/en/string-types.html" \t "/home/mael/Documentos\\x/mysql_doc" </w:instrText>
+      </w:r>
+      <w:r>
+        <w:rPr>
+          <w:rFonts w:hint="default" w:ascii="monospace" w:hAnsi="monospace" w:eastAsia="monospace" w:cs="monospace"/>
+          <w:i w:val="0"/>
+          <w:caps w:val="0"/>
+          <w:color w:val="235A81"/>
+          <w:spacing w:val="0"/>
+          <w:kern w:val="0"/>
+          <w:sz w:val="24"/>
+          <w:szCs w:val="24"/>
+          <w:u w:val="none"/>
+          <w:shd w:val="clear" w:fill="EEEEEE"/>
+          <w:lang w:val="en-US" w:eastAsia="zh-CN" w:bidi="ar"/>
+        </w:rPr>
+        <w:fldChar w:fldCharType="separate"/>
+      </w:r>
+      <w:r>
+        <w:rPr>
+          <w:rStyle w:val="3"/>
+          <w:rFonts w:hint="default" w:ascii="monospace" w:hAnsi="monospace" w:eastAsia="monospace" w:cs="monospace"/>
+          <w:i w:val="0"/>
+          <w:caps w:val="0"/>
+          <w:color w:val="235A81"/>
+          <w:spacing w:val="0"/>
+          <w:sz w:val="24"/>
+          <w:szCs w:val="24"/>
+          <w:u w:val="none"/>
+          <w:shd w:val="clear" w:fill="EEEEEE"/>
+        </w:rPr>
+        <w:t>VARCHAR</w:t>
+      </w:r>
+      <w:r>
+        <w:rPr>
+          <w:rFonts w:hint="default" w:ascii="monospace" w:hAnsi="monospace" w:eastAsia="monospace" w:cs="monospace"/>
+          <w:i w:val="0"/>
+          <w:caps w:val="0"/>
+          <w:color w:val="235A81"/>
+          <w:spacing w:val="0"/>
+          <w:kern w:val="0"/>
+          <w:sz w:val="24"/>
+          <w:szCs w:val="24"/>
+          <w:u w:val="none"/>
+          <w:shd w:val="clear" w:fill="EEEEEE"/>
+          <w:lang w:val="en-US" w:eastAsia="zh-CN" w:bidi="ar"/>
+        </w:rPr>
+        <w:fldChar w:fldCharType="end"/>
+      </w:r>
+      <w:r>
+        <w:rPr>
+          <w:rFonts w:hint="default" w:ascii="monospace" w:hAnsi="monospace" w:eastAsia="monospace" w:cs="monospace"/>
+          <w:i w:val="0"/>
+          <w:caps w:val="0"/>
+          <w:color w:val="222222"/>
+          <w:spacing w:val="0"/>
+          <w:kern w:val="0"/>
+          <w:sz w:val="24"/>
+          <w:szCs w:val="24"/>
+          <w:shd w:val="clear" w:fill="EEEEEE"/>
+          <w:lang w:val="en-US" w:eastAsia="zh-CN" w:bidi="ar"/>
+        </w:rPr>
+        <w:t>(</w:t>
+      </w:r>
+      <w:r>
+        <w:rPr>
+          <w:rFonts w:hint="default" w:ascii="monospace" w:hAnsi="monospace" w:eastAsia="monospace" w:cs="monospace"/>
+          <w:i w:val="0"/>
+          <w:caps w:val="0"/>
+          <w:color w:val="116644"/>
+          <w:spacing w:val="0"/>
+          <w:kern w:val="0"/>
+          <w:sz w:val="24"/>
+          <w:szCs w:val="24"/>
+          <w:shd w:val="clear" w:fill="EEEEEE"/>
+          <w:lang w:val="en-US" w:eastAsia="zh-CN" w:bidi="ar"/>
+        </w:rPr>
+        <w:t>50</w:t>
+      </w:r>
+      <w:r>
+        <w:rPr>
+          <w:rFonts w:hint="default" w:ascii="monospace" w:hAnsi="monospace" w:eastAsia="monospace" w:cs="monospace"/>
+          <w:i w:val="0"/>
+          <w:caps w:val="0"/>
+          <w:color w:val="222222"/>
+          <w:spacing w:val="0"/>
+          <w:kern w:val="0"/>
+          <w:sz w:val="24"/>
+          <w:szCs w:val="24"/>
+          <w:shd w:val="clear" w:fill="EEEEEE"/>
+          <w:lang w:val="en-US" w:eastAsia="zh-CN" w:bidi="ar"/>
+        </w:rPr>
+        <w:t>) </w:t>
+      </w:r>
+      <w:r>
+        <w:rPr>
+          <w:rFonts w:hint="default" w:ascii="monospace" w:hAnsi="monospace" w:eastAsia="monospace" w:cs="monospace"/>
+          <w:i w:val="0"/>
+          <w:caps w:val="0"/>
+          <w:color w:val="235A81"/>
+          <w:spacing w:val="0"/>
+          <w:kern w:val="0"/>
+          <w:sz w:val="24"/>
+          <w:szCs w:val="24"/>
+          <w:u w:val="none"/>
+          <w:shd w:val="clear" w:fill="EEEEEE"/>
+          <w:lang w:val="en-US" w:eastAsia="zh-CN" w:bidi="ar"/>
+        </w:rPr>
+        <w:fldChar w:fldCharType="begin"/>
+      </w:r>
+      <w:r>
+        <w:rPr>
+          <w:rFonts w:hint="default" w:ascii="monospace" w:hAnsi="monospace" w:eastAsia="monospace" w:cs="monospace"/>
+          <w:i w:val="0"/>
+          <w:caps w:val="0"/>
+          <w:color w:val="235A81"/>
+          <w:spacing w:val="0"/>
+          <w:kern w:val="0"/>
+          <w:sz w:val="24"/>
+          <w:szCs w:val="24"/>
+          <w:u w:val="none"/>
+          <w:shd w:val="clear" w:fill="EEEEEE"/>
+          <w:lang w:val="en-US" w:eastAsia="zh-CN" w:bidi="ar"/>
+        </w:rPr>
+        <w:instrText xml:space="preserve"> HYPERLINK "http://localhost/phpmyadmin/url.php?url=https://dev.mysql.com/doc/refman/5.5/en/logical-operators.html" \l "operator_not" \t "/home/mael/Documentos\\x/mysql_doc" </w:instrText>
+      </w:r>
+      <w:r>
+        <w:rPr>
+          <w:rFonts w:hint="default" w:ascii="monospace" w:hAnsi="monospace" w:eastAsia="monospace" w:cs="monospace"/>
+          <w:i w:val="0"/>
+          <w:caps w:val="0"/>
+          <w:color w:val="235A81"/>
+          <w:spacing w:val="0"/>
+          <w:kern w:val="0"/>
+          <w:sz w:val="24"/>
+          <w:szCs w:val="24"/>
+          <w:u w:val="none"/>
+          <w:shd w:val="clear" w:fill="EEEEEE"/>
+          <w:lang w:val="en-US" w:eastAsia="zh-CN" w:bidi="ar"/>
+        </w:rPr>
+        <w:fldChar w:fldCharType="separate"/>
+      </w:r>
+      <w:r>
+        <w:rPr>
+          <w:rStyle w:val="3"/>
+          <w:rFonts w:hint="default" w:ascii="monospace" w:hAnsi="monospace" w:eastAsia="monospace" w:cs="monospace"/>
+          <w:i w:val="0"/>
+          <w:caps w:val="0"/>
+          <w:color w:val="235A81"/>
+          <w:spacing w:val="0"/>
+          <w:sz w:val="24"/>
+          <w:szCs w:val="24"/>
+          <w:u w:val="none"/>
+          <w:shd w:val="clear" w:fill="EEEEEE"/>
+        </w:rPr>
+        <w:t>NOT</w:t>
+      </w:r>
+      <w:r>
+        <w:rPr>
+          <w:rFonts w:hint="default" w:ascii="monospace" w:hAnsi="monospace" w:eastAsia="monospace" w:cs="monospace"/>
+          <w:i w:val="0"/>
+          <w:caps w:val="0"/>
+          <w:color w:val="235A81"/>
+          <w:spacing w:val="0"/>
+          <w:kern w:val="0"/>
+          <w:sz w:val="24"/>
+          <w:szCs w:val="24"/>
+          <w:u w:val="none"/>
+          <w:shd w:val="clear" w:fill="EEEEEE"/>
+          <w:lang w:val="en-US" w:eastAsia="zh-CN" w:bidi="ar"/>
+        </w:rPr>
+        <w:fldChar w:fldCharType="end"/>
+      </w:r>
+      <w:r>
+        <w:rPr>
+          <w:rFonts w:hint="default" w:ascii="monospace" w:hAnsi="monospace" w:eastAsia="monospace" w:cs="monospace"/>
+          <w:i w:val="0"/>
+          <w:caps w:val="0"/>
+          <w:color w:val="222222"/>
+          <w:spacing w:val="0"/>
+          <w:kern w:val="0"/>
+          <w:sz w:val="24"/>
+          <w:szCs w:val="24"/>
+          <w:shd w:val="clear" w:fill="EEEEEE"/>
+          <w:lang w:val="en-US" w:eastAsia="zh-CN" w:bidi="ar"/>
+        </w:rPr>
+        <w:t> </w:t>
+      </w:r>
+      <w:r>
+        <w:rPr>
+          <w:rFonts w:hint="default" w:ascii="monospace" w:hAnsi="monospace" w:eastAsia="monospace" w:cs="monospace"/>
+          <w:i w:val="0"/>
+          <w:caps w:val="0"/>
+          <w:color w:val="221199"/>
+          <w:spacing w:val="0"/>
+          <w:kern w:val="0"/>
+          <w:sz w:val="24"/>
+          <w:szCs w:val="24"/>
+          <w:shd w:val="clear" w:fill="EEEEEE"/>
+          <w:lang w:val="en-US" w:eastAsia="zh-CN" w:bidi="ar"/>
+        </w:rPr>
+        <w:t>NULL</w:t>
+      </w:r>
+      <w:r>
+        <w:rPr>
+          <w:rFonts w:hint="default" w:ascii="monospace" w:hAnsi="monospace" w:eastAsia="monospace" w:cs="monospace"/>
+          <w:i w:val="0"/>
+          <w:caps w:val="0"/>
+          <w:color w:val="222222"/>
+          <w:spacing w:val="0"/>
+          <w:kern w:val="0"/>
+          <w:sz w:val="24"/>
+          <w:szCs w:val="24"/>
+          <w:shd w:val="clear" w:fill="EEEEEE"/>
+          <w:lang w:val="en-US" w:eastAsia="zh-CN" w:bidi="ar"/>
+        </w:rPr>
+        <w:t> , </w:t>
+      </w:r>
+      <w:r>
+        <w:rPr>
+          <w:rFonts w:hint="default" w:ascii="monospace" w:hAnsi="monospace" w:eastAsia="monospace" w:cs="monospace"/>
+          <w:i w:val="0"/>
+          <w:caps w:val="0"/>
+          <w:color w:val="0055AA"/>
+          <w:spacing w:val="0"/>
+          <w:kern w:val="0"/>
+          <w:sz w:val="24"/>
+          <w:szCs w:val="24"/>
+          <w:shd w:val="clear" w:fill="EEEEEE"/>
+          <w:lang w:val="en-US" w:eastAsia="zh-CN" w:bidi="ar"/>
+        </w:rPr>
+        <w:t>`titulo`</w:t>
+      </w:r>
+      <w:r>
+        <w:rPr>
+          <w:rFonts w:hint="default" w:ascii="monospace" w:hAnsi="monospace" w:eastAsia="monospace" w:cs="monospace"/>
+          <w:i w:val="0"/>
+          <w:caps w:val="0"/>
+          <w:color w:val="222222"/>
+          <w:spacing w:val="0"/>
+          <w:kern w:val="0"/>
+          <w:sz w:val="24"/>
+          <w:szCs w:val="24"/>
+          <w:shd w:val="clear" w:fill="EEEEEE"/>
+          <w:lang w:val="en-US" w:eastAsia="zh-CN" w:bidi="ar"/>
+        </w:rPr>
+        <w:t> </w:t>
+      </w:r>
+      <w:r>
+        <w:rPr>
+          <w:rFonts w:hint="default" w:ascii="monospace" w:hAnsi="monospace" w:eastAsia="monospace" w:cs="monospace"/>
+          <w:i w:val="0"/>
+          <w:caps w:val="0"/>
+          <w:color w:val="235A81"/>
+          <w:spacing w:val="0"/>
+          <w:kern w:val="0"/>
+          <w:sz w:val="24"/>
+          <w:szCs w:val="24"/>
+          <w:u w:val="none"/>
+          <w:shd w:val="clear" w:fill="EEEEEE"/>
+          <w:lang w:val="en-US" w:eastAsia="zh-CN" w:bidi="ar"/>
+        </w:rPr>
+        <w:fldChar w:fldCharType="begin"/>
+      </w:r>
+      <w:r>
+        <w:rPr>
+          <w:rFonts w:hint="default" w:ascii="monospace" w:hAnsi="monospace" w:eastAsia="monospace" w:cs="monospace"/>
+          <w:i w:val="0"/>
+          <w:caps w:val="0"/>
+          <w:color w:val="235A81"/>
+          <w:spacing w:val="0"/>
+          <w:kern w:val="0"/>
+          <w:sz w:val="24"/>
+          <w:szCs w:val="24"/>
+          <w:u w:val="none"/>
+          <w:shd w:val="clear" w:fill="EEEEEE"/>
+          <w:lang w:val="en-US" w:eastAsia="zh-CN" w:bidi="ar"/>
+        </w:rPr>
+        <w:instrText xml:space="preserve"> HYPERLINK "http://localhost/phpmyadmin/url.php?url=https://dev.mysql.com/doc/refman/5.5/en/string-types.html" \t "/home/mael/Documentos\\x/mysql_doc" </w:instrText>
+      </w:r>
+      <w:r>
+        <w:rPr>
+          <w:rFonts w:hint="default" w:ascii="monospace" w:hAnsi="monospace" w:eastAsia="monospace" w:cs="monospace"/>
+          <w:i w:val="0"/>
+          <w:caps w:val="0"/>
+          <w:color w:val="235A81"/>
+          <w:spacing w:val="0"/>
+          <w:kern w:val="0"/>
+          <w:sz w:val="24"/>
+          <w:szCs w:val="24"/>
+          <w:u w:val="none"/>
+          <w:shd w:val="clear" w:fill="EEEEEE"/>
+          <w:lang w:val="en-US" w:eastAsia="zh-CN" w:bidi="ar"/>
+        </w:rPr>
+        <w:fldChar w:fldCharType="separate"/>
+      </w:r>
+      <w:r>
+        <w:rPr>
+          <w:rStyle w:val="3"/>
+          <w:rFonts w:hint="default" w:ascii="monospace" w:hAnsi="monospace" w:eastAsia="monospace" w:cs="monospace"/>
+          <w:i w:val="0"/>
+          <w:caps w:val="0"/>
+          <w:color w:val="235A81"/>
+          <w:spacing w:val="0"/>
+          <w:sz w:val="24"/>
+          <w:szCs w:val="24"/>
+          <w:u w:val="none"/>
+          <w:shd w:val="clear" w:fill="EEEEEE"/>
+        </w:rPr>
+        <w:t>VARCHAR</w:t>
+      </w:r>
+      <w:r>
+        <w:rPr>
+          <w:rFonts w:hint="default" w:ascii="monospace" w:hAnsi="monospace" w:eastAsia="monospace" w:cs="monospace"/>
+          <w:i w:val="0"/>
+          <w:caps w:val="0"/>
+          <w:color w:val="235A81"/>
+          <w:spacing w:val="0"/>
+          <w:kern w:val="0"/>
+          <w:sz w:val="24"/>
+          <w:szCs w:val="24"/>
+          <w:u w:val="none"/>
+          <w:shd w:val="clear" w:fill="EEEEEE"/>
+          <w:lang w:val="en-US" w:eastAsia="zh-CN" w:bidi="ar"/>
+        </w:rPr>
+        <w:fldChar w:fldCharType="end"/>
+      </w:r>
+      <w:r>
+        <w:rPr>
+          <w:rFonts w:hint="default" w:ascii="monospace" w:hAnsi="monospace" w:eastAsia="monospace" w:cs="monospace"/>
+          <w:i w:val="0"/>
+          <w:caps w:val="0"/>
+          <w:color w:val="222222"/>
+          <w:spacing w:val="0"/>
+          <w:kern w:val="0"/>
+          <w:sz w:val="24"/>
+          <w:szCs w:val="24"/>
+          <w:shd w:val="clear" w:fill="EEEEEE"/>
+          <w:lang w:val="en-US" w:eastAsia="zh-CN" w:bidi="ar"/>
+        </w:rPr>
+        <w:t>(</w:t>
+      </w:r>
+      <w:r>
+        <w:rPr>
+          <w:rFonts w:hint="default" w:ascii="monospace" w:hAnsi="monospace" w:eastAsia="monospace" w:cs="monospace"/>
+          <w:i w:val="0"/>
+          <w:caps w:val="0"/>
+          <w:color w:val="116644"/>
+          <w:spacing w:val="0"/>
+          <w:kern w:val="0"/>
+          <w:sz w:val="24"/>
+          <w:szCs w:val="24"/>
+          <w:shd w:val="clear" w:fill="EEEEEE"/>
+          <w:lang w:val="en-US" w:eastAsia="zh-CN" w:bidi="ar"/>
+        </w:rPr>
+        <w:t>50</w:t>
+      </w:r>
+      <w:r>
+        <w:rPr>
+          <w:rFonts w:hint="default" w:ascii="monospace" w:hAnsi="monospace" w:eastAsia="monospace" w:cs="monospace"/>
+          <w:i w:val="0"/>
+          <w:caps w:val="0"/>
+          <w:color w:val="222222"/>
+          <w:spacing w:val="0"/>
+          <w:kern w:val="0"/>
+          <w:sz w:val="24"/>
+          <w:szCs w:val="24"/>
+          <w:shd w:val="clear" w:fill="EEEEEE"/>
+          <w:lang w:val="en-US" w:eastAsia="zh-CN" w:bidi="ar"/>
+        </w:rPr>
+        <w:t>) </w:t>
+      </w:r>
+      <w:r>
+        <w:rPr>
+          <w:rFonts w:hint="default" w:ascii="monospace" w:hAnsi="monospace" w:eastAsia="monospace" w:cs="monospace"/>
+          <w:i w:val="0"/>
+          <w:caps w:val="0"/>
+          <w:color w:val="235A81"/>
+          <w:spacing w:val="0"/>
+          <w:kern w:val="0"/>
+          <w:sz w:val="24"/>
+          <w:szCs w:val="24"/>
+          <w:u w:val="none"/>
+          <w:shd w:val="clear" w:fill="EEEEEE"/>
+          <w:lang w:val="en-US" w:eastAsia="zh-CN" w:bidi="ar"/>
+        </w:rPr>
+        <w:fldChar w:fldCharType="begin"/>
+      </w:r>
+      <w:r>
+        <w:rPr>
+          <w:rFonts w:hint="default" w:ascii="monospace" w:hAnsi="monospace" w:eastAsia="monospace" w:cs="monospace"/>
+          <w:i w:val="0"/>
+          <w:caps w:val="0"/>
+          <w:color w:val="235A81"/>
+          <w:spacing w:val="0"/>
+          <w:kern w:val="0"/>
+          <w:sz w:val="24"/>
+          <w:szCs w:val="24"/>
+          <w:u w:val="none"/>
+          <w:shd w:val="clear" w:fill="EEEEEE"/>
+          <w:lang w:val="en-US" w:eastAsia="zh-CN" w:bidi="ar"/>
+        </w:rPr>
+        <w:instrText xml:space="preserve"> HYPERLINK "http://localhost/phpmyadmin/url.php?url=https://dev.mysql.com/doc/refman/5.5/en/logical-operators.html" \l "operator_not" \t "/home/mael/Documentos\\x/mysql_doc" </w:instrText>
+      </w:r>
+      <w:r>
+        <w:rPr>
+          <w:rFonts w:hint="default" w:ascii="monospace" w:hAnsi="monospace" w:eastAsia="monospace" w:cs="monospace"/>
+          <w:i w:val="0"/>
+          <w:caps w:val="0"/>
+          <w:color w:val="235A81"/>
+          <w:spacing w:val="0"/>
+          <w:kern w:val="0"/>
+          <w:sz w:val="24"/>
+          <w:szCs w:val="24"/>
+          <w:u w:val="none"/>
+          <w:shd w:val="clear" w:fill="EEEEEE"/>
+          <w:lang w:val="en-US" w:eastAsia="zh-CN" w:bidi="ar"/>
+        </w:rPr>
+        <w:fldChar w:fldCharType="separate"/>
+      </w:r>
+      <w:r>
+        <w:rPr>
+          <w:rStyle w:val="3"/>
+          <w:rFonts w:hint="default" w:ascii="monospace" w:hAnsi="monospace" w:eastAsia="monospace" w:cs="monospace"/>
+          <w:i w:val="0"/>
+          <w:caps w:val="0"/>
+          <w:color w:val="235A81"/>
+          <w:spacing w:val="0"/>
+          <w:sz w:val="24"/>
+          <w:szCs w:val="24"/>
+          <w:u w:val="none"/>
+          <w:shd w:val="clear" w:fill="EEEEEE"/>
+        </w:rPr>
+        <w:t>NOT</w:t>
+      </w:r>
+      <w:r>
+        <w:rPr>
+          <w:rFonts w:hint="default" w:ascii="monospace" w:hAnsi="monospace" w:eastAsia="monospace" w:cs="monospace"/>
+          <w:i w:val="0"/>
+          <w:caps w:val="0"/>
+          <w:color w:val="235A81"/>
+          <w:spacing w:val="0"/>
+          <w:kern w:val="0"/>
+          <w:sz w:val="24"/>
+          <w:szCs w:val="24"/>
+          <w:u w:val="none"/>
+          <w:shd w:val="clear" w:fill="EEEEEE"/>
+          <w:lang w:val="en-US" w:eastAsia="zh-CN" w:bidi="ar"/>
+        </w:rPr>
+        <w:fldChar w:fldCharType="end"/>
+      </w:r>
+      <w:r>
+        <w:rPr>
+          <w:rFonts w:hint="default" w:ascii="monospace" w:hAnsi="monospace" w:eastAsia="monospace" w:cs="monospace"/>
+          <w:i w:val="0"/>
+          <w:caps w:val="0"/>
+          <w:color w:val="222222"/>
+          <w:spacing w:val="0"/>
+          <w:kern w:val="0"/>
+          <w:sz w:val="24"/>
+          <w:szCs w:val="24"/>
+          <w:shd w:val="clear" w:fill="EEEEEE"/>
+          <w:lang w:val="en-US" w:eastAsia="zh-CN" w:bidi="ar"/>
+        </w:rPr>
+        <w:t> </w:t>
+      </w:r>
+      <w:r>
+        <w:rPr>
+          <w:rFonts w:hint="default" w:ascii="monospace" w:hAnsi="monospace" w:eastAsia="monospace" w:cs="monospace"/>
+          <w:i w:val="0"/>
+          <w:caps w:val="0"/>
+          <w:color w:val="221199"/>
+          <w:spacing w:val="0"/>
+          <w:kern w:val="0"/>
+          <w:sz w:val="24"/>
+          <w:szCs w:val="24"/>
+          <w:shd w:val="clear" w:fill="EEEEEE"/>
+          <w:lang w:val="en-US" w:eastAsia="zh-CN" w:bidi="ar"/>
+        </w:rPr>
+        <w:t>N</w:t>
       </w:r>
       <w:bookmarkStart w:id="0" w:name="_GoBack"/>
       <w:bookmarkEnd w:id="0"/>
@@ -2466,6 +5669,36 @@
           <w:rFonts w:hint="default" w:ascii="monospace" w:hAnsi="monospace" w:eastAsia="monospace" w:cs="monospace"/>
           <w:i w:val="0"/>
           <w:caps w:val="0"/>
+          <w:color w:val="221199"/>
+          <w:spacing w:val="0"/>
+          <w:kern w:val="0"/>
+          <w:sz w:val="24"/>
+          <w:szCs w:val="24"/>
+          <w:shd w:val="clear" w:fill="EEEEEE"/>
+          <w:lang w:val="en-US" w:eastAsia="zh-CN" w:bidi="ar"/>
+        </w:rPr>
+        <w:t>ULL</w:t>
+      </w:r>
+      <w:r>
+        <w:rPr>
+          <w:rFonts w:hint="default" w:ascii="monospace" w:hAnsi="monospace" w:eastAsia="monospace" w:cs="monospace"/>
+          <w:i w:val="0"/>
+          <w:caps w:val="0"/>
+          <w:color w:val="222222"/>
+          <w:spacing w:val="0"/>
+          <w:kern w:val="0"/>
+          <w:sz w:val="24"/>
+          <w:szCs w:val="24"/>
+          <w:shd w:val="clear" w:fill="EEEEEE"/>
+          <w:lang w:val="en-US" w:eastAsia="zh-CN" w:bidi="ar"/>
+        </w:rPr>
+        <w:t> , </w:t>
+      </w:r>
+      <w:r>
+        <w:rPr>
+          <w:rFonts w:hint="default" w:ascii="monospace" w:hAnsi="monospace" w:eastAsia="monospace" w:cs="monospace"/>
+          <w:i w:val="0"/>
+          <w:caps w:val="0"/>
           <w:color w:val="0055AA"/>
           <w:spacing w:val="0"/>
           <w:kern w:val="0"/>
@@ -2474,7 +5707,349 @@
           <w:shd w:val="clear" w:fill="EEEEEE"/>
           <w:lang w:val="en-US" w:eastAsia="zh-CN" w:bidi="ar"/>
         </w:rPr>
-        <w:t>n`</w:t>
+        <w:t>`ano`</w:t>
+      </w:r>
+      <w:r>
+        <w:rPr>
+          <w:rFonts w:hint="default" w:ascii="monospace" w:hAnsi="monospace" w:eastAsia="monospace" w:cs="monospace"/>
+          <w:i w:val="0"/>
+          <w:caps w:val="0"/>
+          <w:color w:val="222222"/>
+          <w:spacing w:val="0"/>
+          <w:kern w:val="0"/>
+          <w:sz w:val="24"/>
+          <w:szCs w:val="24"/>
+          <w:shd w:val="clear" w:fill="EEEEEE"/>
+          <w:lang w:val="en-US" w:eastAsia="zh-CN" w:bidi="ar"/>
+        </w:rPr>
+        <w:t> </w:t>
+      </w:r>
+      <w:r>
+        <w:rPr>
+          <w:rFonts w:hint="default" w:ascii="monospace" w:hAnsi="monospace" w:eastAsia="monospace" w:cs="monospace"/>
+          <w:i w:val="0"/>
+          <w:caps w:val="0"/>
+          <w:color w:val="235A81"/>
+          <w:spacing w:val="0"/>
+          <w:kern w:val="0"/>
+          <w:sz w:val="24"/>
+          <w:szCs w:val="24"/>
+          <w:u w:val="none"/>
+          <w:shd w:val="clear" w:fill="EEEEEE"/>
+          <w:lang w:val="en-US" w:eastAsia="zh-CN" w:bidi="ar"/>
+        </w:rPr>
+        <w:fldChar w:fldCharType="begin"/>
+      </w:r>
+      <w:r>
+        <w:rPr>
+          <w:rFonts w:hint="default" w:ascii="monospace" w:hAnsi="monospace" w:eastAsia="monospace" w:cs="monospace"/>
+          <w:i w:val="0"/>
+          <w:caps w:val="0"/>
+          <w:color w:val="235A81"/>
+          <w:spacing w:val="0"/>
+          <w:kern w:val="0"/>
+          <w:sz w:val="24"/>
+          <w:szCs w:val="24"/>
+          <w:u w:val="none"/>
+          <w:shd w:val="clear" w:fill="EEEEEE"/>
+          <w:lang w:val="en-US" w:eastAsia="zh-CN" w:bidi="ar"/>
+        </w:rPr>
+        <w:instrText xml:space="preserve"> HYPERLINK "http://localhost/phpmyadmin/url.php?url=https://dev.mysql.com/doc/refman/5.5/en/numeric-types.html" \t "/home/mael/Documentos\\x/mysql_doc" </w:instrText>
+      </w:r>
+      <w:r>
+        <w:rPr>
+          <w:rFonts w:hint="default" w:ascii="monospace" w:hAnsi="monospace" w:eastAsia="monospace" w:cs="monospace"/>
+          <w:i w:val="0"/>
+          <w:caps w:val="0"/>
+          <w:color w:val="235A81"/>
+          <w:spacing w:val="0"/>
+          <w:kern w:val="0"/>
+          <w:sz w:val="24"/>
+          <w:szCs w:val="24"/>
+          <w:u w:val="none"/>
+          <w:shd w:val="clear" w:fill="EEEEEE"/>
+          <w:lang w:val="en-US" w:eastAsia="zh-CN" w:bidi="ar"/>
+        </w:rPr>
+        <w:fldChar w:fldCharType="separate"/>
+      </w:r>
+      <w:r>
+        <w:rPr>
+          <w:rStyle w:val="3"/>
+          <w:rFonts w:hint="default" w:ascii="monospace" w:hAnsi="monospace" w:eastAsia="monospace" w:cs="monospace"/>
+          <w:i w:val="0"/>
+          <w:caps w:val="0"/>
+          <w:color w:val="235A81"/>
+          <w:spacing w:val="0"/>
+          <w:sz w:val="24"/>
+          <w:szCs w:val="24"/>
+          <w:u w:val="none"/>
+          <w:shd w:val="clear" w:fill="EEEEEE"/>
+        </w:rPr>
+        <w:t>INT</w:t>
+      </w:r>
+      <w:r>
+        <w:rPr>
+          <w:rFonts w:hint="default" w:ascii="monospace" w:hAnsi="monospace" w:eastAsia="monospace" w:cs="monospace"/>
+          <w:i w:val="0"/>
+          <w:caps w:val="0"/>
+          <w:color w:val="235A81"/>
+          <w:spacing w:val="0"/>
+          <w:kern w:val="0"/>
+          <w:sz w:val="24"/>
+          <w:szCs w:val="24"/>
+          <w:u w:val="none"/>
+          <w:shd w:val="clear" w:fill="EEEEEE"/>
+          <w:lang w:val="en-US" w:eastAsia="zh-CN" w:bidi="ar"/>
+        </w:rPr>
+        <w:fldChar w:fldCharType="end"/>
+      </w:r>
+      <w:r>
+        <w:rPr>
+          <w:rFonts w:hint="default" w:ascii="monospace" w:hAnsi="monospace" w:eastAsia="monospace" w:cs="monospace"/>
+          <w:i w:val="0"/>
+          <w:caps w:val="0"/>
+          <w:color w:val="222222"/>
+          <w:spacing w:val="0"/>
+          <w:kern w:val="0"/>
+          <w:sz w:val="24"/>
+          <w:szCs w:val="24"/>
+          <w:shd w:val="clear" w:fill="EEEEEE"/>
+          <w:lang w:val="en-US" w:eastAsia="zh-CN" w:bidi="ar"/>
+        </w:rPr>
+        <w:t> </w:t>
+      </w:r>
+      <w:r>
+        <w:rPr>
+          <w:rFonts w:hint="default" w:ascii="monospace" w:hAnsi="monospace" w:eastAsia="monospace" w:cs="monospace"/>
+          <w:i w:val="0"/>
+          <w:caps w:val="0"/>
+          <w:color w:val="235A81"/>
+          <w:spacing w:val="0"/>
+          <w:kern w:val="0"/>
+          <w:sz w:val="24"/>
+          <w:szCs w:val="24"/>
+          <w:u w:val="none"/>
+          <w:shd w:val="clear" w:fill="EEEEEE"/>
+          <w:lang w:val="en-US" w:eastAsia="zh-CN" w:bidi="ar"/>
+        </w:rPr>
+        <w:fldChar w:fldCharType="begin"/>
+      </w:r>
+      <w:r>
+        <w:rPr>
+          <w:rFonts w:hint="default" w:ascii="monospace" w:hAnsi="monospace" w:eastAsia="monospace" w:cs="monospace"/>
+          <w:i w:val="0"/>
+          <w:caps w:val="0"/>
+          <w:color w:val="235A81"/>
+          <w:spacing w:val="0"/>
+          <w:kern w:val="0"/>
+          <w:sz w:val="24"/>
+          <w:szCs w:val="24"/>
+          <w:u w:val="none"/>
+          <w:shd w:val="clear" w:fill="EEEEEE"/>
+          <w:lang w:val="en-US" w:eastAsia="zh-CN" w:bidi="ar"/>
+        </w:rPr>
+        <w:instrText xml:space="preserve"> HYPERLINK "http://localhost/phpmyadmin/url.php?url=https://dev.mysql.com/doc/refman/5.5/en/logical-operators.html" \l "operator_not" \t "/home/mael/Documentos\\x/mysql_doc" </w:instrText>
+      </w:r>
+      <w:r>
+        <w:rPr>
+          <w:rFonts w:hint="default" w:ascii="monospace" w:hAnsi="monospace" w:eastAsia="monospace" w:cs="monospace"/>
+          <w:i w:val="0"/>
+          <w:caps w:val="0"/>
+          <w:color w:val="235A81"/>
+          <w:spacing w:val="0"/>
+          <w:kern w:val="0"/>
+          <w:sz w:val="24"/>
+          <w:szCs w:val="24"/>
+          <w:u w:val="none"/>
+          <w:shd w:val="clear" w:fill="EEEEEE"/>
+          <w:lang w:val="en-US" w:eastAsia="zh-CN" w:bidi="ar"/>
+        </w:rPr>
+        <w:fldChar w:fldCharType="separate"/>
+      </w:r>
+      <w:r>
+        <w:rPr>
+          <w:rStyle w:val="3"/>
+          <w:rFonts w:hint="default" w:ascii="monospace" w:hAnsi="monospace" w:eastAsia="monospace" w:cs="monospace"/>
+          <w:i w:val="0"/>
+          <w:caps w:val="0"/>
+          <w:color w:val="235A81"/>
+          <w:spacing w:val="0"/>
+          <w:sz w:val="24"/>
+          <w:szCs w:val="24"/>
+          <w:u w:val="none"/>
+          <w:shd w:val="clear" w:fill="EEEEEE"/>
+        </w:rPr>
+        <w:t>NOT</w:t>
+      </w:r>
+      <w:r>
+        <w:rPr>
+          <w:rFonts w:hint="default" w:ascii="monospace" w:hAnsi="monospace" w:eastAsia="monospace" w:cs="monospace"/>
+          <w:i w:val="0"/>
+          <w:caps w:val="0"/>
+          <w:color w:val="235A81"/>
+          <w:spacing w:val="0"/>
+          <w:kern w:val="0"/>
+          <w:sz w:val="24"/>
+          <w:szCs w:val="24"/>
+          <w:u w:val="none"/>
+          <w:shd w:val="clear" w:fill="EEEEEE"/>
+          <w:lang w:val="en-US" w:eastAsia="zh-CN" w:bidi="ar"/>
+        </w:rPr>
+        <w:fldChar w:fldCharType="end"/>
+      </w:r>
+      <w:r>
+        <w:rPr>
+          <w:rFonts w:hint="default" w:ascii="monospace" w:hAnsi="monospace" w:eastAsia="monospace" w:cs="monospace"/>
+          <w:i w:val="0"/>
+          <w:caps w:val="0"/>
+          <w:color w:val="222222"/>
+          <w:spacing w:val="0"/>
+          <w:kern w:val="0"/>
+          <w:sz w:val="24"/>
+          <w:szCs w:val="24"/>
+          <w:shd w:val="clear" w:fill="EEEEEE"/>
+          <w:lang w:val="en-US" w:eastAsia="zh-CN" w:bidi="ar"/>
+        </w:rPr>
+        <w:t> </w:t>
+      </w:r>
+      <w:r>
+        <w:rPr>
+          <w:rFonts w:hint="default" w:ascii="monospace" w:hAnsi="monospace" w:eastAsia="monospace" w:cs="monospace"/>
+          <w:i w:val="0"/>
+          <w:caps w:val="0"/>
+          <w:color w:val="221199"/>
+          <w:spacing w:val="0"/>
+          <w:kern w:val="0"/>
+          <w:sz w:val="24"/>
+          <w:szCs w:val="24"/>
+          <w:shd w:val="clear" w:fill="EEEEEE"/>
+          <w:lang w:val="en-US" w:eastAsia="zh-CN" w:bidi="ar"/>
+        </w:rPr>
+        <w:t>NULL</w:t>
+      </w:r>
+      <w:r>
+        <w:rPr>
+          <w:rFonts w:hint="default" w:ascii="monospace" w:hAnsi="monospace" w:eastAsia="monospace" w:cs="monospace"/>
+          <w:i w:val="0"/>
+          <w:caps w:val="0"/>
+          <w:color w:val="222222"/>
+          <w:spacing w:val="0"/>
+          <w:kern w:val="0"/>
+          <w:sz w:val="24"/>
+          <w:szCs w:val="24"/>
+          <w:shd w:val="clear" w:fill="EEEEEE"/>
+          <w:lang w:val="en-US" w:eastAsia="zh-CN" w:bidi="ar"/>
+        </w:rPr>
+        <w:t> ,</w:t>
+      </w:r>
+      <w:r>
+        <w:rPr>
+          <w:rFonts w:hint="default" w:ascii="monospace" w:hAnsi="monospace" w:eastAsia="monospace" w:cs="monospace"/>
+          <w:i w:val="0"/>
+          <w:caps w:val="0"/>
+          <w:color w:val="0055AA"/>
+          <w:spacing w:val="0"/>
+          <w:kern w:val="0"/>
+          <w:sz w:val="24"/>
+          <w:szCs w:val="24"/>
+          <w:shd w:val="clear" w:fill="EEEEEE"/>
+          <w:lang w:val="en-US" w:eastAsia="zh-CN" w:bidi="ar"/>
+        </w:rPr>
+        <w:t>`editora`</w:t>
+      </w:r>
+      <w:r>
+        <w:rPr>
+          <w:rFonts w:hint="default" w:ascii="monospace" w:hAnsi="monospace" w:eastAsia="monospace" w:cs="monospace"/>
+          <w:i w:val="0"/>
+          <w:caps w:val="0"/>
+          <w:color w:val="222222"/>
+          <w:spacing w:val="0"/>
+          <w:kern w:val="0"/>
+          <w:sz w:val="24"/>
+          <w:szCs w:val="24"/>
+          <w:shd w:val="clear" w:fill="EEEEEE"/>
+          <w:lang w:val="en-US" w:eastAsia="zh-CN" w:bidi="ar"/>
+        </w:rPr>
+        <w:t> </w:t>
+      </w:r>
+      <w:r>
+        <w:rPr>
+          <w:rFonts w:hint="default" w:ascii="monospace" w:hAnsi="monospace" w:eastAsia="monospace" w:cs="monospace"/>
+          <w:i w:val="0"/>
+          <w:caps w:val="0"/>
+          <w:color w:val="235A81"/>
+          <w:spacing w:val="0"/>
+          <w:kern w:val="0"/>
+          <w:sz w:val="24"/>
+          <w:szCs w:val="24"/>
+          <w:u w:val="none"/>
+          <w:shd w:val="clear" w:fill="EEEEEE"/>
+          <w:lang w:val="en-US" w:eastAsia="zh-CN" w:bidi="ar"/>
+        </w:rPr>
+        <w:fldChar w:fldCharType="begin"/>
+      </w:r>
+      <w:r>
+        <w:rPr>
+          <w:rFonts w:hint="default" w:ascii="monospace" w:hAnsi="monospace" w:eastAsia="monospace" w:cs="monospace"/>
+          <w:i w:val="0"/>
+          <w:caps w:val="0"/>
+          <w:color w:val="235A81"/>
+          <w:spacing w:val="0"/>
+          <w:kern w:val="0"/>
+          <w:sz w:val="24"/>
+          <w:szCs w:val="24"/>
+          <w:u w:val="none"/>
+          <w:shd w:val="clear" w:fill="EEEEEE"/>
+          <w:lang w:val="en-US" w:eastAsia="zh-CN" w:bidi="ar"/>
+        </w:rPr>
+        <w:instrText xml:space="preserve"> HYPERLINK "http://localhost/phpmyadmin/url.php?url=https://dev.mysql.com/doc/refman/5.5/en/string-types.html" \t "/home/mael/Documentos\\x/mysql_doc" </w:instrText>
+      </w:r>
+      <w:r>
+        <w:rPr>
+          <w:rFonts w:hint="default" w:ascii="monospace" w:hAnsi="monospace" w:eastAsia="monospace" w:cs="monospace"/>
+          <w:i w:val="0"/>
+          <w:caps w:val="0"/>
+          <w:color w:val="235A81"/>
+          <w:spacing w:val="0"/>
+          <w:kern w:val="0"/>
+          <w:sz w:val="24"/>
+          <w:szCs w:val="24"/>
+          <w:u w:val="none"/>
+          <w:shd w:val="clear" w:fill="EEEEEE"/>
+          <w:lang w:val="en-US" w:eastAsia="zh-CN" w:bidi="ar"/>
+        </w:rPr>
+        <w:fldChar w:fldCharType="separate"/>
+      </w:r>
+      <w:r>
+        <w:rPr>
+          <w:rStyle w:val="3"/>
+          <w:rFonts w:hint="default" w:ascii="monospace" w:hAnsi="monospace" w:eastAsia="monospace" w:cs="monospace"/>
+          <w:i w:val="0"/>
+          <w:caps w:val="0"/>
+          <w:color w:val="235A81"/>
+          <w:spacing w:val="0"/>
+          <w:sz w:val="24"/>
+          <w:szCs w:val="24"/>
+          <w:u w:val="none"/>
+          <w:shd w:val="clear" w:fill="EEEEEE"/>
+        </w:rPr>
+        <w:t>VARCHAR</w:t>
+      </w:r>
+      <w:r>
+        <w:rPr>
+          <w:rFonts w:hint="default" w:ascii="monospace" w:hAnsi="monospace" w:eastAsia="monospace" w:cs="monospace"/>
+          <w:i w:val="0"/>
+          <w:caps w:val="0"/>
+          <w:color w:val="235A81"/>
+          <w:spacing w:val="0"/>
+          <w:kern w:val="0"/>
+          <w:sz w:val="24"/>
+          <w:szCs w:val="24"/>
+          <w:u w:val="none"/>
+          <w:shd w:val="clear" w:fill="EEEEEE"/>
+          <w:lang w:val="en-US" w:eastAsia="zh-CN" w:bidi="ar"/>
+        </w:rPr>
+        <w:fldChar w:fldCharType="end"/>
       </w:r>
       <w:r>
         <w:rPr>
@@ -2496,6 +6071,160 @@
           <w:rFonts w:hint="default" w:ascii="monospace" w:hAnsi="monospace" w:eastAsia="monospace" w:cs="monospace"/>
           <w:i w:val="0"/>
           <w:caps w:val="0"/>
+          <w:color w:val="116644"/>
+          <w:spacing w:val="0"/>
+          <w:kern w:val="0"/>
+          <w:sz w:val="24"/>
+          <w:szCs w:val="24"/>
+          <w:shd w:val="clear" w:fill="EEEEEE"/>
+          <w:lang w:val="en-US" w:eastAsia="zh-CN" w:bidi="ar"/>
+        </w:rPr>
+        <w:t>50</w:t>
+      </w:r>
+      <w:r>
+        <w:rPr>
+          <w:rFonts w:hint="default" w:ascii="monospace" w:hAnsi="monospace" w:eastAsia="monospace" w:cs="monospace"/>
+          <w:i w:val="0"/>
+          <w:caps w:val="0"/>
+          <w:color w:val="222222"/>
+          <w:spacing w:val="0"/>
+          <w:kern w:val="0"/>
+          <w:sz w:val="24"/>
+          <w:szCs w:val="24"/>
+          <w:shd w:val="clear" w:fill="EEEEEE"/>
+          <w:lang w:val="en-US" w:eastAsia="zh-CN" w:bidi="ar"/>
+        </w:rPr>
+        <w:t>) </w:t>
+      </w:r>
+      <w:r>
+        <w:rPr>
+          <w:rFonts w:hint="default" w:ascii="monospace" w:hAnsi="monospace" w:eastAsia="monospace" w:cs="monospace"/>
+          <w:i w:val="0"/>
+          <w:caps w:val="0"/>
+          <w:color w:val="235A81"/>
+          <w:spacing w:val="0"/>
+          <w:kern w:val="0"/>
+          <w:sz w:val="24"/>
+          <w:szCs w:val="24"/>
+          <w:u w:val="none"/>
+          <w:shd w:val="clear" w:fill="EEEEEE"/>
+          <w:lang w:val="en-US" w:eastAsia="zh-CN" w:bidi="ar"/>
+        </w:rPr>
+        <w:fldChar w:fldCharType="begin"/>
+      </w:r>
+      <w:r>
+        <w:rPr>
+          <w:rFonts w:hint="default" w:ascii="monospace" w:hAnsi="monospace" w:eastAsia="monospace" w:cs="monospace"/>
+          <w:i w:val="0"/>
+          <w:caps w:val="0"/>
+          <w:color w:val="235A81"/>
+          <w:spacing w:val="0"/>
+          <w:kern w:val="0"/>
+          <w:sz w:val="24"/>
+          <w:szCs w:val="24"/>
+          <w:u w:val="none"/>
+          <w:shd w:val="clear" w:fill="EEEEEE"/>
+          <w:lang w:val="en-US" w:eastAsia="zh-CN" w:bidi="ar"/>
+        </w:rPr>
+        <w:instrText xml:space="preserve"> HYPERLINK "http://localhost/phpmyadmin/url.php?url=https://dev.mysql.com/doc/refman/5.5/en/logical-operators.html" \l "operator_not" \t "/home/mael/Documentos\\x/mysql_doc" </w:instrText>
+      </w:r>
+      <w:r>
+        <w:rPr>
+          <w:rFonts w:hint="default" w:ascii="monospace" w:hAnsi="monospace" w:eastAsia="monospace" w:cs="monospace"/>
+          <w:i w:val="0"/>
+          <w:caps w:val="0"/>
+          <w:color w:val="235A81"/>
+          <w:spacing w:val="0"/>
+          <w:kern w:val="0"/>
+          <w:sz w:val="24"/>
+          <w:szCs w:val="24"/>
+          <w:u w:val="none"/>
+          <w:shd w:val="clear" w:fill="EEEEEE"/>
+          <w:lang w:val="en-US" w:eastAsia="zh-CN" w:bidi="ar"/>
+        </w:rPr>
+        <w:fldChar w:fldCharType="separate"/>
+      </w:r>
+      <w:r>
+        <w:rPr>
+          <w:rStyle w:val="3"/>
+          <w:rFonts w:hint="default" w:ascii="monospace" w:hAnsi="monospace" w:eastAsia="monospace" w:cs="monospace"/>
+          <w:i w:val="0"/>
+          <w:caps w:val="0"/>
+          <w:color w:val="235A81"/>
+          <w:spacing w:val="0"/>
+          <w:sz w:val="24"/>
+          <w:szCs w:val="24"/>
+          <w:u w:val="none"/>
+          <w:shd w:val="clear" w:fill="EEEEEE"/>
+        </w:rPr>
+        <w:t>NOT</w:t>
+      </w:r>
+      <w:r>
+        <w:rPr>
+          <w:rFonts w:hint="default" w:ascii="monospace" w:hAnsi="monospace" w:eastAsia="monospace" w:cs="monospace"/>
+          <w:i w:val="0"/>
+          <w:caps w:val="0"/>
+          <w:color w:val="235A81"/>
+          <w:spacing w:val="0"/>
+          <w:kern w:val="0"/>
+          <w:sz w:val="24"/>
+          <w:szCs w:val="24"/>
+          <w:u w:val="none"/>
+          <w:shd w:val="clear" w:fill="EEEEEE"/>
+          <w:lang w:val="en-US" w:eastAsia="zh-CN" w:bidi="ar"/>
+        </w:rPr>
+        <w:fldChar w:fldCharType="end"/>
+      </w:r>
+      <w:r>
+        <w:rPr>
+          <w:rFonts w:hint="default" w:ascii="monospace" w:hAnsi="monospace" w:eastAsia="monospace" w:cs="monospace"/>
+          <w:i w:val="0"/>
+          <w:caps w:val="0"/>
+          <w:color w:val="222222"/>
+          <w:spacing w:val="0"/>
+          <w:kern w:val="0"/>
+          <w:sz w:val="24"/>
+          <w:szCs w:val="24"/>
+          <w:shd w:val="clear" w:fill="EEEEEE"/>
+          <w:lang w:val="en-US" w:eastAsia="zh-CN" w:bidi="ar"/>
+        </w:rPr>
+        <w:t> </w:t>
+      </w:r>
+      <w:r>
+        <w:rPr>
+          <w:rFonts w:hint="default" w:ascii="monospace" w:hAnsi="monospace" w:eastAsia="monospace" w:cs="monospace"/>
+          <w:i w:val="0"/>
+          <w:caps w:val="0"/>
+          <w:color w:val="221199"/>
+          <w:spacing w:val="0"/>
+          <w:kern w:val="0"/>
+          <w:sz w:val="24"/>
+          <w:szCs w:val="24"/>
+          <w:shd w:val="clear" w:fill="EEEEEE"/>
+          <w:lang w:val="en-US" w:eastAsia="zh-CN" w:bidi="ar"/>
+        </w:rPr>
+        <w:t>NULL</w:t>
+      </w:r>
+      <w:r>
+        <w:rPr>
+          <w:rFonts w:hint="default" w:ascii="monospace" w:hAnsi="monospace" w:eastAsia="monospace" w:cs="monospace"/>
+          <w:i w:val="0"/>
+          <w:caps w:val="0"/>
+          <w:color w:val="222222"/>
+          <w:spacing w:val="0"/>
+          <w:kern w:val="0"/>
+          <w:sz w:val="24"/>
+          <w:szCs w:val="24"/>
+          <w:shd w:val="clear" w:fill="EEEEEE"/>
+          <w:lang w:val="en-US" w:eastAsia="zh-CN" w:bidi="ar"/>
+        </w:rPr>
+        <w:t> , </w:t>
+      </w:r>
+      <w:r>
+        <w:rPr>
+          <w:rFonts w:hint="default" w:ascii="monospace" w:hAnsi="monospace" w:eastAsia="monospace" w:cs="monospace"/>
+          <w:i w:val="0"/>
+          <w:caps w:val="0"/>
           <w:color w:val="0055AA"/>
           <w:spacing w:val="0"/>
           <w:kern w:val="0"/>
@@ -2504,7 +6233,931 @@
           <w:shd w:val="clear" w:fill="EEEEEE"/>
           <w:lang w:val="en-US" w:eastAsia="zh-CN" w:bidi="ar"/>
         </w:rPr>
-        <w:t>`login`</w:t>
+        <w:t>`codigo`</w:t>
+      </w:r>
+      <w:r>
+        <w:rPr>
+          <w:rFonts w:hint="default" w:ascii="monospace" w:hAnsi="monospace" w:eastAsia="monospace" w:cs="monospace"/>
+          <w:i w:val="0"/>
+          <w:caps w:val="0"/>
+          <w:color w:val="222222"/>
+          <w:spacing w:val="0"/>
+          <w:kern w:val="0"/>
+          <w:sz w:val="24"/>
+          <w:szCs w:val="24"/>
+          <w:shd w:val="clear" w:fill="EEEEEE"/>
+          <w:lang w:val="en-US" w:eastAsia="zh-CN" w:bidi="ar"/>
+        </w:rPr>
+        <w:t> </w:t>
+      </w:r>
+      <w:r>
+        <w:rPr>
+          <w:rFonts w:hint="default" w:ascii="monospace" w:hAnsi="monospace" w:eastAsia="monospace" w:cs="monospace"/>
+          <w:i w:val="0"/>
+          <w:caps w:val="0"/>
+          <w:color w:val="235A81"/>
+          <w:spacing w:val="0"/>
+          <w:kern w:val="0"/>
+          <w:sz w:val="24"/>
+          <w:szCs w:val="24"/>
+          <w:u w:val="none"/>
+          <w:shd w:val="clear" w:fill="EEEEEE"/>
+          <w:lang w:val="en-US" w:eastAsia="zh-CN" w:bidi="ar"/>
+        </w:rPr>
+        <w:fldChar w:fldCharType="begin"/>
+      </w:r>
+      <w:r>
+        <w:rPr>
+          <w:rFonts w:hint="default" w:ascii="monospace" w:hAnsi="monospace" w:eastAsia="monospace" w:cs="monospace"/>
+          <w:i w:val="0"/>
+          <w:caps w:val="0"/>
+          <w:color w:val="235A81"/>
+          <w:spacing w:val="0"/>
+          <w:kern w:val="0"/>
+          <w:sz w:val="24"/>
+          <w:szCs w:val="24"/>
+          <w:u w:val="none"/>
+          <w:shd w:val="clear" w:fill="EEEEEE"/>
+          <w:lang w:val="en-US" w:eastAsia="zh-CN" w:bidi="ar"/>
+        </w:rPr>
+        <w:instrText xml:space="preserve"> HYPERLINK "http://localhost/phpmyadmin/url.php?url=https://dev.mysql.com/doc/refman/5.5/en/string-types.html" \t "/home/mael/Documentos\\x/mysql_doc" </w:instrText>
+      </w:r>
+      <w:r>
+        <w:rPr>
+          <w:rFonts w:hint="default" w:ascii="monospace" w:hAnsi="monospace" w:eastAsia="monospace" w:cs="monospace"/>
+          <w:i w:val="0"/>
+          <w:caps w:val="0"/>
+          <w:color w:val="235A81"/>
+          <w:spacing w:val="0"/>
+          <w:kern w:val="0"/>
+          <w:sz w:val="24"/>
+          <w:szCs w:val="24"/>
+          <w:u w:val="none"/>
+          <w:shd w:val="clear" w:fill="EEEEEE"/>
+          <w:lang w:val="en-US" w:eastAsia="zh-CN" w:bidi="ar"/>
+        </w:rPr>
+        <w:fldChar w:fldCharType="separate"/>
+      </w:r>
+      <w:r>
+        <w:rPr>
+          <w:rStyle w:val="3"/>
+          <w:rFonts w:hint="default" w:ascii="monospace" w:hAnsi="monospace" w:eastAsia="monospace" w:cs="monospace"/>
+          <w:i w:val="0"/>
+          <w:caps w:val="0"/>
+          <w:color w:val="235A81"/>
+          <w:spacing w:val="0"/>
+          <w:sz w:val="24"/>
+          <w:szCs w:val="24"/>
+          <w:u w:val="none"/>
+          <w:shd w:val="clear" w:fill="EEEEEE"/>
+        </w:rPr>
+        <w:t>VARCHAR</w:t>
+      </w:r>
+      <w:r>
+        <w:rPr>
+          <w:rFonts w:hint="default" w:ascii="monospace" w:hAnsi="monospace" w:eastAsia="monospace" w:cs="monospace"/>
+          <w:i w:val="0"/>
+          <w:caps w:val="0"/>
+          <w:color w:val="235A81"/>
+          <w:spacing w:val="0"/>
+          <w:kern w:val="0"/>
+          <w:sz w:val="24"/>
+          <w:szCs w:val="24"/>
+          <w:u w:val="none"/>
+          <w:shd w:val="clear" w:fill="EEEEEE"/>
+          <w:lang w:val="en-US" w:eastAsia="zh-CN" w:bidi="ar"/>
+        </w:rPr>
+        <w:fldChar w:fldCharType="end"/>
+      </w:r>
+      <w:r>
+        <w:rPr>
+          <w:rFonts w:hint="default" w:ascii="monospace" w:hAnsi="monospace" w:eastAsia="monospace" w:cs="monospace"/>
+          <w:i w:val="0"/>
+          <w:caps w:val="0"/>
+          <w:color w:val="222222"/>
+          <w:spacing w:val="0"/>
+          <w:kern w:val="0"/>
+          <w:sz w:val="24"/>
+          <w:szCs w:val="24"/>
+          <w:shd w:val="clear" w:fill="EEEEEE"/>
+          <w:lang w:val="en-US" w:eastAsia="zh-CN" w:bidi="ar"/>
+        </w:rPr>
+        <w:t>(</w:t>
+      </w:r>
+      <w:r>
+        <w:rPr>
+          <w:rFonts w:hint="default" w:ascii="monospace" w:hAnsi="monospace" w:eastAsia="monospace" w:cs="monospace"/>
+          <w:i w:val="0"/>
+          <w:caps w:val="0"/>
+          <w:color w:val="116644"/>
+          <w:spacing w:val="0"/>
+          <w:kern w:val="0"/>
+          <w:sz w:val="24"/>
+          <w:szCs w:val="24"/>
+          <w:shd w:val="clear" w:fill="EEEEEE"/>
+          <w:lang w:val="en-US" w:eastAsia="zh-CN" w:bidi="ar"/>
+        </w:rPr>
+        <w:t>50</w:t>
+      </w:r>
+      <w:r>
+        <w:rPr>
+          <w:rFonts w:hint="default" w:ascii="monospace" w:hAnsi="monospace" w:eastAsia="monospace" w:cs="monospace"/>
+          <w:i w:val="0"/>
+          <w:caps w:val="0"/>
+          <w:color w:val="222222"/>
+          <w:spacing w:val="0"/>
+          <w:kern w:val="0"/>
+          <w:sz w:val="24"/>
+          <w:szCs w:val="24"/>
+          <w:shd w:val="clear" w:fill="EEEEEE"/>
+          <w:lang w:val="en-US" w:eastAsia="zh-CN" w:bidi="ar"/>
+        </w:rPr>
+        <w:t>) </w:t>
+      </w:r>
+      <w:r>
+        <w:rPr>
+          <w:rFonts w:hint="default" w:ascii="monospace" w:hAnsi="monospace" w:eastAsia="monospace" w:cs="monospace"/>
+          <w:i w:val="0"/>
+          <w:caps w:val="0"/>
+          <w:color w:val="235A81"/>
+          <w:spacing w:val="0"/>
+          <w:kern w:val="0"/>
+          <w:sz w:val="24"/>
+          <w:szCs w:val="24"/>
+          <w:u w:val="none"/>
+          <w:shd w:val="clear" w:fill="EEEEEE"/>
+          <w:lang w:val="en-US" w:eastAsia="zh-CN" w:bidi="ar"/>
+        </w:rPr>
+        <w:fldChar w:fldCharType="begin"/>
+      </w:r>
+      <w:r>
+        <w:rPr>
+          <w:rFonts w:hint="default" w:ascii="monospace" w:hAnsi="monospace" w:eastAsia="monospace" w:cs="monospace"/>
+          <w:i w:val="0"/>
+          <w:caps w:val="0"/>
+          <w:color w:val="235A81"/>
+          <w:spacing w:val="0"/>
+          <w:kern w:val="0"/>
+          <w:sz w:val="24"/>
+          <w:szCs w:val="24"/>
+          <w:u w:val="none"/>
+          <w:shd w:val="clear" w:fill="EEEEEE"/>
+          <w:lang w:val="en-US" w:eastAsia="zh-CN" w:bidi="ar"/>
+        </w:rPr>
+        <w:instrText xml:space="preserve"> HYPERLINK "http://localhost/phpmyadmin/url.php?url=https://dev.mysql.com/doc/refman/5.5/en/logical-operators.html" \l "operator_not" \t "/home/mael/Documentos\\x/mysql_doc" </w:instrText>
+      </w:r>
+      <w:r>
+        <w:rPr>
+          <w:rFonts w:hint="default" w:ascii="monospace" w:hAnsi="monospace" w:eastAsia="monospace" w:cs="monospace"/>
+          <w:i w:val="0"/>
+          <w:caps w:val="0"/>
+          <w:color w:val="235A81"/>
+          <w:spacing w:val="0"/>
+          <w:kern w:val="0"/>
+          <w:sz w:val="24"/>
+          <w:szCs w:val="24"/>
+          <w:u w:val="none"/>
+          <w:shd w:val="clear" w:fill="EEEEEE"/>
+          <w:lang w:val="en-US" w:eastAsia="zh-CN" w:bidi="ar"/>
+        </w:rPr>
+        <w:fldChar w:fldCharType="separate"/>
+      </w:r>
+      <w:r>
+        <w:rPr>
+          <w:rStyle w:val="3"/>
+          <w:rFonts w:hint="default" w:ascii="monospace" w:hAnsi="monospace" w:eastAsia="monospace" w:cs="monospace"/>
+          <w:i w:val="0"/>
+          <w:caps w:val="0"/>
+          <w:color w:val="235A81"/>
+          <w:spacing w:val="0"/>
+          <w:sz w:val="24"/>
+          <w:szCs w:val="24"/>
+          <w:u w:val="none"/>
+          <w:shd w:val="clear" w:fill="EEEEEE"/>
+        </w:rPr>
+        <w:t>NOT</w:t>
+      </w:r>
+      <w:r>
+        <w:rPr>
+          <w:rFonts w:hint="default" w:ascii="monospace" w:hAnsi="monospace" w:eastAsia="monospace" w:cs="monospace"/>
+          <w:i w:val="0"/>
+          <w:caps w:val="0"/>
+          <w:color w:val="235A81"/>
+          <w:spacing w:val="0"/>
+          <w:kern w:val="0"/>
+          <w:sz w:val="24"/>
+          <w:szCs w:val="24"/>
+          <w:u w:val="none"/>
+          <w:shd w:val="clear" w:fill="EEEEEE"/>
+          <w:lang w:val="en-US" w:eastAsia="zh-CN" w:bidi="ar"/>
+        </w:rPr>
+        <w:fldChar w:fldCharType="end"/>
+      </w:r>
+      <w:r>
+        <w:rPr>
+          <w:rFonts w:hint="default" w:ascii="monospace" w:hAnsi="monospace" w:eastAsia="monospace" w:cs="monospace"/>
+          <w:i w:val="0"/>
+          <w:caps w:val="0"/>
+          <w:color w:val="222222"/>
+          <w:spacing w:val="0"/>
+          <w:kern w:val="0"/>
+          <w:sz w:val="24"/>
+          <w:szCs w:val="24"/>
+          <w:shd w:val="clear" w:fill="EEEEEE"/>
+          <w:lang w:val="en-US" w:eastAsia="zh-CN" w:bidi="ar"/>
+        </w:rPr>
+        <w:t> </w:t>
+      </w:r>
+      <w:r>
+        <w:rPr>
+          <w:rFonts w:hint="default" w:ascii="monospace" w:hAnsi="monospace" w:eastAsia="monospace" w:cs="monospace"/>
+          <w:i w:val="0"/>
+          <w:caps w:val="0"/>
+          <w:color w:val="221199"/>
+          <w:spacing w:val="0"/>
+          <w:kern w:val="0"/>
+          <w:sz w:val="24"/>
+          <w:szCs w:val="24"/>
+          <w:shd w:val="clear" w:fill="EEEEEE"/>
+          <w:lang w:val="en-US" w:eastAsia="zh-CN" w:bidi="ar"/>
+        </w:rPr>
+        <w:t>NULL</w:t>
+      </w:r>
+      <w:r>
+        <w:rPr>
+          <w:rFonts w:hint="default" w:ascii="monospace" w:hAnsi="monospace" w:eastAsia="monospace" w:cs="monospace"/>
+          <w:i w:val="0"/>
+          <w:caps w:val="0"/>
+          <w:color w:val="222222"/>
+          <w:spacing w:val="0"/>
+          <w:kern w:val="0"/>
+          <w:sz w:val="24"/>
+          <w:szCs w:val="24"/>
+          <w:shd w:val="clear" w:fill="EEEEEE"/>
+          <w:lang w:val="en-US" w:eastAsia="zh-CN" w:bidi="ar"/>
+        </w:rPr>
+        <w:t> ,</w:t>
+      </w:r>
+      <w:r>
+        <w:rPr>
+          <w:rFonts w:hint="default" w:ascii="monospace" w:hAnsi="monospace" w:eastAsia="monospace" w:cs="monospace"/>
+          <w:i w:val="0"/>
+          <w:caps w:val="0"/>
+          <w:color w:val="0055AA"/>
+          <w:spacing w:val="0"/>
+          <w:kern w:val="0"/>
+          <w:sz w:val="24"/>
+          <w:szCs w:val="24"/>
+          <w:shd w:val="clear" w:fill="EEEEEE"/>
+          <w:lang w:val="en-US" w:eastAsia="zh-CN" w:bidi="ar"/>
+        </w:rPr>
+        <w:t>`quantidade`</w:t>
+      </w:r>
+      <w:r>
+        <w:rPr>
+          <w:rFonts w:hint="default" w:ascii="monospace" w:hAnsi="monospace" w:eastAsia="monospace" w:cs="monospace"/>
+          <w:i w:val="0"/>
+          <w:caps w:val="0"/>
+          <w:color w:val="222222"/>
+          <w:spacing w:val="0"/>
+          <w:kern w:val="0"/>
+          <w:sz w:val="24"/>
+          <w:szCs w:val="24"/>
+          <w:shd w:val="clear" w:fill="EEEEEE"/>
+          <w:lang w:val="en-US" w:eastAsia="zh-CN" w:bidi="ar"/>
+        </w:rPr>
+        <w:t> </w:t>
+      </w:r>
+      <w:r>
+        <w:rPr>
+          <w:rFonts w:hint="default" w:ascii="monospace" w:hAnsi="monospace" w:eastAsia="monospace" w:cs="monospace"/>
+          <w:i w:val="0"/>
+          <w:caps w:val="0"/>
+          <w:color w:val="235A81"/>
+          <w:spacing w:val="0"/>
+          <w:kern w:val="0"/>
+          <w:sz w:val="24"/>
+          <w:szCs w:val="24"/>
+          <w:u w:val="none"/>
+          <w:shd w:val="clear" w:fill="EEEEEE"/>
+          <w:lang w:val="en-US" w:eastAsia="zh-CN" w:bidi="ar"/>
+        </w:rPr>
+        <w:fldChar w:fldCharType="begin"/>
+      </w:r>
+      <w:r>
+        <w:rPr>
+          <w:rFonts w:hint="default" w:ascii="monospace" w:hAnsi="monospace" w:eastAsia="monospace" w:cs="monospace"/>
+          <w:i w:val="0"/>
+          <w:caps w:val="0"/>
+          <w:color w:val="235A81"/>
+          <w:spacing w:val="0"/>
+          <w:kern w:val="0"/>
+          <w:sz w:val="24"/>
+          <w:szCs w:val="24"/>
+          <w:u w:val="none"/>
+          <w:shd w:val="clear" w:fill="EEEEEE"/>
+          <w:lang w:val="en-US" w:eastAsia="zh-CN" w:bidi="ar"/>
+        </w:rPr>
+        <w:instrText xml:space="preserve"> HYPERLINK "http://localhost/phpmyadmin/url.php?url=https://dev.mysql.com/doc/refman/5.5/en/numeric-types.html" \t "/home/mael/Documentos\\x/mysql_doc" </w:instrText>
+      </w:r>
+      <w:r>
+        <w:rPr>
+          <w:rFonts w:hint="default" w:ascii="monospace" w:hAnsi="monospace" w:eastAsia="monospace" w:cs="monospace"/>
+          <w:i w:val="0"/>
+          <w:caps w:val="0"/>
+          <w:color w:val="235A81"/>
+          <w:spacing w:val="0"/>
+          <w:kern w:val="0"/>
+          <w:sz w:val="24"/>
+          <w:szCs w:val="24"/>
+          <w:u w:val="none"/>
+          <w:shd w:val="clear" w:fill="EEEEEE"/>
+          <w:lang w:val="en-US" w:eastAsia="zh-CN" w:bidi="ar"/>
+        </w:rPr>
+        <w:fldChar w:fldCharType="separate"/>
+      </w:r>
+      <w:r>
+        <w:rPr>
+          <w:rStyle w:val="3"/>
+          <w:rFonts w:hint="default" w:ascii="monospace" w:hAnsi="monospace" w:eastAsia="monospace" w:cs="monospace"/>
+          <w:i w:val="0"/>
+          <w:caps w:val="0"/>
+          <w:color w:val="235A81"/>
+          <w:spacing w:val="0"/>
+          <w:sz w:val="24"/>
+          <w:szCs w:val="24"/>
+          <w:u w:val="none"/>
+          <w:shd w:val="clear" w:fill="EEEEEE"/>
+        </w:rPr>
+        <w:t>INT</w:t>
+      </w:r>
+      <w:r>
+        <w:rPr>
+          <w:rFonts w:hint="default" w:ascii="monospace" w:hAnsi="monospace" w:eastAsia="monospace" w:cs="monospace"/>
+          <w:i w:val="0"/>
+          <w:caps w:val="0"/>
+          <w:color w:val="235A81"/>
+          <w:spacing w:val="0"/>
+          <w:kern w:val="0"/>
+          <w:sz w:val="24"/>
+          <w:szCs w:val="24"/>
+          <w:u w:val="none"/>
+          <w:shd w:val="clear" w:fill="EEEEEE"/>
+          <w:lang w:val="en-US" w:eastAsia="zh-CN" w:bidi="ar"/>
+        </w:rPr>
+        <w:fldChar w:fldCharType="end"/>
+      </w:r>
+      <w:r>
+        <w:rPr>
+          <w:rFonts w:hint="default" w:ascii="monospace" w:hAnsi="monospace" w:eastAsia="monospace" w:cs="monospace"/>
+          <w:i w:val="0"/>
+          <w:caps w:val="0"/>
+          <w:color w:val="222222"/>
+          <w:spacing w:val="0"/>
+          <w:kern w:val="0"/>
+          <w:sz w:val="24"/>
+          <w:szCs w:val="24"/>
+          <w:shd w:val="clear" w:fill="EEEEEE"/>
+          <w:lang w:val="en-US" w:eastAsia="zh-CN" w:bidi="ar"/>
+        </w:rPr>
+        <w:t> </w:t>
+      </w:r>
+      <w:r>
+        <w:rPr>
+          <w:rFonts w:hint="default" w:ascii="monospace" w:hAnsi="monospace" w:eastAsia="monospace" w:cs="monospace"/>
+          <w:i w:val="0"/>
+          <w:caps w:val="0"/>
+          <w:color w:val="235A81"/>
+          <w:spacing w:val="0"/>
+          <w:kern w:val="0"/>
+          <w:sz w:val="24"/>
+          <w:szCs w:val="24"/>
+          <w:u w:val="none"/>
+          <w:shd w:val="clear" w:fill="EEEEEE"/>
+          <w:lang w:val="en-US" w:eastAsia="zh-CN" w:bidi="ar"/>
+        </w:rPr>
+        <w:fldChar w:fldCharType="begin"/>
+      </w:r>
+      <w:r>
+        <w:rPr>
+          <w:rFonts w:hint="default" w:ascii="monospace" w:hAnsi="monospace" w:eastAsia="monospace" w:cs="monospace"/>
+          <w:i w:val="0"/>
+          <w:caps w:val="0"/>
+          <w:color w:val="235A81"/>
+          <w:spacing w:val="0"/>
+          <w:kern w:val="0"/>
+          <w:sz w:val="24"/>
+          <w:szCs w:val="24"/>
+          <w:u w:val="none"/>
+          <w:shd w:val="clear" w:fill="EEEEEE"/>
+          <w:lang w:val="en-US" w:eastAsia="zh-CN" w:bidi="ar"/>
+        </w:rPr>
+        <w:instrText xml:space="preserve"> HYPERLINK "http://localhost/phpmyadmin/url.php?url=https://dev.mysql.com/doc/refman/5.5/en/logical-operators.html" \l "operator_not" \t "/home/mael/Documentos\\x/mysql_doc" </w:instrText>
+      </w:r>
+      <w:r>
+        <w:rPr>
+          <w:rFonts w:hint="default" w:ascii="monospace" w:hAnsi="monospace" w:eastAsia="monospace" w:cs="monospace"/>
+          <w:i w:val="0"/>
+          <w:caps w:val="0"/>
+          <w:color w:val="235A81"/>
+          <w:spacing w:val="0"/>
+          <w:kern w:val="0"/>
+          <w:sz w:val="24"/>
+          <w:szCs w:val="24"/>
+          <w:u w:val="none"/>
+          <w:shd w:val="clear" w:fill="EEEEEE"/>
+          <w:lang w:val="en-US" w:eastAsia="zh-CN" w:bidi="ar"/>
+        </w:rPr>
+        <w:fldChar w:fldCharType="separate"/>
+      </w:r>
+      <w:r>
+        <w:rPr>
+          <w:rStyle w:val="3"/>
+          <w:rFonts w:hint="default" w:ascii="monospace" w:hAnsi="monospace" w:eastAsia="monospace" w:cs="monospace"/>
+          <w:i w:val="0"/>
+          <w:caps w:val="0"/>
+          <w:color w:val="235A81"/>
+          <w:spacing w:val="0"/>
+          <w:sz w:val="24"/>
+          <w:szCs w:val="24"/>
+          <w:u w:val="none"/>
+          <w:shd w:val="clear" w:fill="EEEEEE"/>
+        </w:rPr>
+        <w:t>NOT</w:t>
+      </w:r>
+      <w:r>
+        <w:rPr>
+          <w:rFonts w:hint="default" w:ascii="monospace" w:hAnsi="monospace" w:eastAsia="monospace" w:cs="monospace"/>
+          <w:i w:val="0"/>
+          <w:caps w:val="0"/>
+          <w:color w:val="235A81"/>
+          <w:spacing w:val="0"/>
+          <w:kern w:val="0"/>
+          <w:sz w:val="24"/>
+          <w:szCs w:val="24"/>
+          <w:u w:val="none"/>
+          <w:shd w:val="clear" w:fill="EEEEEE"/>
+          <w:lang w:val="en-US" w:eastAsia="zh-CN" w:bidi="ar"/>
+        </w:rPr>
+        <w:fldChar w:fldCharType="end"/>
+      </w:r>
+      <w:r>
+        <w:rPr>
+          <w:rFonts w:hint="default" w:ascii="monospace" w:hAnsi="monospace" w:eastAsia="monospace" w:cs="monospace"/>
+          <w:i w:val="0"/>
+          <w:caps w:val="0"/>
+          <w:color w:val="222222"/>
+          <w:spacing w:val="0"/>
+          <w:kern w:val="0"/>
+          <w:sz w:val="24"/>
+          <w:szCs w:val="24"/>
+          <w:shd w:val="clear" w:fill="EEEEEE"/>
+          <w:lang w:val="en-US" w:eastAsia="zh-CN" w:bidi="ar"/>
+        </w:rPr>
+        <w:t> </w:t>
+      </w:r>
+      <w:r>
+        <w:rPr>
+          <w:rFonts w:hint="default" w:ascii="monospace" w:hAnsi="monospace" w:eastAsia="monospace" w:cs="monospace"/>
+          <w:i w:val="0"/>
+          <w:caps w:val="0"/>
+          <w:color w:val="221199"/>
+          <w:spacing w:val="0"/>
+          <w:kern w:val="0"/>
+          <w:sz w:val="24"/>
+          <w:szCs w:val="24"/>
+          <w:shd w:val="clear" w:fill="EEEEEE"/>
+          <w:lang w:val="en-US" w:eastAsia="zh-CN" w:bidi="ar"/>
+        </w:rPr>
+        <w:t>NULL</w:t>
+      </w:r>
+      <w:r>
+        <w:rPr>
+          <w:rFonts w:hint="default" w:ascii="monospace" w:hAnsi="monospace" w:eastAsia="monospace" w:cs="monospace"/>
+          <w:i w:val="0"/>
+          <w:caps w:val="0"/>
+          <w:color w:val="222222"/>
+          <w:spacing w:val="0"/>
+          <w:kern w:val="0"/>
+          <w:sz w:val="24"/>
+          <w:szCs w:val="24"/>
+          <w:shd w:val="clear" w:fill="EEEEEE"/>
+          <w:lang w:val="en-US" w:eastAsia="zh-CN" w:bidi="ar"/>
+        </w:rPr>
+        <w:t> , </w:t>
+      </w:r>
+      <w:r>
+        <w:rPr>
+          <w:rFonts w:hint="default" w:ascii="monospace" w:hAnsi="monospace" w:eastAsia="monospace" w:cs="monospace"/>
+          <w:i w:val="0"/>
+          <w:caps w:val="0"/>
+          <w:color w:val="0055AA"/>
+          <w:spacing w:val="0"/>
+          <w:kern w:val="0"/>
+          <w:sz w:val="24"/>
+          <w:szCs w:val="24"/>
+          <w:shd w:val="clear" w:fill="EEEEEE"/>
+          <w:lang w:val="en-US" w:eastAsia="zh-CN" w:bidi="ar"/>
+        </w:rPr>
+        <w:t>`disponivel`</w:t>
+      </w:r>
+      <w:r>
+        <w:rPr>
+          <w:rFonts w:hint="default" w:ascii="monospace" w:hAnsi="monospace" w:eastAsia="monospace" w:cs="monospace"/>
+          <w:i w:val="0"/>
+          <w:caps w:val="0"/>
+          <w:color w:val="222222"/>
+          <w:spacing w:val="0"/>
+          <w:kern w:val="0"/>
+          <w:sz w:val="24"/>
+          <w:szCs w:val="24"/>
+          <w:shd w:val="clear" w:fill="EEEEEE"/>
+          <w:lang w:val="en-US" w:eastAsia="zh-CN" w:bidi="ar"/>
+        </w:rPr>
+        <w:t> </w:t>
+      </w:r>
+      <w:r>
+        <w:rPr>
+          <w:rFonts w:hint="default" w:ascii="monospace" w:hAnsi="monospace" w:eastAsia="monospace" w:cs="monospace"/>
+          <w:i w:val="0"/>
+          <w:caps w:val="0"/>
+          <w:color w:val="235A81"/>
+          <w:spacing w:val="0"/>
+          <w:kern w:val="0"/>
+          <w:sz w:val="24"/>
+          <w:szCs w:val="24"/>
+          <w:u w:val="none"/>
+          <w:shd w:val="clear" w:fill="EEEEEE"/>
+          <w:lang w:val="en-US" w:eastAsia="zh-CN" w:bidi="ar"/>
+        </w:rPr>
+        <w:fldChar w:fldCharType="begin"/>
+      </w:r>
+      <w:r>
+        <w:rPr>
+          <w:rFonts w:hint="default" w:ascii="monospace" w:hAnsi="monospace" w:eastAsia="monospace" w:cs="monospace"/>
+          <w:i w:val="0"/>
+          <w:caps w:val="0"/>
+          <w:color w:val="235A81"/>
+          <w:spacing w:val="0"/>
+          <w:kern w:val="0"/>
+          <w:sz w:val="24"/>
+          <w:szCs w:val="24"/>
+          <w:u w:val="none"/>
+          <w:shd w:val="clear" w:fill="EEEEEE"/>
+          <w:lang w:val="en-US" w:eastAsia="zh-CN" w:bidi="ar"/>
+        </w:rPr>
+        <w:instrText xml:space="preserve"> HYPERLINK "http://localhost/phpmyadmin/url.php?url=https://dev.mysql.com/doc/refman/5.5/en/numeric-types.html" \t "/home/mael/Documentos\\x/mysql_doc" </w:instrText>
+      </w:r>
+      <w:r>
+        <w:rPr>
+          <w:rFonts w:hint="default" w:ascii="monospace" w:hAnsi="monospace" w:eastAsia="monospace" w:cs="monospace"/>
+          <w:i w:val="0"/>
+          <w:caps w:val="0"/>
+          <w:color w:val="235A81"/>
+          <w:spacing w:val="0"/>
+          <w:kern w:val="0"/>
+          <w:sz w:val="24"/>
+          <w:szCs w:val="24"/>
+          <w:u w:val="none"/>
+          <w:shd w:val="clear" w:fill="EEEEEE"/>
+          <w:lang w:val="en-US" w:eastAsia="zh-CN" w:bidi="ar"/>
+        </w:rPr>
+        <w:fldChar w:fldCharType="separate"/>
+      </w:r>
+      <w:r>
+        <w:rPr>
+          <w:rStyle w:val="3"/>
+          <w:rFonts w:hint="default" w:ascii="monospace" w:hAnsi="monospace" w:eastAsia="monospace" w:cs="monospace"/>
+          <w:i w:val="0"/>
+          <w:caps w:val="0"/>
+          <w:color w:val="235A81"/>
+          <w:spacing w:val="0"/>
+          <w:sz w:val="24"/>
+          <w:szCs w:val="24"/>
+          <w:u w:val="none"/>
+          <w:shd w:val="clear" w:fill="EEEEEE"/>
+        </w:rPr>
+        <w:t>INT</w:t>
+      </w:r>
+      <w:r>
+        <w:rPr>
+          <w:rFonts w:hint="default" w:ascii="monospace" w:hAnsi="monospace" w:eastAsia="monospace" w:cs="monospace"/>
+          <w:i w:val="0"/>
+          <w:caps w:val="0"/>
+          <w:color w:val="235A81"/>
+          <w:spacing w:val="0"/>
+          <w:kern w:val="0"/>
+          <w:sz w:val="24"/>
+          <w:szCs w:val="24"/>
+          <w:u w:val="none"/>
+          <w:shd w:val="clear" w:fill="EEEEEE"/>
+          <w:lang w:val="en-US" w:eastAsia="zh-CN" w:bidi="ar"/>
+        </w:rPr>
+        <w:fldChar w:fldCharType="end"/>
+      </w:r>
+      <w:r>
+        <w:rPr>
+          <w:rFonts w:hint="default" w:ascii="monospace" w:hAnsi="monospace" w:eastAsia="monospace" w:cs="monospace"/>
+          <w:i w:val="0"/>
+          <w:caps w:val="0"/>
+          <w:color w:val="222222"/>
+          <w:spacing w:val="0"/>
+          <w:kern w:val="0"/>
+          <w:sz w:val="24"/>
+          <w:szCs w:val="24"/>
+          <w:shd w:val="clear" w:fill="EEEEEE"/>
+          <w:lang w:val="en-US" w:eastAsia="zh-CN" w:bidi="ar"/>
+        </w:rPr>
+        <w:t> </w:t>
+      </w:r>
+      <w:r>
+        <w:rPr>
+          <w:rFonts w:hint="default" w:ascii="monospace" w:hAnsi="monospace" w:eastAsia="monospace" w:cs="monospace"/>
+          <w:i w:val="0"/>
+          <w:caps w:val="0"/>
+          <w:color w:val="235A81"/>
+          <w:spacing w:val="0"/>
+          <w:kern w:val="0"/>
+          <w:sz w:val="24"/>
+          <w:szCs w:val="24"/>
+          <w:u w:val="none"/>
+          <w:shd w:val="clear" w:fill="EEEEEE"/>
+          <w:lang w:val="en-US" w:eastAsia="zh-CN" w:bidi="ar"/>
+        </w:rPr>
+        <w:fldChar w:fldCharType="begin"/>
+      </w:r>
+      <w:r>
+        <w:rPr>
+          <w:rFonts w:hint="default" w:ascii="monospace" w:hAnsi="monospace" w:eastAsia="monospace" w:cs="monospace"/>
+          <w:i w:val="0"/>
+          <w:caps w:val="0"/>
+          <w:color w:val="235A81"/>
+          <w:spacing w:val="0"/>
+          <w:kern w:val="0"/>
+          <w:sz w:val="24"/>
+          <w:szCs w:val="24"/>
+          <w:u w:val="none"/>
+          <w:shd w:val="clear" w:fill="EEEEEE"/>
+          <w:lang w:val="en-US" w:eastAsia="zh-CN" w:bidi="ar"/>
+        </w:rPr>
+        <w:instrText xml:space="preserve"> HYPERLINK "http://localhost/phpmyadmin/url.php?url=https://dev.mysql.com/doc/refman/5.5/en/logical-operators.html" \l "operator_not" \t "/home/mael/Documentos\\x/mysql_doc" </w:instrText>
+      </w:r>
+      <w:r>
+        <w:rPr>
+          <w:rFonts w:hint="default" w:ascii="monospace" w:hAnsi="monospace" w:eastAsia="monospace" w:cs="monospace"/>
+          <w:i w:val="0"/>
+          <w:caps w:val="0"/>
+          <w:color w:val="235A81"/>
+          <w:spacing w:val="0"/>
+          <w:kern w:val="0"/>
+          <w:sz w:val="24"/>
+          <w:szCs w:val="24"/>
+          <w:u w:val="none"/>
+          <w:shd w:val="clear" w:fill="EEEEEE"/>
+          <w:lang w:val="en-US" w:eastAsia="zh-CN" w:bidi="ar"/>
+        </w:rPr>
+        <w:fldChar w:fldCharType="separate"/>
+      </w:r>
+      <w:r>
+        <w:rPr>
+          <w:rStyle w:val="3"/>
+          <w:rFonts w:hint="default" w:ascii="monospace" w:hAnsi="monospace" w:eastAsia="monospace" w:cs="monospace"/>
+          <w:i w:val="0"/>
+          <w:caps w:val="0"/>
+          <w:color w:val="235A81"/>
+          <w:spacing w:val="0"/>
+          <w:sz w:val="24"/>
+          <w:szCs w:val="24"/>
+          <w:u w:val="none"/>
+          <w:shd w:val="clear" w:fill="EEEEEE"/>
+        </w:rPr>
+        <w:t>NOT</w:t>
+      </w:r>
+      <w:r>
+        <w:rPr>
+          <w:rFonts w:hint="default" w:ascii="monospace" w:hAnsi="monospace" w:eastAsia="monospace" w:cs="monospace"/>
+          <w:i w:val="0"/>
+          <w:caps w:val="0"/>
+          <w:color w:val="235A81"/>
+          <w:spacing w:val="0"/>
+          <w:kern w:val="0"/>
+          <w:sz w:val="24"/>
+          <w:szCs w:val="24"/>
+          <w:u w:val="none"/>
+          <w:shd w:val="clear" w:fill="EEEEEE"/>
+          <w:lang w:val="en-US" w:eastAsia="zh-CN" w:bidi="ar"/>
+        </w:rPr>
+        <w:fldChar w:fldCharType="end"/>
+      </w:r>
+      <w:r>
+        <w:rPr>
+          <w:rFonts w:hint="default" w:ascii="monospace" w:hAnsi="monospace" w:eastAsia="monospace" w:cs="monospace"/>
+          <w:i w:val="0"/>
+          <w:caps w:val="0"/>
+          <w:color w:val="222222"/>
+          <w:spacing w:val="0"/>
+          <w:kern w:val="0"/>
+          <w:sz w:val="24"/>
+          <w:szCs w:val="24"/>
+          <w:shd w:val="clear" w:fill="EEEEEE"/>
+          <w:lang w:val="en-US" w:eastAsia="zh-CN" w:bidi="ar"/>
+        </w:rPr>
+        <w:t> </w:t>
+      </w:r>
+      <w:r>
+        <w:rPr>
+          <w:rFonts w:hint="default" w:ascii="monospace" w:hAnsi="monospace" w:eastAsia="monospace" w:cs="monospace"/>
+          <w:i w:val="0"/>
+          <w:caps w:val="0"/>
+          <w:color w:val="221199"/>
+          <w:spacing w:val="0"/>
+          <w:kern w:val="0"/>
+          <w:sz w:val="24"/>
+          <w:szCs w:val="24"/>
+          <w:shd w:val="clear" w:fill="EEEEEE"/>
+          <w:lang w:val="en-US" w:eastAsia="zh-CN" w:bidi="ar"/>
+        </w:rPr>
+        <w:t>NULL</w:t>
+      </w:r>
+      <w:r>
+        <w:rPr>
+          <w:rFonts w:hint="default" w:ascii="monospace" w:hAnsi="monospace" w:eastAsia="monospace" w:cs="monospace"/>
+          <w:i w:val="0"/>
+          <w:caps w:val="0"/>
+          <w:color w:val="222222"/>
+          <w:spacing w:val="0"/>
+          <w:kern w:val="0"/>
+          <w:sz w:val="24"/>
+          <w:szCs w:val="24"/>
+          <w:shd w:val="clear" w:fill="EEEEEE"/>
+          <w:lang w:val="en-US" w:eastAsia="zh-CN" w:bidi="ar"/>
+        </w:rPr>
+        <w:t> , </w:t>
+      </w:r>
+      <w:r>
+        <w:rPr>
+          <w:rFonts w:hint="default" w:ascii="monospace" w:hAnsi="monospace" w:eastAsia="monospace" w:cs="monospace"/>
+          <w:i w:val="0"/>
+          <w:caps w:val="0"/>
+          <w:color w:val="770088"/>
+          <w:spacing w:val="0"/>
+          <w:kern w:val="0"/>
+          <w:sz w:val="24"/>
+          <w:szCs w:val="24"/>
+          <w:shd w:val="clear" w:fill="EEEEEE"/>
+          <w:lang w:val="en-US" w:eastAsia="zh-CN" w:bidi="ar"/>
+        </w:rPr>
+        <w:t>PRIMARY</w:t>
+      </w:r>
+      <w:r>
+        <w:rPr>
+          <w:rFonts w:hint="default" w:ascii="monospace" w:hAnsi="monospace" w:eastAsia="monospace" w:cs="monospace"/>
+          <w:i w:val="0"/>
+          <w:caps w:val="0"/>
+          <w:color w:val="222222"/>
+          <w:spacing w:val="0"/>
+          <w:kern w:val="0"/>
+          <w:sz w:val="24"/>
+          <w:szCs w:val="24"/>
+          <w:shd w:val="clear" w:fill="EEEEEE"/>
+          <w:lang w:val="en-US" w:eastAsia="zh-CN" w:bidi="ar"/>
+        </w:rPr>
+        <w:t> </w:t>
+      </w:r>
+      <w:r>
+        <w:rPr>
+          <w:rFonts w:hint="default" w:ascii="monospace" w:hAnsi="monospace" w:eastAsia="monospace" w:cs="monospace"/>
+          <w:i w:val="0"/>
+          <w:caps w:val="0"/>
+          <w:color w:val="770088"/>
+          <w:spacing w:val="0"/>
+          <w:kern w:val="0"/>
+          <w:sz w:val="24"/>
+          <w:szCs w:val="24"/>
+          <w:shd w:val="clear" w:fill="EEEEEE"/>
+          <w:lang w:val="en-US" w:eastAsia="zh-CN" w:bidi="ar"/>
+        </w:rPr>
+        <w:t>KEY</w:t>
+      </w:r>
+      <w:r>
+        <w:rPr>
+          <w:rFonts w:hint="default" w:ascii="monospace" w:hAnsi="monospace" w:eastAsia="monospace" w:cs="monospace"/>
+          <w:i w:val="0"/>
+          <w:caps w:val="0"/>
+          <w:color w:val="222222"/>
+          <w:spacing w:val="0"/>
+          <w:kern w:val="0"/>
+          <w:sz w:val="24"/>
+          <w:szCs w:val="24"/>
+          <w:shd w:val="clear" w:fill="EEEEEE"/>
+          <w:lang w:val="en-US" w:eastAsia="zh-CN" w:bidi="ar"/>
+        </w:rPr>
+        <w:t> (</w:t>
+      </w:r>
+      <w:r>
+        <w:rPr>
+          <w:rFonts w:hint="default" w:ascii="monospace" w:hAnsi="monospace" w:eastAsia="monospace" w:cs="monospace"/>
+          <w:i w:val="0"/>
+          <w:caps w:val="0"/>
+          <w:color w:val="0055AA"/>
+          <w:spacing w:val="0"/>
+          <w:kern w:val="0"/>
+          <w:sz w:val="24"/>
+          <w:szCs w:val="24"/>
+          <w:shd w:val="clear" w:fill="EEEEEE"/>
+          <w:lang w:val="en-US" w:eastAsia="zh-CN" w:bidi="ar"/>
+        </w:rPr>
+        <w:t>`id`</w:t>
+      </w:r>
+      <w:r>
+        <w:rPr>
+          <w:rFonts w:hint="default" w:ascii="monospace" w:hAnsi="monospace" w:eastAsia="monospace" w:cs="monospace"/>
+          <w:i w:val="0"/>
+          <w:caps w:val="0"/>
+          <w:color w:val="222222"/>
+          <w:spacing w:val="0"/>
+          <w:kern w:val="0"/>
+          <w:sz w:val="24"/>
+          <w:szCs w:val="24"/>
+          <w:shd w:val="clear" w:fill="EEEEEE"/>
+          <w:lang w:val="en-US" w:eastAsia="zh-CN" w:bidi="ar"/>
+        </w:rPr>
+        <w:t>),</w:t>
+      </w:r>
+      <w:r>
+        <w:rPr>
+          <w:rFonts w:hint="default" w:ascii="monospace" w:hAnsi="monospace" w:eastAsia="monospace" w:cs="monospace"/>
+          <w:i w:val="0"/>
+          <w:caps w:val="0"/>
+          <w:color w:val="770088"/>
+          <w:spacing w:val="0"/>
+          <w:kern w:val="0"/>
+          <w:sz w:val="24"/>
+          <w:szCs w:val="24"/>
+          <w:shd w:val="clear" w:fill="EEEEEE"/>
+          <w:lang w:val="en-US" w:eastAsia="zh-CN" w:bidi="ar"/>
+        </w:rPr>
+        <w:t>UNIQUE</w:t>
+      </w:r>
+      <w:r>
+        <w:rPr>
+          <w:rFonts w:hint="default" w:ascii="monospace" w:hAnsi="monospace" w:eastAsia="monospace" w:cs="monospace"/>
+          <w:i w:val="0"/>
+          <w:caps w:val="0"/>
+          <w:color w:val="222222"/>
+          <w:spacing w:val="0"/>
+          <w:kern w:val="0"/>
+          <w:sz w:val="24"/>
+          <w:szCs w:val="24"/>
+          <w:shd w:val="clear" w:fill="EEEEEE"/>
+          <w:lang w:val="en-US" w:eastAsia="zh-CN" w:bidi="ar"/>
+        </w:rPr>
+        <w:t> </w:t>
+      </w:r>
+      <w:r>
+        <w:rPr>
+          <w:rFonts w:hint="default" w:ascii="monospace" w:hAnsi="monospace" w:eastAsia="monospace" w:cs="monospace"/>
+          <w:i w:val="0"/>
+          <w:caps w:val="0"/>
+          <w:color w:val="0055AA"/>
+          <w:spacing w:val="0"/>
+          <w:kern w:val="0"/>
+          <w:sz w:val="24"/>
+          <w:szCs w:val="24"/>
+          <w:shd w:val="clear" w:fill="EEEEEE"/>
+          <w:lang w:val="en-US" w:eastAsia="zh-CN" w:bidi="ar"/>
+        </w:rPr>
+        <w:t>`codigo`</w:t>
+      </w:r>
+      <w:r>
+        <w:rPr>
+          <w:rFonts w:hint="default" w:ascii="monospace" w:hAnsi="monospace" w:eastAsia="monospace" w:cs="monospace"/>
+          <w:i w:val="0"/>
+          <w:caps w:val="0"/>
+          <w:color w:val="222222"/>
+          <w:spacing w:val="0"/>
+          <w:kern w:val="0"/>
+          <w:sz w:val="24"/>
+          <w:szCs w:val="24"/>
+          <w:shd w:val="clear" w:fill="EEEEEE"/>
+          <w:lang w:val="en-US" w:eastAsia="zh-CN" w:bidi="ar"/>
+        </w:rPr>
+        <w:t> (</w:t>
+      </w:r>
+      <w:r>
+        <w:rPr>
+          <w:rFonts w:hint="default" w:ascii="monospace" w:hAnsi="monospace" w:eastAsia="monospace" w:cs="monospace"/>
+          <w:i w:val="0"/>
+          <w:caps w:val="0"/>
+          <w:color w:val="0055AA"/>
+          <w:spacing w:val="0"/>
+          <w:kern w:val="0"/>
+          <w:sz w:val="24"/>
+          <w:szCs w:val="24"/>
+          <w:shd w:val="clear" w:fill="EEEEEE"/>
+          <w:lang w:val="en-US" w:eastAsia="zh-CN" w:bidi="ar"/>
+        </w:rPr>
+        <w:t>`codigo`</w:t>
       </w:r>
       <w:r>
         <w:rPr>
@@ -2582,7 +7235,48 @@
         <w:t>;</w:t>
       </w:r>
     </w:p>
-    <w:p/>
+    <w:p>
+      <w:pPr>
+        <w:keepNext w:val="0"/>
+        <w:keepLines w:val="0"/>
+        <w:widowControl/>
+        <w:suppressLineNumbers w:val="0"/>
+        <w:jc w:val="left"/>
+        <w:rPr>
+          <w:sz w:val="24"/>
+          <w:szCs w:val="24"/>
+        </w:rPr>
+      </w:pPr>
+    </w:p>
+    <w:p>
+      <w:pPr>
+        <w:keepNext w:val="0"/>
+        <w:keepLines w:val="0"/>
+        <w:widowControl/>
+        <w:suppressLineNumbers w:val="0"/>
+        <w:jc w:val="left"/>
+        <w:rPr>
+          <w:rFonts w:hint="default" w:ascii="monospace" w:hAnsi="monospace" w:eastAsia="monospace" w:cs="monospace"/>
+          <w:i w:val="0"/>
+          <w:caps w:val="0"/>
+          <w:color w:val="222222"/>
+          <w:spacing w:val="0"/>
+          <w:kern w:val="0"/>
+          <w:sz w:val="24"/>
+          <w:szCs w:val="24"/>
+          <w:shd w:val="clear" w:fill="EEEEEE"/>
+          <w:lang w:val="en-US" w:eastAsia="zh-CN" w:bidi="ar"/>
+        </w:rPr>
+      </w:pPr>
+    </w:p>
+    <w:p>
+      <w:pPr>
+        <w:rPr>
+          <w:sz w:val="24"/>
+          <w:szCs w:val="24"/>
+        </w:rPr>
+      </w:pPr>
+    </w:p>
     <w:sectPr>
       <w:pgSz w:w="11906" w:h="16838"/>
       <w:pgMar w:top="1440" w:right="1800" w:bottom="1440" w:left="1800" w:header="720" w:footer="720" w:gutter="0"/>

</xml_diff>

<commit_message>
Delete Funcionario, Locação, Cliente
</commit_message>
<xml_diff>
--- a/doc/MER.docx
+++ b/doc/MER.docx
@@ -2278,6 +2278,181 @@
         <w:suppressLineNumbers w:val="0"/>
         <w:jc w:val="left"/>
         <w:rPr>
+          <w:rFonts w:hint="default" w:ascii="monospace" w:hAnsi="monospace" w:eastAsia="monospace" w:cs="monospace"/>
+          <w:i w:val="0"/>
+          <w:caps w:val="0"/>
+          <w:color w:val="222222"/>
+          <w:spacing w:val="0"/>
+          <w:kern w:val="0"/>
+          <w:sz w:val="24"/>
+          <w:szCs w:val="24"/>
+          <w:shd w:val="clear" w:fill="EEEEEE"/>
+          <w:lang w:val="pt" w:eastAsia="zh-CN" w:bidi="ar"/>
+        </w:rPr>
+      </w:pPr>
+      <w:r>
+        <w:rPr>
+          <w:rFonts w:ascii="monospace" w:hAnsi="monospace" w:eastAsia="monospace" w:cs="monospace"/>
+          <w:i w:val="0"/>
+          <w:caps w:val="0"/>
+          <w:color w:val="0055AA"/>
+          <w:spacing w:val="0"/>
+          <w:kern w:val="0"/>
+          <w:sz w:val="24"/>
+          <w:szCs w:val="24"/>
+          <w:shd w:val="clear" w:fill="EEEEEE"/>
+          <w:lang w:val="en-US" w:eastAsia="zh-CN" w:bidi="ar"/>
+        </w:rPr>
+        <w:t>`ativo`</w:t>
+      </w:r>
+      <w:r>
+        <w:rPr>
+          <w:rFonts w:hint="default" w:ascii="monospace" w:hAnsi="monospace" w:eastAsia="monospace" w:cs="monospace"/>
+          <w:i w:val="0"/>
+          <w:caps w:val="0"/>
+          <w:color w:val="222222"/>
+          <w:spacing w:val="0"/>
+          <w:kern w:val="0"/>
+          <w:sz w:val="24"/>
+          <w:szCs w:val="24"/>
+          <w:shd w:val="clear" w:fill="EEEEEE"/>
+          <w:lang w:val="en-US" w:eastAsia="zh-CN" w:bidi="ar"/>
+        </w:rPr>
+        <w:t> </w:t>
+      </w:r>
+      <w:r>
+        <w:rPr>
+          <w:rFonts w:hint="default" w:ascii="monospace" w:hAnsi="monospace" w:eastAsia="monospace" w:cs="monospace"/>
+          <w:i w:val="0"/>
+          <w:caps w:val="0"/>
+          <w:color w:val="235A81"/>
+          <w:spacing w:val="0"/>
+          <w:kern w:val="0"/>
+          <w:sz w:val="24"/>
+          <w:szCs w:val="24"/>
+          <w:u w:val="none"/>
+          <w:shd w:val="clear" w:fill="EEEEEE"/>
+          <w:lang w:val="en-US" w:eastAsia="zh-CN" w:bidi="ar"/>
+        </w:rPr>
+        <w:fldChar w:fldCharType="begin"/>
+      </w:r>
+      <w:r>
+        <w:rPr>
+          <w:rFonts w:hint="default" w:ascii="monospace" w:hAnsi="monospace" w:eastAsia="monospace" w:cs="monospace"/>
+          <w:i w:val="0"/>
+          <w:caps w:val="0"/>
+          <w:color w:val="235A81"/>
+          <w:spacing w:val="0"/>
+          <w:kern w:val="0"/>
+          <w:sz w:val="24"/>
+          <w:szCs w:val="24"/>
+          <w:u w:val="none"/>
+          <w:shd w:val="clear" w:fill="EEEEEE"/>
+          <w:lang w:val="en-US" w:eastAsia="zh-CN" w:bidi="ar"/>
+        </w:rPr>
+        <w:instrText xml:space="preserve"> HYPERLINK "http://localhost/phpmyadmin/url.php?url=https://dev.mysql.com/doc/refman/5.5/en/numeric-types.html" \t "/home/mael/Documentos\\x/mysql_doc" </w:instrText>
+      </w:r>
+      <w:r>
+        <w:rPr>
+          <w:rFonts w:hint="default" w:ascii="monospace" w:hAnsi="monospace" w:eastAsia="monospace" w:cs="monospace"/>
+          <w:i w:val="0"/>
+          <w:caps w:val="0"/>
+          <w:color w:val="235A81"/>
+          <w:spacing w:val="0"/>
+          <w:kern w:val="0"/>
+          <w:sz w:val="24"/>
+          <w:szCs w:val="24"/>
+          <w:u w:val="none"/>
+          <w:shd w:val="clear" w:fill="EEEEEE"/>
+          <w:lang w:val="en-US" w:eastAsia="zh-CN" w:bidi="ar"/>
+        </w:rPr>
+        <w:fldChar w:fldCharType="separate"/>
+      </w:r>
+      <w:r>
+        <w:rPr>
+          <w:rStyle w:val="3"/>
+          <w:rFonts w:hint="default" w:ascii="monospace" w:hAnsi="monospace" w:eastAsia="monospace" w:cs="monospace"/>
+          <w:i w:val="0"/>
+          <w:caps w:val="0"/>
+          <w:color w:val="235A81"/>
+          <w:spacing w:val="0"/>
+          <w:sz w:val="24"/>
+          <w:szCs w:val="24"/>
+          <w:u w:val="none"/>
+          <w:shd w:val="clear" w:fill="EEEEEE"/>
+        </w:rPr>
+        <w:t>BOOLEAN</w:t>
+      </w:r>
+      <w:r>
+        <w:rPr>
+          <w:rFonts w:hint="default" w:ascii="monospace" w:hAnsi="monospace" w:eastAsia="monospace" w:cs="monospace"/>
+          <w:i w:val="0"/>
+          <w:caps w:val="0"/>
+          <w:color w:val="235A81"/>
+          <w:spacing w:val="0"/>
+          <w:kern w:val="0"/>
+          <w:sz w:val="24"/>
+          <w:szCs w:val="24"/>
+          <w:u w:val="none"/>
+          <w:shd w:val="clear" w:fill="EEEEEE"/>
+          <w:lang w:val="en-US" w:eastAsia="zh-CN" w:bidi="ar"/>
+        </w:rPr>
+        <w:fldChar w:fldCharType="end"/>
+      </w:r>
+      <w:r>
+        <w:rPr>
+          <w:rFonts w:hint="default" w:ascii="monospace" w:hAnsi="monospace" w:eastAsia="monospace" w:cs="monospace"/>
+          <w:i w:val="0"/>
+          <w:caps w:val="0"/>
+          <w:color w:val="222222"/>
+          <w:spacing w:val="0"/>
+          <w:kern w:val="0"/>
+          <w:sz w:val="24"/>
+          <w:szCs w:val="24"/>
+          <w:shd w:val="clear" w:fill="EEEEEE"/>
+          <w:lang w:val="en-US" w:eastAsia="zh-CN" w:bidi="ar"/>
+        </w:rPr>
+        <w:t> </w:t>
+      </w:r>
+      <w:r>
+        <w:rPr>
+          <w:rFonts w:hint="default" w:ascii="monospace" w:hAnsi="monospace" w:eastAsia="monospace" w:cs="monospace"/>
+          <w:i w:val="0"/>
+          <w:caps w:val="0"/>
+          <w:color w:val="221199"/>
+          <w:spacing w:val="0"/>
+          <w:kern w:val="0"/>
+          <w:sz w:val="24"/>
+          <w:szCs w:val="24"/>
+          <w:shd w:val="clear" w:fill="EEEEEE"/>
+          <w:lang w:val="en-US" w:eastAsia="zh-CN" w:bidi="ar"/>
+        </w:rPr>
+        <w:t>NULL</w:t>
+      </w:r>
+      <w:r>
+        <w:rPr>
+          <w:rFonts w:hint="default" w:ascii="monospace" w:hAnsi="monospace" w:eastAsia="monospace" w:cs="monospace"/>
+          <w:i w:val="0"/>
+          <w:caps w:val="0"/>
+          <w:color w:val="221199"/>
+          <w:spacing w:val="0"/>
+          <w:kern w:val="0"/>
+          <w:sz w:val="24"/>
+          <w:szCs w:val="24"/>
+          <w:shd w:val="clear" w:fill="EEEEEE"/>
+          <w:lang w:val="pt" w:eastAsia="zh-CN" w:bidi="ar"/>
+        </w:rPr>
+        <w:t>,</w:t>
+      </w:r>
+    </w:p>
+    <w:p>
+      <w:pPr>
+        <w:keepNext w:val="0"/>
+        <w:keepLines w:val="0"/>
+        <w:widowControl/>
+        <w:suppressLineNumbers w:val="0"/>
+        <w:jc w:val="left"/>
+        <w:rPr>
           <w:sz w:val="24"/>
           <w:szCs w:val="24"/>
         </w:rPr>
@@ -4777,6 +4952,181 @@
       </w:pPr>
       <w:r>
         <w:rPr>
+          <w:rFonts w:ascii="monospace" w:hAnsi="monospace" w:eastAsia="monospace" w:cs="monospace"/>
+          <w:i w:val="0"/>
+          <w:caps w:val="0"/>
+          <w:color w:val="0055AA"/>
+          <w:spacing w:val="0"/>
+          <w:kern w:val="0"/>
+          <w:sz w:val="24"/>
+          <w:szCs w:val="24"/>
+          <w:shd w:val="clear" w:fill="EEEEEE"/>
+          <w:lang w:val="en-US" w:eastAsia="zh-CN" w:bidi="ar"/>
+        </w:rPr>
+        <w:t>`ativo`</w:t>
+      </w:r>
+      <w:r>
+        <w:rPr>
+          <w:rFonts w:hint="default" w:ascii="monospace" w:hAnsi="monospace" w:eastAsia="monospace" w:cs="monospace"/>
+          <w:i w:val="0"/>
+          <w:caps w:val="0"/>
+          <w:color w:val="222222"/>
+          <w:spacing w:val="0"/>
+          <w:kern w:val="0"/>
+          <w:sz w:val="24"/>
+          <w:szCs w:val="24"/>
+          <w:shd w:val="clear" w:fill="EEEEEE"/>
+          <w:lang w:val="en-US" w:eastAsia="zh-CN" w:bidi="ar"/>
+        </w:rPr>
+        <w:t> </w:t>
+      </w:r>
+      <w:r>
+        <w:rPr>
+          <w:rFonts w:hint="default" w:ascii="monospace" w:hAnsi="monospace" w:eastAsia="monospace" w:cs="monospace"/>
+          <w:i w:val="0"/>
+          <w:caps w:val="0"/>
+          <w:color w:val="235A81"/>
+          <w:spacing w:val="0"/>
+          <w:kern w:val="0"/>
+          <w:sz w:val="24"/>
+          <w:szCs w:val="24"/>
+          <w:u w:val="none"/>
+          <w:shd w:val="clear" w:fill="EEEEEE"/>
+          <w:lang w:val="en-US" w:eastAsia="zh-CN" w:bidi="ar"/>
+        </w:rPr>
+        <w:fldChar w:fldCharType="begin"/>
+      </w:r>
+      <w:r>
+        <w:rPr>
+          <w:rFonts w:hint="default" w:ascii="monospace" w:hAnsi="monospace" w:eastAsia="monospace" w:cs="monospace"/>
+          <w:i w:val="0"/>
+          <w:caps w:val="0"/>
+          <w:color w:val="235A81"/>
+          <w:spacing w:val="0"/>
+          <w:kern w:val="0"/>
+          <w:sz w:val="24"/>
+          <w:szCs w:val="24"/>
+          <w:u w:val="none"/>
+          <w:shd w:val="clear" w:fill="EEEEEE"/>
+          <w:lang w:val="en-US" w:eastAsia="zh-CN" w:bidi="ar"/>
+        </w:rPr>
+        <w:instrText xml:space="preserve"> HYPERLINK "http://localhost/phpmyadmin/url.php?url=https://dev.mysql.com/doc/refman/5.5/en/numeric-types.html" \t "/home/mael/Documentos\\x/mysql_doc" </w:instrText>
+      </w:r>
+      <w:r>
+        <w:rPr>
+          <w:rFonts w:hint="default" w:ascii="monospace" w:hAnsi="monospace" w:eastAsia="monospace" w:cs="monospace"/>
+          <w:i w:val="0"/>
+          <w:caps w:val="0"/>
+          <w:color w:val="235A81"/>
+          <w:spacing w:val="0"/>
+          <w:kern w:val="0"/>
+          <w:sz w:val="24"/>
+          <w:szCs w:val="24"/>
+          <w:u w:val="none"/>
+          <w:shd w:val="clear" w:fill="EEEEEE"/>
+          <w:lang w:val="en-US" w:eastAsia="zh-CN" w:bidi="ar"/>
+        </w:rPr>
+        <w:fldChar w:fldCharType="separate"/>
+      </w:r>
+      <w:r>
+        <w:rPr>
+          <w:rStyle w:val="3"/>
+          <w:rFonts w:hint="default" w:ascii="monospace" w:hAnsi="monospace" w:eastAsia="monospace" w:cs="monospace"/>
+          <w:i w:val="0"/>
+          <w:caps w:val="0"/>
+          <w:color w:val="235A81"/>
+          <w:spacing w:val="0"/>
+          <w:sz w:val="24"/>
+          <w:szCs w:val="24"/>
+          <w:u w:val="none"/>
+          <w:shd w:val="clear" w:fill="EEEEEE"/>
+        </w:rPr>
+        <w:t>BOOLEAN</w:t>
+      </w:r>
+      <w:r>
+        <w:rPr>
+          <w:rFonts w:hint="default" w:ascii="monospace" w:hAnsi="monospace" w:eastAsia="monospace" w:cs="monospace"/>
+          <w:i w:val="0"/>
+          <w:caps w:val="0"/>
+          <w:color w:val="235A81"/>
+          <w:spacing w:val="0"/>
+          <w:kern w:val="0"/>
+          <w:sz w:val="24"/>
+          <w:szCs w:val="24"/>
+          <w:u w:val="none"/>
+          <w:shd w:val="clear" w:fill="EEEEEE"/>
+          <w:lang w:val="en-US" w:eastAsia="zh-CN" w:bidi="ar"/>
+        </w:rPr>
+        <w:fldChar w:fldCharType="end"/>
+      </w:r>
+      <w:r>
+        <w:rPr>
+          <w:rFonts w:hint="default" w:ascii="monospace" w:hAnsi="monospace" w:eastAsia="monospace" w:cs="monospace"/>
+          <w:i w:val="0"/>
+          <w:caps w:val="0"/>
+          <w:color w:val="222222"/>
+          <w:spacing w:val="0"/>
+          <w:kern w:val="0"/>
+          <w:sz w:val="24"/>
+          <w:szCs w:val="24"/>
+          <w:shd w:val="clear" w:fill="EEEEEE"/>
+          <w:lang w:val="en-US" w:eastAsia="zh-CN" w:bidi="ar"/>
+        </w:rPr>
+        <w:t> </w:t>
+      </w:r>
+      <w:r>
+        <w:rPr>
+          <w:rFonts w:hint="default" w:ascii="monospace" w:hAnsi="monospace" w:eastAsia="monospace" w:cs="monospace"/>
+          <w:i w:val="0"/>
+          <w:caps w:val="0"/>
+          <w:color w:val="221199"/>
+          <w:spacing w:val="0"/>
+          <w:kern w:val="0"/>
+          <w:sz w:val="24"/>
+          <w:szCs w:val="24"/>
+          <w:shd w:val="clear" w:fill="EEEEEE"/>
+          <w:lang w:val="en-US" w:eastAsia="zh-CN" w:bidi="ar"/>
+        </w:rPr>
+        <w:t>NULL</w:t>
+      </w:r>
+      <w:r>
+        <w:rPr>
+          <w:rFonts w:hint="default" w:ascii="monospace" w:hAnsi="monospace" w:eastAsia="monospace" w:cs="monospace"/>
+          <w:i w:val="0"/>
+          <w:caps w:val="0"/>
+          <w:color w:val="221199"/>
+          <w:spacing w:val="0"/>
+          <w:kern w:val="0"/>
+          <w:sz w:val="24"/>
+          <w:szCs w:val="24"/>
+          <w:shd w:val="clear" w:fill="EEEEEE"/>
+          <w:lang w:val="pt" w:eastAsia="zh-CN" w:bidi="ar"/>
+        </w:rPr>
+        <w:t>,</w:t>
+      </w:r>
+    </w:p>
+    <w:p>
+      <w:pPr>
+        <w:keepNext w:val="0"/>
+        <w:keepLines w:val="0"/>
+        <w:widowControl/>
+        <w:suppressLineNumbers w:val="0"/>
+        <w:jc w:val="left"/>
+        <w:rPr>
+          <w:rFonts w:hint="default" w:ascii="monospace" w:hAnsi="monospace" w:eastAsia="monospace" w:cs="monospace"/>
+          <w:i w:val="0"/>
+          <w:caps w:val="0"/>
+          <w:color w:val="222222"/>
+          <w:spacing w:val="0"/>
+          <w:kern w:val="0"/>
+          <w:sz w:val="24"/>
+          <w:szCs w:val="24"/>
+          <w:shd w:val="clear" w:fill="EEEEEE"/>
+          <w:lang w:val="en-US" w:eastAsia="zh-CN" w:bidi="ar"/>
+        </w:rPr>
+      </w:pPr>
+      <w:r>
+        <w:rPr>
           <w:rFonts w:hint="default" w:ascii="monospace" w:hAnsi="monospace" w:eastAsia="monospace" w:cs="monospace"/>
           <w:i w:val="0"/>
           <w:caps w:val="0"/>
@@ -9752,6 +10102,181 @@
         <w:suppressLineNumbers w:val="0"/>
         <w:jc w:val="left"/>
         <w:rPr>
+          <w:rFonts w:hint="default" w:ascii="monospace" w:hAnsi="monospace" w:eastAsia="monospace" w:cs="monospace"/>
+          <w:i w:val="0"/>
+          <w:caps w:val="0"/>
+          <w:color w:val="222222"/>
+          <w:spacing w:val="0"/>
+          <w:kern w:val="0"/>
+          <w:sz w:val="24"/>
+          <w:szCs w:val="24"/>
+          <w:shd w:val="clear" w:fill="EEEEEE"/>
+          <w:lang w:val="en-US" w:eastAsia="zh-CN" w:bidi="ar"/>
+        </w:rPr>
+      </w:pPr>
+      <w:r>
+        <w:rPr>
+          <w:rFonts w:ascii="monospace" w:hAnsi="monospace" w:eastAsia="monospace" w:cs="monospace"/>
+          <w:i w:val="0"/>
+          <w:caps w:val="0"/>
+          <w:color w:val="0055AA"/>
+          <w:spacing w:val="0"/>
+          <w:kern w:val="0"/>
+          <w:sz w:val="24"/>
+          <w:szCs w:val="24"/>
+          <w:shd w:val="clear" w:fill="EEEEEE"/>
+          <w:lang w:val="en-US" w:eastAsia="zh-CN" w:bidi="ar"/>
+        </w:rPr>
+        <w:t>`ativo`</w:t>
+      </w:r>
+      <w:r>
+        <w:rPr>
+          <w:rFonts w:hint="default" w:ascii="monospace" w:hAnsi="monospace" w:eastAsia="monospace" w:cs="monospace"/>
+          <w:i w:val="0"/>
+          <w:caps w:val="0"/>
+          <w:color w:val="222222"/>
+          <w:spacing w:val="0"/>
+          <w:kern w:val="0"/>
+          <w:sz w:val="24"/>
+          <w:szCs w:val="24"/>
+          <w:shd w:val="clear" w:fill="EEEEEE"/>
+          <w:lang w:val="en-US" w:eastAsia="zh-CN" w:bidi="ar"/>
+        </w:rPr>
+        <w:t> </w:t>
+      </w:r>
+      <w:r>
+        <w:rPr>
+          <w:rFonts w:hint="default" w:ascii="monospace" w:hAnsi="monospace" w:eastAsia="monospace" w:cs="monospace"/>
+          <w:i w:val="0"/>
+          <w:caps w:val="0"/>
+          <w:color w:val="235A81"/>
+          <w:spacing w:val="0"/>
+          <w:kern w:val="0"/>
+          <w:sz w:val="24"/>
+          <w:szCs w:val="24"/>
+          <w:u w:val="none"/>
+          <w:shd w:val="clear" w:fill="EEEEEE"/>
+          <w:lang w:val="en-US" w:eastAsia="zh-CN" w:bidi="ar"/>
+        </w:rPr>
+        <w:fldChar w:fldCharType="begin"/>
+      </w:r>
+      <w:r>
+        <w:rPr>
+          <w:rFonts w:hint="default" w:ascii="monospace" w:hAnsi="monospace" w:eastAsia="monospace" w:cs="monospace"/>
+          <w:i w:val="0"/>
+          <w:caps w:val="0"/>
+          <w:color w:val="235A81"/>
+          <w:spacing w:val="0"/>
+          <w:kern w:val="0"/>
+          <w:sz w:val="24"/>
+          <w:szCs w:val="24"/>
+          <w:u w:val="none"/>
+          <w:shd w:val="clear" w:fill="EEEEEE"/>
+          <w:lang w:val="en-US" w:eastAsia="zh-CN" w:bidi="ar"/>
+        </w:rPr>
+        <w:instrText xml:space="preserve"> HYPERLINK "http://localhost/phpmyadmin/url.php?url=https://dev.mysql.com/doc/refman/5.5/en/numeric-types.html" \t "/home/mael/Documentos\\x/mysql_doc" </w:instrText>
+      </w:r>
+      <w:r>
+        <w:rPr>
+          <w:rFonts w:hint="default" w:ascii="monospace" w:hAnsi="monospace" w:eastAsia="monospace" w:cs="monospace"/>
+          <w:i w:val="0"/>
+          <w:caps w:val="0"/>
+          <w:color w:val="235A81"/>
+          <w:spacing w:val="0"/>
+          <w:kern w:val="0"/>
+          <w:sz w:val="24"/>
+          <w:szCs w:val="24"/>
+          <w:u w:val="none"/>
+          <w:shd w:val="clear" w:fill="EEEEEE"/>
+          <w:lang w:val="en-US" w:eastAsia="zh-CN" w:bidi="ar"/>
+        </w:rPr>
+        <w:fldChar w:fldCharType="separate"/>
+      </w:r>
+      <w:r>
+        <w:rPr>
+          <w:rStyle w:val="3"/>
+          <w:rFonts w:hint="default" w:ascii="monospace" w:hAnsi="monospace" w:eastAsia="monospace" w:cs="monospace"/>
+          <w:i w:val="0"/>
+          <w:caps w:val="0"/>
+          <w:color w:val="235A81"/>
+          <w:spacing w:val="0"/>
+          <w:sz w:val="24"/>
+          <w:szCs w:val="24"/>
+          <w:u w:val="none"/>
+          <w:shd w:val="clear" w:fill="EEEEEE"/>
+        </w:rPr>
+        <w:t>BOOLEAN</w:t>
+      </w:r>
+      <w:r>
+        <w:rPr>
+          <w:rFonts w:hint="default" w:ascii="monospace" w:hAnsi="monospace" w:eastAsia="monospace" w:cs="monospace"/>
+          <w:i w:val="0"/>
+          <w:caps w:val="0"/>
+          <w:color w:val="235A81"/>
+          <w:spacing w:val="0"/>
+          <w:kern w:val="0"/>
+          <w:sz w:val="24"/>
+          <w:szCs w:val="24"/>
+          <w:u w:val="none"/>
+          <w:shd w:val="clear" w:fill="EEEEEE"/>
+          <w:lang w:val="en-US" w:eastAsia="zh-CN" w:bidi="ar"/>
+        </w:rPr>
+        <w:fldChar w:fldCharType="end"/>
+      </w:r>
+      <w:r>
+        <w:rPr>
+          <w:rFonts w:hint="default" w:ascii="monospace" w:hAnsi="monospace" w:eastAsia="monospace" w:cs="monospace"/>
+          <w:i w:val="0"/>
+          <w:caps w:val="0"/>
+          <w:color w:val="222222"/>
+          <w:spacing w:val="0"/>
+          <w:kern w:val="0"/>
+          <w:sz w:val="24"/>
+          <w:szCs w:val="24"/>
+          <w:shd w:val="clear" w:fill="EEEEEE"/>
+          <w:lang w:val="en-US" w:eastAsia="zh-CN" w:bidi="ar"/>
+        </w:rPr>
+        <w:t> </w:t>
+      </w:r>
+      <w:r>
+        <w:rPr>
+          <w:rFonts w:hint="default" w:ascii="monospace" w:hAnsi="monospace" w:eastAsia="monospace" w:cs="monospace"/>
+          <w:i w:val="0"/>
+          <w:caps w:val="0"/>
+          <w:color w:val="221199"/>
+          <w:spacing w:val="0"/>
+          <w:kern w:val="0"/>
+          <w:sz w:val="24"/>
+          <w:szCs w:val="24"/>
+          <w:shd w:val="clear" w:fill="EEEEEE"/>
+          <w:lang w:val="en-US" w:eastAsia="zh-CN" w:bidi="ar"/>
+        </w:rPr>
+        <w:t>NULL</w:t>
+      </w:r>
+      <w:r>
+        <w:rPr>
+          <w:rFonts w:hint="default" w:ascii="monospace" w:hAnsi="monospace" w:eastAsia="monospace" w:cs="monospace"/>
+          <w:i w:val="0"/>
+          <w:caps w:val="0"/>
+          <w:color w:val="221199"/>
+          <w:spacing w:val="0"/>
+          <w:kern w:val="0"/>
+          <w:sz w:val="24"/>
+          <w:szCs w:val="24"/>
+          <w:shd w:val="clear" w:fill="EEEEEE"/>
+          <w:lang w:val="pt" w:eastAsia="zh-CN" w:bidi="ar"/>
+        </w:rPr>
+        <w:t>,</w:t>
+      </w:r>
+    </w:p>
+    <w:p>
+      <w:pPr>
+        <w:keepNext w:val="0"/>
+        <w:keepLines w:val="0"/>
+        <w:widowControl/>
+        <w:suppressLineNumbers w:val="0"/>
+        <w:jc w:val="left"/>
+        <w:rPr>
           <w:sz w:val="24"/>
           <w:szCs w:val="24"/>
         </w:rPr>
@@ -12246,24 +12771,7 @@
           <w:shd w:val="clear" w:fill="EEEEEE"/>
           <w:lang w:val="en-US" w:eastAsia="zh-CN" w:bidi="ar"/>
         </w:rPr>
-        <w:t>`data_devoluc</w:t>
-      </w:r>
-      <w:bookmarkStart w:id="0" w:name="_GoBack"/>
-      <w:bookmarkEnd w:id="0"/>
-      <w:r>
-        <w:rPr>
-          <w:rFonts w:hint="default" w:ascii="monospace" w:hAnsi="monospace" w:eastAsia="monospace" w:cs="monospace"/>
-          <w:i w:val="0"/>
-          <w:caps w:val="0"/>
-          <w:color w:val="0055AA"/>
-          <w:spacing w:val="0"/>
-          <w:kern w:val="0"/>
-          <w:sz w:val="24"/>
-          <w:szCs w:val="24"/>
-          <w:shd w:val="clear" w:fill="EEEEEE"/>
-          <w:lang w:val="en-US" w:eastAsia="zh-CN" w:bidi="ar"/>
-        </w:rPr>
-        <w:t>ao`</w:t>
+        <w:t>`data_devolucao`</w:t>
       </w:r>
       <w:r>
         <w:rPr>
@@ -18084,6 +18592,181 @@
       </w:pPr>
       <w:r>
         <w:rPr>
+          <w:rFonts w:ascii="monospace" w:hAnsi="monospace" w:eastAsia="monospace" w:cs="monospace"/>
+          <w:i w:val="0"/>
+          <w:caps w:val="0"/>
+          <w:color w:val="0055AA"/>
+          <w:spacing w:val="0"/>
+          <w:kern w:val="0"/>
+          <w:sz w:val="24"/>
+          <w:szCs w:val="24"/>
+          <w:shd w:val="clear" w:fill="EEEEEE"/>
+          <w:lang w:val="en-US" w:eastAsia="zh-CN" w:bidi="ar"/>
+        </w:rPr>
+        <w:t>`ativo`</w:t>
+      </w:r>
+      <w:r>
+        <w:rPr>
+          <w:rFonts w:hint="default" w:ascii="monospace" w:hAnsi="monospace" w:eastAsia="monospace" w:cs="monospace"/>
+          <w:i w:val="0"/>
+          <w:caps w:val="0"/>
+          <w:color w:val="222222"/>
+          <w:spacing w:val="0"/>
+          <w:kern w:val="0"/>
+          <w:sz w:val="24"/>
+          <w:szCs w:val="24"/>
+          <w:shd w:val="clear" w:fill="EEEEEE"/>
+          <w:lang w:val="en-US" w:eastAsia="zh-CN" w:bidi="ar"/>
+        </w:rPr>
+        <w:t> </w:t>
+      </w:r>
+      <w:r>
+        <w:rPr>
+          <w:rFonts w:hint="default" w:ascii="monospace" w:hAnsi="monospace" w:eastAsia="monospace" w:cs="monospace"/>
+          <w:i w:val="0"/>
+          <w:caps w:val="0"/>
+          <w:color w:val="235A81"/>
+          <w:spacing w:val="0"/>
+          <w:kern w:val="0"/>
+          <w:sz w:val="24"/>
+          <w:szCs w:val="24"/>
+          <w:u w:val="none"/>
+          <w:shd w:val="clear" w:fill="EEEEEE"/>
+          <w:lang w:val="en-US" w:eastAsia="zh-CN" w:bidi="ar"/>
+        </w:rPr>
+        <w:fldChar w:fldCharType="begin"/>
+      </w:r>
+      <w:r>
+        <w:rPr>
+          <w:rFonts w:hint="default" w:ascii="monospace" w:hAnsi="monospace" w:eastAsia="monospace" w:cs="monospace"/>
+          <w:i w:val="0"/>
+          <w:caps w:val="0"/>
+          <w:color w:val="235A81"/>
+          <w:spacing w:val="0"/>
+          <w:kern w:val="0"/>
+          <w:sz w:val="24"/>
+          <w:szCs w:val="24"/>
+          <w:u w:val="none"/>
+          <w:shd w:val="clear" w:fill="EEEEEE"/>
+          <w:lang w:val="en-US" w:eastAsia="zh-CN" w:bidi="ar"/>
+        </w:rPr>
+        <w:instrText xml:space="preserve"> HYPERLINK "http://localhost/phpmyadmin/url.php?url=https://dev.mysql.com/doc/refman/5.5/en/numeric-types.html" \t "/home/mael/Documentos\\x/mysql_doc" </w:instrText>
+      </w:r>
+      <w:r>
+        <w:rPr>
+          <w:rFonts w:hint="default" w:ascii="monospace" w:hAnsi="monospace" w:eastAsia="monospace" w:cs="monospace"/>
+          <w:i w:val="0"/>
+          <w:caps w:val="0"/>
+          <w:color w:val="235A81"/>
+          <w:spacing w:val="0"/>
+          <w:kern w:val="0"/>
+          <w:sz w:val="24"/>
+          <w:szCs w:val="24"/>
+          <w:u w:val="none"/>
+          <w:shd w:val="clear" w:fill="EEEEEE"/>
+          <w:lang w:val="en-US" w:eastAsia="zh-CN" w:bidi="ar"/>
+        </w:rPr>
+        <w:fldChar w:fldCharType="separate"/>
+      </w:r>
+      <w:r>
+        <w:rPr>
+          <w:rStyle w:val="3"/>
+          <w:rFonts w:hint="default" w:ascii="monospace" w:hAnsi="monospace" w:eastAsia="monospace" w:cs="monospace"/>
+          <w:i w:val="0"/>
+          <w:caps w:val="0"/>
+          <w:color w:val="235A81"/>
+          <w:spacing w:val="0"/>
+          <w:sz w:val="24"/>
+          <w:szCs w:val="24"/>
+          <w:u w:val="none"/>
+          <w:shd w:val="clear" w:fill="EEEEEE"/>
+        </w:rPr>
+        <w:t>BOOLEAN</w:t>
+      </w:r>
+      <w:r>
+        <w:rPr>
+          <w:rFonts w:hint="default" w:ascii="monospace" w:hAnsi="monospace" w:eastAsia="monospace" w:cs="monospace"/>
+          <w:i w:val="0"/>
+          <w:caps w:val="0"/>
+          <w:color w:val="235A81"/>
+          <w:spacing w:val="0"/>
+          <w:kern w:val="0"/>
+          <w:sz w:val="24"/>
+          <w:szCs w:val="24"/>
+          <w:u w:val="none"/>
+          <w:shd w:val="clear" w:fill="EEEEEE"/>
+          <w:lang w:val="en-US" w:eastAsia="zh-CN" w:bidi="ar"/>
+        </w:rPr>
+        <w:fldChar w:fldCharType="end"/>
+      </w:r>
+      <w:r>
+        <w:rPr>
+          <w:rFonts w:hint="default" w:ascii="monospace" w:hAnsi="monospace" w:eastAsia="monospace" w:cs="monospace"/>
+          <w:i w:val="0"/>
+          <w:caps w:val="0"/>
+          <w:color w:val="222222"/>
+          <w:spacing w:val="0"/>
+          <w:kern w:val="0"/>
+          <w:sz w:val="24"/>
+          <w:szCs w:val="24"/>
+          <w:shd w:val="clear" w:fill="EEEEEE"/>
+          <w:lang w:val="en-US" w:eastAsia="zh-CN" w:bidi="ar"/>
+        </w:rPr>
+        <w:t> </w:t>
+      </w:r>
+      <w:r>
+        <w:rPr>
+          <w:rFonts w:hint="default" w:ascii="monospace" w:hAnsi="monospace" w:eastAsia="monospace" w:cs="monospace"/>
+          <w:i w:val="0"/>
+          <w:caps w:val="0"/>
+          <w:color w:val="221199"/>
+          <w:spacing w:val="0"/>
+          <w:kern w:val="0"/>
+          <w:sz w:val="24"/>
+          <w:szCs w:val="24"/>
+          <w:shd w:val="clear" w:fill="EEEEEE"/>
+          <w:lang w:val="en-US" w:eastAsia="zh-CN" w:bidi="ar"/>
+        </w:rPr>
+        <w:t>NULL</w:t>
+      </w:r>
+      <w:r>
+        <w:rPr>
+          <w:rFonts w:hint="default" w:ascii="monospace" w:hAnsi="monospace" w:eastAsia="monospace" w:cs="monospace"/>
+          <w:i w:val="0"/>
+          <w:caps w:val="0"/>
+          <w:color w:val="221199"/>
+          <w:spacing w:val="0"/>
+          <w:kern w:val="0"/>
+          <w:sz w:val="24"/>
+          <w:szCs w:val="24"/>
+          <w:shd w:val="clear" w:fill="EEEEEE"/>
+          <w:lang w:val="pt" w:eastAsia="zh-CN" w:bidi="ar"/>
+        </w:rPr>
+        <w:t>,</w:t>
+      </w:r>
+    </w:p>
+    <w:p>
+      <w:pPr>
+        <w:keepNext w:val="0"/>
+        <w:keepLines w:val="0"/>
+        <w:widowControl/>
+        <w:suppressLineNumbers w:val="0"/>
+        <w:jc w:val="left"/>
+        <w:rPr>
+          <w:rFonts w:hint="default" w:ascii="monospace" w:hAnsi="monospace" w:eastAsia="monospace" w:cs="monospace"/>
+          <w:i w:val="0"/>
+          <w:caps w:val="0"/>
+          <w:color w:val="222222"/>
+          <w:spacing w:val="0"/>
+          <w:kern w:val="0"/>
+          <w:sz w:val="24"/>
+          <w:szCs w:val="24"/>
+          <w:shd w:val="clear" w:fill="EEEEEE"/>
+          <w:lang w:val="en-US" w:eastAsia="zh-CN" w:bidi="ar"/>
+        </w:rPr>
+      </w:pPr>
+      <w:r>
+        <w:rPr>
           <w:rFonts w:hint="default" w:ascii="monospace" w:hAnsi="monospace" w:eastAsia="monospace" w:cs="monospace"/>
           <w:i w:val="0"/>
           <w:caps w:val="0"/>
@@ -19367,6 +20050,8 @@
           <w:szCs w:val="24"/>
         </w:rPr>
       </w:pPr>
+      <w:bookmarkStart w:id="0" w:name="_GoBack"/>
+      <w:bookmarkEnd w:id="0"/>
     </w:p>
     <w:sectPr>
       <w:pgSz w:w="11906" w:h="16838"/>

</xml_diff>